<commit_message>
add notes for wgrmA in gplus.docx
</commit_message>
<xml_diff>
--- a/dev/gplus.docx
+++ b/dev/gplus.docx
@@ -5,11 +5,13 @@
     <w:p>
       <w:pPr>
         <w:rPr>
+          <w:rFonts w:ascii="Times New Roman" w:hAnsi="Times New Roman" w:cs="Times New Roman"/>
           <w:lang w:val="en-US"/>
         </w:rPr>
       </w:pPr>
       <w:r>
         <w:rPr>
+          <w:rFonts w:ascii="Times New Roman" w:hAnsi="Times New Roman" w:cs="Times New Roman"/>
           <w:lang w:val="en-US"/>
         </w:rPr>
         <w:t>Data structure</w:t>
@@ -18,11 +20,13 @@
     <w:p>
       <w:pPr>
         <w:rPr>
+          <w:rFonts w:ascii="Times New Roman" w:hAnsi="Times New Roman" w:cs="Times New Roman"/>
           <w:lang w:val="en-US"/>
         </w:rPr>
       </w:pPr>
       <w:r>
         <w:rPr>
+          <w:rFonts w:ascii="Times New Roman" w:hAnsi="Times New Roman" w:cs="Times New Roman"/>
           <w:lang w:val="en-US"/>
         </w:rPr>
         <w:t xml:space="preserve">Genotype matrix </w:t>
@@ -30,7 +34,7 @@
       <m:oMath>
         <m:r>
           <w:rPr>
-            <w:rFonts w:ascii="Cambria Math" w:hAnsi="Cambria Math"/>
+            <w:rFonts w:ascii="Cambria Math" w:hAnsi="Cambria Math" w:cs="Times New Roman"/>
             <w:lang w:val="en-US"/>
           </w:rPr>
           <m:t>X</m:t>
@@ -38,6 +42,7 @@
       </m:oMath>
       <w:r>
         <w:rPr>
+          <w:rFonts w:ascii="Times New Roman" w:hAnsi="Times New Roman" w:cs="Times New Roman"/>
           <w:lang w:val="en-US"/>
         </w:rPr>
         <w:t xml:space="preserve">, an </w:t>
@@ -45,7 +50,7 @@
       <m:oMath>
         <m:r>
           <w:rPr>
-            <w:rFonts w:ascii="Cambria Math" w:hAnsi="Cambria Math"/>
+            <w:rFonts w:ascii="Cambria Math" w:hAnsi="Cambria Math" w:cs="Times New Roman"/>
             <w:lang w:val="en-US"/>
           </w:rPr>
           <m:t>n×m</m:t>
@@ -53,6 +58,7 @@
       </m:oMath>
       <w:r>
         <w:rPr>
+          <w:rFonts w:ascii="Times New Roman" w:hAnsi="Times New Roman" w:cs="Times New Roman"/>
           <w:lang w:val="en-US"/>
         </w:rPr>
         <w:t xml:space="preserve"> matrix, </w:t>
@@ -60,7 +66,7 @@
       <m:oMath>
         <m:r>
           <w:rPr>
-            <w:rFonts w:ascii="Cambria Math" w:hAnsi="Cambria Math"/>
+            <w:rFonts w:ascii="Cambria Math" w:hAnsi="Cambria Math" w:cs="Times New Roman"/>
             <w:lang w:val="en-US"/>
           </w:rPr>
           <m:t>n</m:t>
@@ -68,6 +74,7 @@
       </m:oMath>
       <w:r>
         <w:rPr>
+          <w:rFonts w:ascii="Times New Roman" w:hAnsi="Times New Roman" w:cs="Times New Roman"/>
           <w:lang w:val="en-US"/>
         </w:rPr>
         <w:t xml:space="preserve"> the sample size and </w:t>
@@ -75,7 +82,7 @@
       <m:oMath>
         <m:r>
           <w:rPr>
-            <w:rFonts w:ascii="Cambria Math" w:hAnsi="Cambria Math"/>
+            <w:rFonts w:ascii="Cambria Math" w:hAnsi="Cambria Math" w:cs="Times New Roman"/>
             <w:lang w:val="en-US"/>
           </w:rPr>
           <m:t>m</m:t>
@@ -83,6 +90,7 @@
       </m:oMath>
       <w:r>
         <w:rPr>
+          <w:rFonts w:ascii="Times New Roman" w:hAnsi="Times New Roman" w:cs="Times New Roman"/>
           <w:lang w:val="en-US"/>
         </w:rPr>
         <w:t xml:space="preserve"> the number of features (SNPs).</w:t>
@@ -91,11 +99,13 @@
     <w:p>
       <w:pPr>
         <w:rPr>
+          <w:rFonts w:ascii="Times New Roman" w:hAnsi="Times New Roman" w:cs="Times New Roman"/>
           <w:lang w:val="en-US"/>
         </w:rPr>
       </w:pPr>
       <w:r>
         <w:rPr>
+          <w:rFonts w:ascii="Times New Roman" w:hAnsi="Times New Roman" w:cs="Times New Roman"/>
           <w:lang w:val="en-US"/>
         </w:rPr>
         <w:t xml:space="preserve">For individual </w:t>
@@ -103,7 +113,7 @@
       <m:oMath>
         <m:r>
           <w:rPr>
-            <w:rFonts w:ascii="Cambria Math" w:hAnsi="Cambria Math"/>
+            <w:rFonts w:ascii="Cambria Math" w:hAnsi="Cambria Math" w:cs="Times New Roman"/>
             <w:lang w:val="en-US"/>
           </w:rPr>
           <m:t>i</m:t>
@@ -111,6 +121,7 @@
       </m:oMath>
       <w:r>
         <w:rPr>
+          <w:rFonts w:ascii="Times New Roman" w:hAnsi="Times New Roman" w:cs="Times New Roman"/>
           <w:lang w:val="en-US"/>
         </w:rPr>
         <w:t xml:space="preserve"> and locus </w:t>
@@ -118,7 +129,7 @@
       <m:oMath>
         <m:r>
           <w:rPr>
-            <w:rFonts w:ascii="Cambria Math" w:hAnsi="Cambria Math"/>
+            <w:rFonts w:ascii="Cambria Math" w:hAnsi="Cambria Math" w:cs="Times New Roman"/>
             <w:lang w:val="en-US"/>
           </w:rPr>
           <m:t>l</m:t>
@@ -126,6 +137,7 @@
       </m:oMath>
       <w:r>
         <w:rPr>
+          <w:rFonts w:ascii="Times New Roman" w:hAnsi="Times New Roman" w:cs="Times New Roman"/>
           <w:lang w:val="en-US"/>
         </w:rPr>
         <w:t xml:space="preserve">, </w:t>
@@ -135,7 +147,7 @@
           <m:sSubPr>
             <m:ctrlPr>
               <w:rPr>
-                <w:rFonts w:ascii="Cambria Math" w:hAnsi="Cambria Math"/>
+                <w:rFonts w:ascii="Cambria Math" w:hAnsi="Cambria Math" w:cs="Times New Roman"/>
                 <w:i/>
                 <w:lang w:val="en-US"/>
               </w:rPr>
@@ -144,7 +156,7 @@
           <m:e>
             <m:r>
               <w:rPr>
-                <w:rFonts w:ascii="Cambria Math" w:hAnsi="Cambria Math"/>
+                <w:rFonts w:ascii="Cambria Math" w:hAnsi="Cambria Math" w:cs="Times New Roman"/>
                 <w:lang w:val="en-US"/>
               </w:rPr>
               <m:t>x</m:t>
@@ -153,7 +165,7 @@
           <m:sub>
             <m:r>
               <w:rPr>
-                <w:rFonts w:ascii="Cambria Math" w:hAnsi="Cambria Math"/>
+                <w:rFonts w:ascii="Cambria Math" w:hAnsi="Cambria Math" w:cs="Times New Roman"/>
                 <w:lang w:val="en-US"/>
               </w:rPr>
               <m:t>[,l]</m:t>
@@ -162,7 +174,7 @@
         </m:sSub>
         <m:r>
           <w:rPr>
-            <w:rFonts w:ascii="Cambria Math" w:hAnsi="Cambria Math"/>
+            <w:rFonts w:ascii="Cambria Math" w:hAnsi="Cambria Math" w:cs="Times New Roman"/>
             <w:lang w:val="en-US"/>
           </w:rPr>
           <m:t>∈g(aa,Aa,AA,NA)</m:t>
@@ -170,24 +182,28 @@
       </m:oMath>
       <w:r>
         <w:rPr>
+          <w:rFonts w:ascii="Times New Roman" w:hAnsi="Times New Roman" w:cs="Times New Roman"/>
           <w:lang w:val="en-US"/>
         </w:rPr>
         <w:t>, their</w:t>
       </w:r>
       <w:r>
         <w:rPr>
+          <w:rFonts w:ascii="Times New Roman" w:hAnsi="Times New Roman" w:cs="Times New Roman"/>
           <w:lang w:val="en-US"/>
         </w:rPr>
         <w:t xml:space="preserve"> respective counts</w:t>
       </w:r>
       <w:r>
         <w:rPr>
+          <w:rFonts w:ascii="Times New Roman" w:hAnsi="Times New Roman" w:cs="Times New Roman"/>
           <w:lang w:val="en-US"/>
         </w:rPr>
         <w:t xml:space="preserve"> of</w:t>
       </w:r>
       <w:r>
         <w:rPr>
+          <w:rFonts w:ascii="Times New Roman" w:hAnsi="Times New Roman" w:cs="Times New Roman"/>
           <w:lang w:val="en-US"/>
         </w:rPr>
         <w:t xml:space="preserve"> are</w:t>
@@ -215,6 +231,7 @@
             <w:pPr>
               <w:jc w:val="center"/>
               <w:rPr>
+                <w:rFonts w:ascii="Times New Roman" w:hAnsi="Times New Roman" w:cs="Times New Roman"/>
                 <w:lang w:val="en-US"/>
               </w:rPr>
             </w:pPr>
@@ -222,7 +239,7 @@
               <m:oMath>
                 <m:r>
                   <w:rPr>
-                    <w:rFonts w:ascii="Cambria Math" w:hAnsi="Cambria Math"/>
+                    <w:rFonts w:ascii="Cambria Math" w:hAnsi="Cambria Math" w:cs="Times New Roman"/>
                     <w:lang w:val="en-US"/>
                   </w:rPr>
                   <m:t>aa</m:t>
@@ -239,6 +256,7 @@
             <w:pPr>
               <w:jc w:val="center"/>
               <w:rPr>
+                <w:rFonts w:ascii="Times New Roman" w:hAnsi="Times New Roman" w:cs="Times New Roman"/>
                 <w:lang w:val="en-US"/>
               </w:rPr>
             </w:pPr>
@@ -246,7 +264,7 @@
               <m:oMath>
                 <m:r>
                   <w:rPr>
-                    <w:rFonts w:ascii="Cambria Math" w:hAnsi="Cambria Math"/>
+                    <w:rFonts w:ascii="Cambria Math" w:hAnsi="Cambria Math" w:cs="Times New Roman"/>
                     <w:lang w:val="en-US"/>
                   </w:rPr>
                   <m:t>Aa</m:t>
@@ -263,6 +281,7 @@
             <w:pPr>
               <w:jc w:val="center"/>
               <w:rPr>
+                <w:rFonts w:ascii="Times New Roman" w:hAnsi="Times New Roman" w:cs="Times New Roman"/>
                 <w:lang w:val="en-US"/>
               </w:rPr>
             </w:pPr>
@@ -270,7 +289,7 @@
               <m:oMath>
                 <m:r>
                   <w:rPr>
-                    <w:rFonts w:ascii="Cambria Math" w:hAnsi="Cambria Math"/>
+                    <w:rFonts w:ascii="Cambria Math" w:hAnsi="Cambria Math" w:cs="Times New Roman"/>
                     <w:lang w:val="en-US"/>
                   </w:rPr>
                   <m:t>AA</m:t>
@@ -287,11 +306,13 @@
             <w:pPr>
               <w:jc w:val="center"/>
               <w:rPr>
+                <w:rFonts w:ascii="Times New Roman" w:hAnsi="Times New Roman" w:cs="Times New Roman"/>
                 <w:lang w:val="en-US"/>
               </w:rPr>
             </w:pPr>
             <w:r>
               <w:rPr>
+                <w:rFonts w:ascii="Times New Roman" w:hAnsi="Times New Roman" w:cs="Times New Roman"/>
                 <w:lang w:val="en-US"/>
               </w:rPr>
               <w:t>NA</w:t>
@@ -306,6 +327,7 @@
             <w:pPr>
               <w:jc w:val="center"/>
               <w:rPr>
+                <w:rFonts w:ascii="Times New Roman" w:hAnsi="Times New Roman" w:cs="Times New Roman"/>
                 <w:lang w:val="en-US"/>
               </w:rPr>
             </w:pPr>
@@ -318,13 +340,18 @@
             <w:tcW w:w="2158" w:type="dxa"/>
           </w:tcPr>
           <w:p>
+            <w:pPr>
+              <w:rPr>
+                <w:rFonts w:ascii="Times New Roman" w:hAnsi="Times New Roman" w:cs="Times New Roman"/>
+              </w:rPr>
+            </w:pPr>
             <m:oMathPara>
               <m:oMath>
                 <m:sSub>
                   <m:sSubPr>
                     <m:ctrlPr>
                       <w:rPr>
-                        <w:rFonts w:ascii="Cambria Math" w:hAnsi="Cambria Math"/>
+                        <w:rFonts w:ascii="Cambria Math" w:hAnsi="Cambria Math" w:cs="Times New Roman"/>
                         <w:i/>
                         <w:lang w:val="en-US"/>
                       </w:rPr>
@@ -333,7 +360,7 @@
                   <m:e>
                     <m:r>
                       <w:rPr>
-                        <w:rFonts w:ascii="Cambria Math" w:hAnsi="Cambria Math"/>
+                        <w:rFonts w:ascii="Cambria Math" w:hAnsi="Cambria Math" w:cs="Times New Roman"/>
                         <w:lang w:val="en-US"/>
                       </w:rPr>
                       <m:t>n</m:t>
@@ -346,7 +373,7 @@
                         <m:endChr m:val="]"/>
                         <m:ctrlPr>
                           <w:rPr>
-                            <w:rFonts w:ascii="Cambria Math" w:hAnsi="Cambria Math"/>
+                            <w:rFonts w:ascii="Cambria Math" w:hAnsi="Cambria Math" w:cs="Times New Roman"/>
                             <w:i/>
                             <w:lang w:val="en-US"/>
                           </w:rPr>
@@ -355,7 +382,7 @@
                       <m:e>
                         <m:r>
                           <w:rPr>
-                            <w:rFonts w:ascii="Cambria Math" w:hAnsi="Cambria Math"/>
+                            <w:rFonts w:ascii="Cambria Math" w:hAnsi="Cambria Math" w:cs="Times New Roman"/>
                             <w:lang w:val="en-US"/>
                           </w:rPr>
                           <m:t>,l</m:t>
@@ -364,7 +391,7 @@
                     </m:d>
                     <m:r>
                       <w:rPr>
-                        <w:rFonts w:ascii="Cambria Math" w:hAnsi="Cambria Math"/>
+                        <w:rFonts w:ascii="Cambria Math" w:hAnsi="Cambria Math" w:cs="Times New Roman"/>
                         <w:lang w:val="en-US"/>
                       </w:rPr>
                       <m:t>.aa</m:t>
@@ -380,13 +407,18 @@
             <w:tcW w:w="2158" w:type="dxa"/>
           </w:tcPr>
           <w:p>
+            <w:pPr>
+              <w:rPr>
+                <w:rFonts w:ascii="Times New Roman" w:hAnsi="Times New Roman" w:cs="Times New Roman"/>
+              </w:rPr>
+            </w:pPr>
             <m:oMathPara>
               <m:oMath>
                 <m:sSub>
                   <m:sSubPr>
                     <m:ctrlPr>
                       <w:rPr>
-                        <w:rFonts w:ascii="Cambria Math" w:hAnsi="Cambria Math"/>
+                        <w:rFonts w:ascii="Cambria Math" w:hAnsi="Cambria Math" w:cs="Times New Roman"/>
                         <w:i/>
                         <w:lang w:val="en-US"/>
                       </w:rPr>
@@ -395,7 +427,7 @@
                   <m:e>
                     <m:r>
                       <w:rPr>
-                        <w:rFonts w:ascii="Cambria Math" w:hAnsi="Cambria Math"/>
+                        <w:rFonts w:ascii="Cambria Math" w:hAnsi="Cambria Math" w:cs="Times New Roman"/>
                         <w:lang w:val="en-US"/>
                       </w:rPr>
                       <m:t>n</m:t>
@@ -408,7 +440,7 @@
                         <m:endChr m:val="]"/>
                         <m:ctrlPr>
                           <w:rPr>
-                            <w:rFonts w:ascii="Cambria Math" w:hAnsi="Cambria Math"/>
+                            <w:rFonts w:ascii="Cambria Math" w:hAnsi="Cambria Math" w:cs="Times New Roman"/>
                             <w:i/>
                             <w:lang w:val="en-US"/>
                           </w:rPr>
@@ -417,7 +449,7 @@
                       <m:e>
                         <m:r>
                           <w:rPr>
-                            <w:rFonts w:ascii="Cambria Math" w:hAnsi="Cambria Math"/>
+                            <w:rFonts w:ascii="Cambria Math" w:hAnsi="Cambria Math" w:cs="Times New Roman"/>
                             <w:lang w:val="en-US"/>
                           </w:rPr>
                           <m:t>,l</m:t>
@@ -426,7 +458,7 @@
                     </m:d>
                     <m:r>
                       <w:rPr>
-                        <w:rFonts w:ascii="Cambria Math" w:hAnsi="Cambria Math"/>
+                        <w:rFonts w:ascii="Cambria Math" w:hAnsi="Cambria Math" w:cs="Times New Roman"/>
                         <w:lang w:val="en-US"/>
                       </w:rPr>
                       <m:t>.Aa</m:t>
@@ -444,6 +476,7 @@
           <w:p>
             <w:pPr>
               <w:rPr>
+                <w:rFonts w:ascii="Times New Roman" w:hAnsi="Times New Roman" w:cs="Times New Roman"/>
                 <w:lang w:val="en-US"/>
               </w:rPr>
             </w:pPr>
@@ -453,7 +486,7 @@
                   <m:sSubPr>
                     <m:ctrlPr>
                       <w:rPr>
-                        <w:rFonts w:ascii="Cambria Math" w:hAnsi="Cambria Math"/>
+                        <w:rFonts w:ascii="Cambria Math" w:hAnsi="Cambria Math" w:cs="Times New Roman"/>
                         <w:i/>
                         <w:lang w:val="en-US"/>
                       </w:rPr>
@@ -462,7 +495,7 @@
                   <m:e>
                     <m:r>
                       <w:rPr>
-                        <w:rFonts w:ascii="Cambria Math" w:hAnsi="Cambria Math"/>
+                        <w:rFonts w:ascii="Cambria Math" w:hAnsi="Cambria Math" w:cs="Times New Roman"/>
                         <w:lang w:val="en-US"/>
                       </w:rPr>
                       <m:t>n</m:t>
@@ -475,7 +508,7 @@
                         <m:endChr m:val="]"/>
                         <m:ctrlPr>
                           <w:rPr>
-                            <w:rFonts w:ascii="Cambria Math" w:hAnsi="Cambria Math"/>
+                            <w:rFonts w:ascii="Cambria Math" w:hAnsi="Cambria Math" w:cs="Times New Roman"/>
                             <w:i/>
                             <w:lang w:val="en-US"/>
                           </w:rPr>
@@ -484,7 +517,7 @@
                       <m:e>
                         <m:r>
                           <w:rPr>
-                            <w:rFonts w:ascii="Cambria Math" w:hAnsi="Cambria Math"/>
+                            <w:rFonts w:ascii="Cambria Math" w:hAnsi="Cambria Math" w:cs="Times New Roman"/>
                             <w:lang w:val="en-US"/>
                           </w:rPr>
                           <m:t>,l</m:t>
@@ -493,7 +526,7 @@
                     </m:d>
                     <m:r>
                       <w:rPr>
-                        <w:rFonts w:ascii="Cambria Math" w:hAnsi="Cambria Math"/>
+                        <w:rFonts w:ascii="Cambria Math" w:hAnsi="Cambria Math" w:cs="Times New Roman"/>
                         <w:lang w:val="en-US"/>
                       </w:rPr>
                       <m:t>.AA</m:t>
@@ -511,6 +544,7 @@
           <w:p>
             <w:pPr>
               <w:rPr>
+                <w:rFonts w:ascii="Times New Roman" w:hAnsi="Times New Roman" w:cs="Times New Roman"/>
                 <w:lang w:val="en-US"/>
               </w:rPr>
             </w:pPr>
@@ -520,7 +554,7 @@
                   <m:sSubPr>
                     <m:ctrlPr>
                       <w:rPr>
-                        <w:rFonts w:ascii="Cambria Math" w:hAnsi="Cambria Math"/>
+                        <w:rFonts w:ascii="Cambria Math" w:hAnsi="Cambria Math" w:cs="Times New Roman"/>
                         <w:i/>
                         <w:lang w:val="en-US"/>
                       </w:rPr>
@@ -529,7 +563,7 @@
                   <m:e>
                     <m:r>
                       <w:rPr>
-                        <w:rFonts w:ascii="Cambria Math" w:hAnsi="Cambria Math"/>
+                        <w:rFonts w:ascii="Cambria Math" w:hAnsi="Cambria Math" w:cs="Times New Roman"/>
                         <w:lang w:val="en-US"/>
                       </w:rPr>
                       <m:t>n</m:t>
@@ -542,7 +576,7 @@
                         <m:endChr m:val="]"/>
                         <m:ctrlPr>
                           <w:rPr>
-                            <w:rFonts w:ascii="Cambria Math" w:hAnsi="Cambria Math"/>
+                            <w:rFonts w:ascii="Cambria Math" w:hAnsi="Cambria Math" w:cs="Times New Roman"/>
                             <w:i/>
                             <w:lang w:val="en-US"/>
                           </w:rPr>
@@ -551,7 +585,7 @@
                       <m:e>
                         <m:r>
                           <w:rPr>
-                            <w:rFonts w:ascii="Cambria Math" w:hAnsi="Cambria Math"/>
+                            <w:rFonts w:ascii="Cambria Math" w:hAnsi="Cambria Math" w:cs="Times New Roman"/>
                             <w:lang w:val="en-US"/>
                           </w:rPr>
                           <m:t>,l</m:t>
@@ -560,7 +594,7 @@
                     </m:d>
                     <m:r>
                       <w:rPr>
-                        <w:rFonts w:ascii="Cambria Math" w:hAnsi="Cambria Math"/>
+                        <w:rFonts w:ascii="Cambria Math" w:hAnsi="Cambria Math" w:cs="Times New Roman"/>
                         <w:lang w:val="en-US"/>
                       </w:rPr>
                       <m:t>.NA</m:t>
@@ -578,7 +612,7 @@
           <w:p>
             <w:pPr>
               <w:rPr>
-                <w:rFonts w:ascii="Cambria" w:eastAsia="ＭＳ 明朝" w:hAnsi="Cambria" w:cs="Times New Roman"/>
+                <w:rFonts w:ascii="Times New Roman" w:eastAsia="ＭＳ 明朝" w:hAnsi="Times New Roman" w:cs="Times New Roman"/>
                 <w:lang w:val="en-US"/>
               </w:rPr>
             </w:pPr>
@@ -589,14 +623,7 @@
                     <w:rFonts w:ascii="Cambria Math" w:eastAsia="ＭＳ 明朝" w:hAnsi="Cambria Math" w:cs="Times New Roman"/>
                     <w:lang w:val="en-US"/>
                   </w:rPr>
-                  <m:t>n=</m:t>
-                </m:r>
-                <m:r>
-                  <w:rPr>
-                    <w:rFonts w:ascii="Cambria Math" w:eastAsia="ＭＳ 明朝" w:hAnsi="Cambria Math" w:cs="Times New Roman" w:hint="eastAsia"/>
-                    <w:lang w:val="en-US"/>
-                  </w:rPr>
-                  <m:t>∑</m:t>
+                  <m:t>n=∑</m:t>
                 </m:r>
                 <m:sSub>
                   <m:sSubPr>
@@ -658,6 +685,7 @@
     <w:p>
       <w:pPr>
         <w:rPr>
+          <w:rFonts w:ascii="Times New Roman" w:hAnsi="Times New Roman" w:cs="Times New Roman"/>
           <w:lang w:val="en-US"/>
         </w:rPr>
       </w:pPr>
@@ -665,11 +693,13 @@
     <w:p>
       <w:pPr>
         <w:rPr>
+          <w:rFonts w:ascii="Times New Roman" w:hAnsi="Times New Roman" w:cs="Times New Roman"/>
           <w:lang w:val="en-US"/>
         </w:rPr>
       </w:pPr>
       <w:r>
         <w:rPr>
+          <w:rFonts w:ascii="Times New Roman" w:hAnsi="Times New Roman" w:cs="Times New Roman"/>
           <w:lang w:val="en-US"/>
         </w:rPr>
         <w:t xml:space="preserve">in which NA is missing data, so for every locus, the effective number of genotype is </w:t>
@@ -679,7 +709,7 @@
           <m:sSubPr>
             <m:ctrlPr>
               <w:rPr>
-                <w:rFonts w:ascii="Cambria Math" w:hAnsi="Cambria Math"/>
+                <w:rFonts w:ascii="Cambria Math" w:hAnsi="Cambria Math" w:cs="Times New Roman"/>
                 <w:i/>
                 <w:color w:val="FF0000"/>
                 <w:lang w:val="en-US"/>
@@ -689,7 +719,7 @@
           <m:e>
             <m:r>
               <w:rPr>
-                <w:rFonts w:ascii="Cambria Math" w:hAnsi="Cambria Math"/>
+                <w:rFonts w:ascii="Cambria Math" w:hAnsi="Cambria Math" w:cs="Times New Roman"/>
                 <w:color w:val="FF0000"/>
                 <w:lang w:val="en-US"/>
               </w:rPr>
@@ -699,7 +729,7 @@
           <m:sub>
             <m:r>
               <w:rPr>
-                <w:rFonts w:ascii="Cambria Math" w:hAnsi="Cambria Math"/>
+                <w:rFonts w:ascii="Cambria Math" w:hAnsi="Cambria Math" w:cs="Times New Roman"/>
                 <w:color w:val="FF0000"/>
                 <w:lang w:val="en-US"/>
               </w:rPr>
@@ -709,7 +739,7 @@
         </m:sSub>
         <m:r>
           <w:rPr>
-            <w:rFonts w:ascii="Cambria Math" w:hAnsi="Cambria Math"/>
+            <w:rFonts w:ascii="Cambria Math" w:hAnsi="Cambria Math" w:cs="Times New Roman"/>
             <w:lang w:val="en-US"/>
           </w:rPr>
           <m:t>=n-</m:t>
@@ -718,7 +748,7 @@
           <m:sSubPr>
             <m:ctrlPr>
               <w:rPr>
-                <w:rFonts w:ascii="Cambria Math" w:hAnsi="Cambria Math"/>
+                <w:rFonts w:ascii="Cambria Math" w:hAnsi="Cambria Math" w:cs="Times New Roman"/>
                 <w:i/>
                 <w:lang w:val="en-US"/>
               </w:rPr>
@@ -727,7 +757,7 @@
           <m:e>
             <m:r>
               <w:rPr>
-                <w:rFonts w:ascii="Cambria Math" w:hAnsi="Cambria Math"/>
+                <w:rFonts w:ascii="Cambria Math" w:hAnsi="Cambria Math" w:cs="Times New Roman"/>
                 <w:lang w:val="en-US"/>
               </w:rPr>
               <m:t>n</m:t>
@@ -740,7 +770,7 @@
                 <m:endChr m:val="]"/>
                 <m:ctrlPr>
                   <w:rPr>
-                    <w:rFonts w:ascii="Cambria Math" w:hAnsi="Cambria Math"/>
+                    <w:rFonts w:ascii="Cambria Math" w:hAnsi="Cambria Math" w:cs="Times New Roman"/>
                     <w:i/>
                     <w:lang w:val="en-US"/>
                   </w:rPr>
@@ -749,7 +779,7 @@
               <m:e>
                 <m:r>
                   <w:rPr>
-                    <w:rFonts w:ascii="Cambria Math" w:hAnsi="Cambria Math"/>
+                    <w:rFonts w:ascii="Cambria Math" w:hAnsi="Cambria Math" w:cs="Times New Roman"/>
                     <w:lang w:val="en-US"/>
                   </w:rPr>
                   <m:t>,l</m:t>
@@ -758,7 +788,7 @@
             </m:d>
             <m:r>
               <w:rPr>
-                <w:rFonts w:ascii="Cambria Math" w:hAnsi="Cambria Math"/>
+                <w:rFonts w:ascii="Cambria Math" w:hAnsi="Cambria Math" w:cs="Times New Roman"/>
                 <w:lang w:val="en-US"/>
               </w:rPr>
               <m:t>.NA</m:t>
@@ -770,6 +800,7 @@
     <w:p>
       <w:pPr>
         <w:rPr>
+          <w:rFonts w:ascii="Times New Roman" w:hAnsi="Times New Roman" w:cs="Times New Roman"/>
           <w:lang w:val="en-US"/>
         </w:rPr>
       </w:pPr>
@@ -777,12 +808,14 @@
     <w:p>
       <w:pPr>
         <w:rPr>
+          <w:rFonts w:ascii="Times New Roman" w:hAnsi="Times New Roman" w:cs="Times New Roman"/>
           <w:b/>
           <w:lang w:val="en-US"/>
         </w:rPr>
       </w:pPr>
       <w:r>
         <w:rPr>
+          <w:rFonts w:ascii="Times New Roman" w:hAnsi="Times New Roman" w:cs="Times New Roman"/>
           <w:b/>
           <w:lang w:val="en-US"/>
         </w:rPr>
@@ -790,29 +823,23 @@
       </w:r>
       <w:r>
         <w:rPr>
+          <w:rFonts w:ascii="Times New Roman" w:hAnsi="Times New Roman" w:cs="Times New Roman"/>
           <w:b/>
           <w:lang w:val="en-US"/>
         </w:rPr>
-        <w:t xml:space="preserve"> [</w:t>
-      </w:r>
-      <w:proofErr w:type="spellStart"/>
-      <w:r>
-        <w:rPr>
+        <w:t xml:space="preserve"> [freq</w:t>
+      </w:r>
+      <w:r>
+        <w:rPr>
+          <w:rFonts w:ascii="Times New Roman" w:hAnsi="Times New Roman" w:cs="Times New Roman"/>
           <w:b/>
           <w:lang w:val="en-US"/>
         </w:rPr>
-        <w:t>freq</w:t>
-      </w:r>
-      <w:proofErr w:type="spellEnd"/>
-      <w:r>
-        <w:rPr>
-          <w:b/>
-          <w:lang w:val="en-US"/>
-        </w:rPr>
         <w:t>, can be paralleled</w:t>
       </w:r>
       <w:r>
         <w:rPr>
+          <w:rFonts w:ascii="Times New Roman" w:hAnsi="Times New Roman" w:cs="Times New Roman"/>
           <w:b/>
           <w:lang w:val="en-US"/>
         </w:rPr>
@@ -822,11 +849,13 @@
     <w:p>
       <w:pPr>
         <w:rPr>
+          <w:rFonts w:ascii="Times New Roman" w:hAnsi="Times New Roman" w:cs="Times New Roman"/>
           <w:lang w:val="en-US"/>
         </w:rPr>
       </w:pPr>
       <w:r>
         <w:rPr>
+          <w:rFonts w:ascii="Times New Roman" w:hAnsi="Times New Roman" w:cs="Times New Roman"/>
           <w:lang w:val="en-US"/>
         </w:rPr>
         <w:t xml:space="preserve">For individual </w:t>
@@ -834,7 +863,7 @@
       <m:oMath>
         <m:r>
           <w:rPr>
-            <w:rFonts w:ascii="Cambria Math" w:hAnsi="Cambria Math"/>
+            <w:rFonts w:ascii="Cambria Math" w:hAnsi="Cambria Math" w:cs="Times New Roman"/>
             <w:lang w:val="en-US"/>
           </w:rPr>
           <m:t>i</m:t>
@@ -842,6 +871,7 @@
       </m:oMath>
       <w:r>
         <w:rPr>
+          <w:rFonts w:ascii="Times New Roman" w:hAnsi="Times New Roman" w:cs="Times New Roman"/>
           <w:lang w:val="en-US"/>
         </w:rPr>
         <w:t xml:space="preserve"> and locus </w:t>
@@ -849,7 +879,7 @@
       <m:oMath>
         <m:r>
           <w:rPr>
-            <w:rFonts w:ascii="Cambria Math" w:hAnsi="Cambria Math"/>
+            <w:rFonts w:ascii="Cambria Math" w:hAnsi="Cambria Math" w:cs="Times New Roman"/>
             <w:lang w:val="en-US"/>
           </w:rPr>
           <m:t>l</m:t>
@@ -857,6 +887,7 @@
       </m:oMath>
       <w:r>
         <w:rPr>
+          <w:rFonts w:ascii="Times New Roman" w:hAnsi="Times New Roman" w:cs="Times New Roman"/>
           <w:lang w:val="en-US"/>
         </w:rPr>
         <w:t xml:space="preserve">, </w:t>
@@ -865,11 +896,13 @@
     <w:p>
       <w:pPr>
         <w:rPr>
+          <w:rFonts w:ascii="Times New Roman" w:hAnsi="Times New Roman" w:cs="Times New Roman"/>
           <w:lang w:val="en-US"/>
         </w:rPr>
       </w:pPr>
       <w:r>
         <w:rPr>
+          <w:rFonts w:ascii="Times New Roman" w:hAnsi="Times New Roman" w:cs="Times New Roman"/>
           <w:lang w:val="en-US"/>
         </w:rPr>
         <w:t>for outbred population</w:t>
@@ -878,6 +911,7 @@
     <w:p>
       <w:pPr>
         <w:rPr>
+          <w:rFonts w:ascii="Times New Roman" w:hAnsi="Times New Roman" w:cs="Times New Roman"/>
           <w:lang w:val="en-US"/>
         </w:rPr>
       </w:pPr>
@@ -887,7 +921,7 @@
             <m:sSubPr>
               <m:ctrlPr>
                 <w:rPr>
-                  <w:rFonts w:ascii="Cambria Math" w:hAnsi="Cambria Math"/>
+                  <w:rFonts w:ascii="Cambria Math" w:hAnsi="Cambria Math" w:cs="Times New Roman"/>
                   <w:i/>
                   <w:lang w:val="en-US"/>
                 </w:rPr>
@@ -899,7 +933,7 @@
                   <m:chr m:val="̃"/>
                   <m:ctrlPr>
                     <w:rPr>
-                      <w:rFonts w:ascii="Cambria Math" w:hAnsi="Cambria Math"/>
+                      <w:rFonts w:ascii="Cambria Math" w:hAnsi="Cambria Math" w:cs="Times New Roman"/>
                       <w:i/>
                       <w:lang w:val="en-US"/>
                     </w:rPr>
@@ -908,7 +942,7 @@
                 <m:e>
                   <m:r>
                     <w:rPr>
-                      <w:rFonts w:ascii="Cambria Math" w:hAnsi="Cambria Math"/>
+                      <w:rFonts w:ascii="Cambria Math" w:hAnsi="Cambria Math" w:cs="Times New Roman"/>
                       <w:lang w:val="en-US"/>
                     </w:rPr>
                     <m:t>x</m:t>
@@ -919,7 +953,7 @@
             <m:sub>
               <m:r>
                 <w:rPr>
-                  <w:rFonts w:ascii="Cambria Math" w:hAnsi="Cambria Math"/>
+                  <w:rFonts w:ascii="Cambria Math" w:hAnsi="Cambria Math" w:cs="Times New Roman"/>
                   <w:lang w:val="en-US"/>
                 </w:rPr>
                 <m:t>i,l</m:t>
@@ -928,7 +962,7 @@
           </m:sSub>
           <m:r>
             <w:rPr>
-              <w:rFonts w:ascii="Cambria Math" w:hAnsi="Cambria Math"/>
+              <w:rFonts w:ascii="Cambria Math" w:hAnsi="Cambria Math" w:cs="Times New Roman"/>
               <w:lang w:val="en-US"/>
             </w:rPr>
             <m:t>=</m:t>
@@ -937,7 +971,7 @@
             <m:fPr>
               <m:ctrlPr>
                 <w:rPr>
-                  <w:rFonts w:ascii="Cambria Math" w:hAnsi="Cambria Math"/>
+                  <w:rFonts w:ascii="Cambria Math" w:hAnsi="Cambria Math" w:cs="Times New Roman"/>
                   <w:i/>
                   <w:lang w:val="en-US"/>
                 </w:rPr>
@@ -948,7 +982,7 @@
                 <m:sSubPr>
                   <m:ctrlPr>
                     <w:rPr>
-                      <w:rFonts w:ascii="Cambria Math" w:hAnsi="Cambria Math"/>
+                      <w:rFonts w:ascii="Cambria Math" w:hAnsi="Cambria Math" w:cs="Times New Roman"/>
                       <w:i/>
                       <w:lang w:val="en-US"/>
                     </w:rPr>
@@ -957,7 +991,7 @@
                 <m:e>
                   <m:r>
                     <w:rPr>
-                      <w:rFonts w:ascii="Cambria Math" w:hAnsi="Cambria Math"/>
+                      <w:rFonts w:ascii="Cambria Math" w:hAnsi="Cambria Math" w:cs="Times New Roman"/>
                       <w:lang w:val="en-US"/>
                     </w:rPr>
                     <m:t>x</m:t>
@@ -966,7 +1000,7 @@
                 <m:sub>
                   <m:r>
                     <w:rPr>
-                      <w:rFonts w:ascii="Cambria Math" w:hAnsi="Cambria Math"/>
+                      <w:rFonts w:ascii="Cambria Math" w:hAnsi="Cambria Math" w:cs="Times New Roman"/>
                       <w:lang w:val="en-US"/>
                     </w:rPr>
                     <m:t>i,l</m:t>
@@ -975,7 +1009,7 @@
               </m:sSub>
               <m:r>
                 <w:rPr>
-                  <w:rFonts w:ascii="Cambria Math" w:hAnsi="Cambria Math"/>
+                  <w:rFonts w:ascii="Cambria Math" w:hAnsi="Cambria Math" w:cs="Times New Roman"/>
                   <w:lang w:val="en-US"/>
                 </w:rPr>
                 <m:t>-2</m:t>
@@ -984,7 +1018,7 @@
                 <m:sSubPr>
                   <m:ctrlPr>
                     <w:rPr>
-                      <w:rFonts w:ascii="Cambria Math" w:hAnsi="Cambria Math"/>
+                      <w:rFonts w:ascii="Cambria Math" w:hAnsi="Cambria Math" w:cs="Times New Roman"/>
                       <w:i/>
                       <w:lang w:val="en-US"/>
                     </w:rPr>
@@ -993,7 +1027,7 @@
                 <m:e>
                   <m:r>
                     <w:rPr>
-                      <w:rFonts w:ascii="Cambria Math" w:hAnsi="Cambria Math"/>
+                      <w:rFonts w:ascii="Cambria Math" w:hAnsi="Cambria Math" w:cs="Times New Roman"/>
                       <w:lang w:val="en-US"/>
                     </w:rPr>
                     <m:t>p</m:t>
@@ -1002,7 +1036,7 @@
                 <m:sub>
                   <m:r>
                     <w:rPr>
-                      <w:rFonts w:ascii="Cambria Math" w:hAnsi="Cambria Math"/>
+                      <w:rFonts w:ascii="Cambria Math" w:hAnsi="Cambria Math" w:cs="Times New Roman"/>
                       <w:lang w:val="en-US"/>
                     </w:rPr>
                     <m:t>l</m:t>
@@ -1016,7 +1050,7 @@
                   <m:degHide m:val="1"/>
                   <m:ctrlPr>
                     <w:rPr>
-                      <w:rFonts w:ascii="Cambria Math" w:hAnsi="Cambria Math"/>
+                      <w:rFonts w:ascii="Cambria Math" w:hAnsi="Cambria Math" w:cs="Times New Roman"/>
                       <w:i/>
                       <w:lang w:val="en-US"/>
                     </w:rPr>
@@ -1026,7 +1060,7 @@
                 <m:e>
                   <m:r>
                     <w:rPr>
-                      <w:rFonts w:ascii="Cambria Math" w:hAnsi="Cambria Math"/>
+                      <w:rFonts w:ascii="Cambria Math" w:hAnsi="Cambria Math" w:cs="Times New Roman"/>
                       <w:lang w:val="en-US"/>
                     </w:rPr>
                     <m:t>2</m:t>
@@ -1035,7 +1069,7 @@
                     <m:sSubPr>
                       <m:ctrlPr>
                         <w:rPr>
-                          <w:rFonts w:ascii="Cambria Math" w:hAnsi="Cambria Math"/>
+                          <w:rFonts w:ascii="Cambria Math" w:hAnsi="Cambria Math" w:cs="Times New Roman"/>
                           <w:i/>
                           <w:lang w:val="en-US"/>
                         </w:rPr>
@@ -1044,7 +1078,7 @@
                     <m:e>
                       <m:r>
                         <w:rPr>
-                          <w:rFonts w:ascii="Cambria Math" w:hAnsi="Cambria Math"/>
+                          <w:rFonts w:ascii="Cambria Math" w:hAnsi="Cambria Math" w:cs="Times New Roman"/>
                           <w:lang w:val="en-US"/>
                         </w:rPr>
                         <m:t>p</m:t>
@@ -1053,7 +1087,7 @@
                     <m:sub>
                       <m:r>
                         <w:rPr>
-                          <w:rFonts w:ascii="Cambria Math" w:hAnsi="Cambria Math"/>
+                          <w:rFonts w:ascii="Cambria Math" w:hAnsi="Cambria Math" w:cs="Times New Roman"/>
                           <w:lang w:val="en-US"/>
                         </w:rPr>
                         <m:t>l</m:t>
@@ -1062,7 +1096,7 @@
                   </m:sSub>
                   <m:r>
                     <w:rPr>
-                      <w:rFonts w:ascii="Cambria Math" w:hAnsi="Cambria Math"/>
+                      <w:rFonts w:ascii="Cambria Math" w:hAnsi="Cambria Math" w:cs="Times New Roman"/>
                       <w:lang w:val="en-US"/>
                     </w:rPr>
                     <m:t>(1-</m:t>
@@ -1071,7 +1105,7 @@
                     <m:sSubPr>
                       <m:ctrlPr>
                         <w:rPr>
-                          <w:rFonts w:ascii="Cambria Math" w:hAnsi="Cambria Math"/>
+                          <w:rFonts w:ascii="Cambria Math" w:hAnsi="Cambria Math" w:cs="Times New Roman"/>
                           <w:i/>
                           <w:lang w:val="en-US"/>
                         </w:rPr>
@@ -1080,7 +1114,7 @@
                     <m:e>
                       <m:r>
                         <w:rPr>
-                          <w:rFonts w:ascii="Cambria Math" w:hAnsi="Cambria Math"/>
+                          <w:rFonts w:ascii="Cambria Math" w:hAnsi="Cambria Math" w:cs="Times New Roman"/>
                           <w:lang w:val="en-US"/>
                         </w:rPr>
                         <m:t>p</m:t>
@@ -1089,7 +1123,7 @@
                     <m:sub>
                       <m:r>
                         <w:rPr>
-                          <w:rFonts w:ascii="Cambria Math" w:hAnsi="Cambria Math"/>
+                          <w:rFonts w:ascii="Cambria Math" w:hAnsi="Cambria Math" w:cs="Times New Roman"/>
                           <w:lang w:val="en-US"/>
                         </w:rPr>
                         <m:t>l</m:t>
@@ -1098,7 +1132,7 @@
                   </m:sSub>
                   <m:r>
                     <w:rPr>
-                      <w:rFonts w:ascii="Cambria Math" w:hAnsi="Cambria Math"/>
+                      <w:rFonts w:ascii="Cambria Math" w:hAnsi="Cambria Math" w:cs="Times New Roman"/>
                       <w:lang w:val="en-US"/>
                     </w:rPr>
                     <m:t>)</m:t>
@@ -1113,11 +1147,13 @@
     <w:p>
       <w:pPr>
         <w:rPr>
+          <w:rFonts w:ascii="Times New Roman" w:hAnsi="Times New Roman" w:cs="Times New Roman"/>
           <w:lang w:val="en-US"/>
         </w:rPr>
       </w:pPr>
       <w:r>
         <w:rPr>
+          <w:rFonts w:ascii="Times New Roman" w:hAnsi="Times New Roman" w:cs="Times New Roman"/>
           <w:lang w:val="en-US"/>
         </w:rPr>
         <w:t>for inbred</w:t>
@@ -1126,6 +1162,7 @@
     <w:p>
       <w:pPr>
         <w:rPr>
+          <w:rFonts w:ascii="Times New Roman" w:hAnsi="Times New Roman" w:cs="Times New Roman"/>
           <w:lang w:val="en-US"/>
         </w:rPr>
       </w:pPr>
@@ -1135,7 +1172,7 @@
             <m:sSubPr>
               <m:ctrlPr>
                 <w:rPr>
-                  <w:rFonts w:ascii="Cambria Math" w:hAnsi="Cambria Math"/>
+                  <w:rFonts w:ascii="Cambria Math" w:hAnsi="Cambria Math" w:cs="Times New Roman"/>
                   <w:i/>
                   <w:lang w:val="en-US"/>
                 </w:rPr>
@@ -1147,7 +1184,7 @@
                   <m:chr m:val="̃"/>
                   <m:ctrlPr>
                     <w:rPr>
-                      <w:rFonts w:ascii="Cambria Math" w:hAnsi="Cambria Math"/>
+                      <w:rFonts w:ascii="Cambria Math" w:hAnsi="Cambria Math" w:cs="Times New Roman"/>
                       <w:i/>
                       <w:lang w:val="en-US"/>
                     </w:rPr>
@@ -1156,7 +1193,7 @@
                 <m:e>
                   <m:r>
                     <w:rPr>
-                      <w:rFonts w:ascii="Cambria Math" w:hAnsi="Cambria Math"/>
+                      <w:rFonts w:ascii="Cambria Math" w:hAnsi="Cambria Math" w:cs="Times New Roman"/>
                       <w:lang w:val="en-US"/>
                     </w:rPr>
                     <m:t>x</m:t>
@@ -1167,7 +1204,7 @@
             <m:sub>
               <m:r>
                 <w:rPr>
-                  <w:rFonts w:ascii="Cambria Math" w:hAnsi="Cambria Math"/>
+                  <w:rFonts w:ascii="Cambria Math" w:hAnsi="Cambria Math" w:cs="Times New Roman"/>
                   <w:lang w:val="en-US"/>
                 </w:rPr>
                 <m:t>i,l</m:t>
@@ -1176,7 +1213,7 @@
           </m:sSub>
           <m:r>
             <w:rPr>
-              <w:rFonts w:ascii="Cambria Math" w:hAnsi="Cambria Math"/>
+              <w:rFonts w:ascii="Cambria Math" w:hAnsi="Cambria Math" w:cs="Times New Roman"/>
               <w:lang w:val="en-US"/>
             </w:rPr>
             <m:t>=</m:t>
@@ -1185,7 +1222,7 @@
             <m:fPr>
               <m:ctrlPr>
                 <w:rPr>
-                  <w:rFonts w:ascii="Cambria Math" w:hAnsi="Cambria Math"/>
+                  <w:rFonts w:ascii="Cambria Math" w:hAnsi="Cambria Math" w:cs="Times New Roman"/>
                   <w:i/>
                   <w:lang w:val="en-US"/>
                 </w:rPr>
@@ -1196,7 +1233,7 @@
                 <m:sSubPr>
                   <m:ctrlPr>
                     <w:rPr>
-                      <w:rFonts w:ascii="Cambria Math" w:hAnsi="Cambria Math"/>
+                      <w:rFonts w:ascii="Cambria Math" w:hAnsi="Cambria Math" w:cs="Times New Roman"/>
                       <w:i/>
                       <w:lang w:val="en-US"/>
                     </w:rPr>
@@ -1205,7 +1242,7 @@
                 <m:e>
                   <m:r>
                     <w:rPr>
-                      <w:rFonts w:ascii="Cambria Math" w:hAnsi="Cambria Math"/>
+                      <w:rFonts w:ascii="Cambria Math" w:hAnsi="Cambria Math" w:cs="Times New Roman"/>
                       <w:lang w:val="en-US"/>
                     </w:rPr>
                     <m:t>x</m:t>
@@ -1214,7 +1251,7 @@
                 <m:sub>
                   <m:r>
                     <w:rPr>
-                      <w:rFonts w:ascii="Cambria Math" w:hAnsi="Cambria Math"/>
+                      <w:rFonts w:ascii="Cambria Math" w:hAnsi="Cambria Math" w:cs="Times New Roman"/>
                       <w:lang w:val="en-US"/>
                     </w:rPr>
                     <m:t>i,l</m:t>
@@ -1223,7 +1260,7 @@
               </m:sSub>
               <m:r>
                 <w:rPr>
-                  <w:rFonts w:ascii="Cambria Math" w:hAnsi="Cambria Math"/>
+                  <w:rFonts w:ascii="Cambria Math" w:hAnsi="Cambria Math" w:cs="Times New Roman"/>
                   <w:lang w:val="en-US"/>
                 </w:rPr>
                 <m:t>-2</m:t>
@@ -1232,7 +1269,7 @@
                 <m:sSubPr>
                   <m:ctrlPr>
                     <w:rPr>
-                      <w:rFonts w:ascii="Cambria Math" w:hAnsi="Cambria Math"/>
+                      <w:rFonts w:ascii="Cambria Math" w:hAnsi="Cambria Math" w:cs="Times New Roman"/>
                       <w:i/>
                       <w:lang w:val="en-US"/>
                     </w:rPr>
@@ -1241,7 +1278,7 @@
                 <m:e>
                   <m:r>
                     <w:rPr>
-                      <w:rFonts w:ascii="Cambria Math" w:hAnsi="Cambria Math"/>
+                      <w:rFonts w:ascii="Cambria Math" w:hAnsi="Cambria Math" w:cs="Times New Roman"/>
                       <w:lang w:val="en-US"/>
                     </w:rPr>
                     <m:t>p</m:t>
@@ -1250,7 +1287,7 @@
                 <m:sub>
                   <m:r>
                     <w:rPr>
-                      <w:rFonts w:ascii="Cambria Math" w:hAnsi="Cambria Math"/>
+                      <w:rFonts w:ascii="Cambria Math" w:hAnsi="Cambria Math" w:cs="Times New Roman"/>
                       <w:lang w:val="en-US"/>
                     </w:rPr>
                     <m:t>l</m:t>
@@ -1264,7 +1301,7 @@
                   <m:degHide m:val="1"/>
                   <m:ctrlPr>
                     <w:rPr>
-                      <w:rFonts w:ascii="Cambria Math" w:hAnsi="Cambria Math"/>
+                      <w:rFonts w:ascii="Cambria Math" w:hAnsi="Cambria Math" w:cs="Times New Roman"/>
                       <w:i/>
                       <w:lang w:val="en-US"/>
                     </w:rPr>
@@ -1274,7 +1311,7 @@
                 <m:e>
                   <m:r>
                     <w:rPr>
-                      <w:rFonts w:ascii="Cambria Math" w:hAnsi="Cambria Math"/>
+                      <w:rFonts w:ascii="Cambria Math" w:hAnsi="Cambria Math" w:cs="Times New Roman"/>
                       <w:lang w:val="en-US"/>
                     </w:rPr>
                     <m:t>4</m:t>
@@ -1283,7 +1320,7 @@
                     <m:sSubPr>
                       <m:ctrlPr>
                         <w:rPr>
-                          <w:rFonts w:ascii="Cambria Math" w:hAnsi="Cambria Math"/>
+                          <w:rFonts w:ascii="Cambria Math" w:hAnsi="Cambria Math" w:cs="Times New Roman"/>
                           <w:i/>
                           <w:lang w:val="en-US"/>
                         </w:rPr>
@@ -1292,7 +1329,7 @@
                     <m:e>
                       <m:r>
                         <w:rPr>
-                          <w:rFonts w:ascii="Cambria Math" w:hAnsi="Cambria Math"/>
+                          <w:rFonts w:ascii="Cambria Math" w:hAnsi="Cambria Math" w:cs="Times New Roman"/>
                           <w:lang w:val="en-US"/>
                         </w:rPr>
                         <m:t>p</m:t>
@@ -1301,7 +1338,7 @@
                     <m:sub>
                       <m:r>
                         <w:rPr>
-                          <w:rFonts w:ascii="Cambria Math" w:hAnsi="Cambria Math"/>
+                          <w:rFonts w:ascii="Cambria Math" w:hAnsi="Cambria Math" w:cs="Times New Roman"/>
                           <w:lang w:val="en-US"/>
                         </w:rPr>
                         <m:t>l</m:t>
@@ -1310,7 +1347,7 @@
                   </m:sSub>
                   <m:r>
                     <w:rPr>
-                      <w:rFonts w:ascii="Cambria Math" w:hAnsi="Cambria Math"/>
+                      <w:rFonts w:ascii="Cambria Math" w:hAnsi="Cambria Math" w:cs="Times New Roman"/>
                       <w:lang w:val="en-US"/>
                     </w:rPr>
                     <m:t>(1-</m:t>
@@ -1319,7 +1356,7 @@
                     <m:sSubPr>
                       <m:ctrlPr>
                         <w:rPr>
-                          <w:rFonts w:ascii="Cambria Math" w:hAnsi="Cambria Math"/>
+                          <w:rFonts w:ascii="Cambria Math" w:hAnsi="Cambria Math" w:cs="Times New Roman"/>
                           <w:i/>
                           <w:lang w:val="en-US"/>
                         </w:rPr>
@@ -1328,7 +1365,7 @@
                     <m:e>
                       <m:r>
                         <w:rPr>
-                          <w:rFonts w:ascii="Cambria Math" w:hAnsi="Cambria Math"/>
+                          <w:rFonts w:ascii="Cambria Math" w:hAnsi="Cambria Math" w:cs="Times New Roman"/>
                           <w:lang w:val="en-US"/>
                         </w:rPr>
                         <m:t>p</m:t>
@@ -1337,7 +1374,7 @@
                     <m:sub>
                       <m:r>
                         <w:rPr>
-                          <w:rFonts w:ascii="Cambria Math" w:hAnsi="Cambria Math"/>
+                          <w:rFonts w:ascii="Cambria Math" w:hAnsi="Cambria Math" w:cs="Times New Roman"/>
                           <w:lang w:val="en-US"/>
                         </w:rPr>
                         <m:t>l</m:t>
@@ -1346,7 +1383,7 @@
                   </m:sSub>
                   <m:r>
                     <w:rPr>
-                      <w:rFonts w:ascii="Cambria Math" w:hAnsi="Cambria Math"/>
+                      <w:rFonts w:ascii="Cambria Math" w:hAnsi="Cambria Math" w:cs="Times New Roman"/>
                       <w:lang w:val="en-US"/>
                     </w:rPr>
                     <m:t>)</m:t>
@@ -1361,11 +1398,13 @@
     <w:p>
       <w:pPr>
         <w:rPr>
+          <w:rFonts w:ascii="Times New Roman" w:hAnsi="Times New Roman" w:cs="Times New Roman"/>
           <w:lang w:val="en-US"/>
         </w:rPr>
       </w:pPr>
       <w:r>
         <w:rPr>
+          <w:rFonts w:ascii="Times New Roman" w:hAnsi="Times New Roman" w:cs="Times New Roman"/>
           <w:lang w:val="en-US"/>
         </w:rPr>
         <w:t xml:space="preserve">or statistically standardized as </w:t>
@@ -1374,6 +1413,7 @@
     <w:p>
       <w:pPr>
         <w:rPr>
+          <w:rFonts w:ascii="Times New Roman" w:hAnsi="Times New Roman" w:cs="Times New Roman"/>
           <w:lang w:val="en-US"/>
         </w:rPr>
       </w:pPr>
@@ -1383,7 +1423,7 @@
             <m:sSubPr>
               <m:ctrlPr>
                 <w:rPr>
-                  <w:rFonts w:ascii="Cambria Math" w:hAnsi="Cambria Math"/>
+                  <w:rFonts w:ascii="Cambria Math" w:hAnsi="Cambria Math" w:cs="Times New Roman"/>
                   <w:i/>
                   <w:lang w:val="en-US"/>
                 </w:rPr>
@@ -1395,7 +1435,7 @@
                   <m:chr m:val="̃"/>
                   <m:ctrlPr>
                     <w:rPr>
-                      <w:rFonts w:ascii="Cambria Math" w:hAnsi="Cambria Math"/>
+                      <w:rFonts w:ascii="Cambria Math" w:hAnsi="Cambria Math" w:cs="Times New Roman"/>
                       <w:i/>
                       <w:lang w:val="en-US"/>
                     </w:rPr>
@@ -1404,7 +1444,7 @@
                 <m:e>
                   <m:r>
                     <w:rPr>
-                      <w:rFonts w:ascii="Cambria Math" w:hAnsi="Cambria Math"/>
+                      <w:rFonts w:ascii="Cambria Math" w:hAnsi="Cambria Math" w:cs="Times New Roman"/>
                       <w:lang w:val="en-US"/>
                     </w:rPr>
                     <m:t>x</m:t>
@@ -1415,7 +1455,7 @@
             <m:sub>
               <m:r>
                 <w:rPr>
-                  <w:rFonts w:ascii="Cambria Math" w:hAnsi="Cambria Math"/>
+                  <w:rFonts w:ascii="Cambria Math" w:hAnsi="Cambria Math" w:cs="Times New Roman"/>
                   <w:lang w:val="en-US"/>
                 </w:rPr>
                 <m:t>i,l</m:t>
@@ -1424,7 +1464,7 @@
           </m:sSub>
           <m:r>
             <w:rPr>
-              <w:rFonts w:ascii="Cambria Math" w:hAnsi="Cambria Math"/>
+              <w:rFonts w:ascii="Cambria Math" w:hAnsi="Cambria Math" w:cs="Times New Roman"/>
               <w:lang w:val="en-US"/>
             </w:rPr>
             <m:t>=</m:t>
@@ -1433,7 +1473,7 @@
             <m:fPr>
               <m:ctrlPr>
                 <w:rPr>
-                  <w:rFonts w:ascii="Cambria Math" w:hAnsi="Cambria Math"/>
+                  <w:rFonts w:ascii="Cambria Math" w:hAnsi="Cambria Math" w:cs="Times New Roman"/>
                   <w:i/>
                   <w:lang w:val="en-US"/>
                 </w:rPr>
@@ -1444,7 +1484,7 @@
                 <m:sSubPr>
                   <m:ctrlPr>
                     <w:rPr>
-                      <w:rFonts w:ascii="Cambria Math" w:hAnsi="Cambria Math"/>
+                      <w:rFonts w:ascii="Cambria Math" w:hAnsi="Cambria Math" w:cs="Times New Roman"/>
                       <w:i/>
                       <w:lang w:val="en-US"/>
                     </w:rPr>
@@ -1453,7 +1493,7 @@
                 <m:e>
                   <m:r>
                     <w:rPr>
-                      <w:rFonts w:ascii="Cambria Math" w:hAnsi="Cambria Math"/>
+                      <w:rFonts w:ascii="Cambria Math" w:hAnsi="Cambria Math" w:cs="Times New Roman"/>
                       <w:lang w:val="en-US"/>
                     </w:rPr>
                     <m:t>x</m:t>
@@ -1462,7 +1502,7 @@
                 <m:sub>
                   <m:r>
                     <w:rPr>
-                      <w:rFonts w:ascii="Cambria Math" w:hAnsi="Cambria Math"/>
+                      <w:rFonts w:ascii="Cambria Math" w:hAnsi="Cambria Math" w:cs="Times New Roman"/>
                       <w:lang w:val="en-US"/>
                     </w:rPr>
                     <m:t>[i,l]</m:t>
@@ -1471,7 +1511,7 @@
               </m:sSub>
               <m:r>
                 <w:rPr>
-                  <w:rFonts w:ascii="Cambria Math" w:hAnsi="Cambria Math"/>
+                  <w:rFonts w:ascii="Cambria Math" w:hAnsi="Cambria Math" w:cs="Times New Roman"/>
                   <w:lang w:val="en-US"/>
                 </w:rPr>
                 <m:t>-2</m:t>
@@ -1480,7 +1520,7 @@
                 <m:sSubPr>
                   <m:ctrlPr>
                     <w:rPr>
-                      <w:rFonts w:ascii="Cambria Math" w:hAnsi="Cambria Math"/>
+                      <w:rFonts w:ascii="Cambria Math" w:hAnsi="Cambria Math" w:cs="Times New Roman"/>
                       <w:i/>
                       <w:lang w:val="en-US"/>
                     </w:rPr>
@@ -1489,7 +1529,7 @@
                 <m:e>
                   <m:r>
                     <w:rPr>
-                      <w:rFonts w:ascii="Cambria Math" w:hAnsi="Cambria Math"/>
+                      <w:rFonts w:ascii="Cambria Math" w:hAnsi="Cambria Math" w:cs="Times New Roman"/>
                       <w:lang w:val="en-US"/>
                     </w:rPr>
                     <m:t>p</m:t>
@@ -1498,7 +1538,7 @@
                 <m:sub>
                   <m:r>
                     <w:rPr>
-                      <w:rFonts w:ascii="Cambria Math" w:hAnsi="Cambria Math"/>
+                      <w:rFonts w:ascii="Cambria Math" w:hAnsi="Cambria Math" w:cs="Times New Roman"/>
                       <w:lang w:val="en-US"/>
                     </w:rPr>
                     <m:t>l</m:t>
@@ -1511,7 +1551,7 @@
                 <m:sSubSupPr>
                   <m:ctrlPr>
                     <w:rPr>
-                      <w:rFonts w:ascii="Cambria Math" w:hAnsi="Cambria Math"/>
+                      <w:rFonts w:ascii="Cambria Math" w:hAnsi="Cambria Math" w:cs="Times New Roman"/>
                       <w:i/>
                       <w:lang w:val="en-US"/>
                     </w:rPr>
@@ -1520,7 +1560,7 @@
                 <m:e>
                   <m:r>
                     <w:rPr>
-                      <w:rFonts w:ascii="Cambria Math" w:hAnsi="Cambria Math"/>
+                      <w:rFonts w:ascii="Cambria Math" w:hAnsi="Cambria Math" w:cs="Times New Roman"/>
                       <w:lang w:val="en-US"/>
                     </w:rPr>
                     <m:t>σ</m:t>
@@ -1531,7 +1571,7 @@
                     <m:sSubPr>
                       <m:ctrlPr>
                         <w:rPr>
-                          <w:rFonts w:ascii="Cambria Math" w:hAnsi="Cambria Math"/>
+                          <w:rFonts w:ascii="Cambria Math" w:hAnsi="Cambria Math" w:cs="Times New Roman"/>
                           <w:i/>
                           <w:lang w:val="en-US"/>
                         </w:rPr>
@@ -1540,7 +1580,7 @@
                     <m:e>
                       <m:r>
                         <w:rPr>
-                          <w:rFonts w:ascii="Cambria Math" w:hAnsi="Cambria Math"/>
+                          <w:rFonts w:ascii="Cambria Math" w:hAnsi="Cambria Math" w:cs="Times New Roman"/>
                           <w:lang w:val="en-US"/>
                         </w:rPr>
                         <m:t>x</m:t>
@@ -1549,7 +1589,7 @@
                     <m:sub>
                       <m:r>
                         <w:rPr>
-                          <w:rFonts w:ascii="Cambria Math" w:hAnsi="Cambria Math"/>
+                          <w:rFonts w:ascii="Cambria Math" w:hAnsi="Cambria Math" w:cs="Times New Roman"/>
                           <w:lang w:val="en-US"/>
                         </w:rPr>
                         <m:t>[,l]</m:t>
@@ -1560,7 +1600,7 @@
                 <m:sup>
                   <m:r>
                     <w:rPr>
-                      <w:rFonts w:ascii="Cambria Math" w:hAnsi="Cambria Math"/>
+                      <w:rFonts w:ascii="Cambria Math" w:hAnsi="Cambria Math" w:cs="Times New Roman"/>
                       <w:lang w:val="en-US"/>
                     </w:rPr>
                     <m:t>2</m:t>
@@ -1575,12 +1615,13 @@
     <w:p>
       <w:pPr>
         <w:rPr>
+          <w:rFonts w:ascii="Times New Roman" w:hAnsi="Times New Roman" w:cs="Times New Roman"/>
           <w:lang w:val="en-US"/>
         </w:rPr>
       </w:pPr>
-      <w:bookmarkStart w:id="0" w:name="_GoBack"/>
-      <w:r>
-        <w:rPr>
+      <w:r>
+        <w:rPr>
+          <w:rFonts w:ascii="Times New Roman" w:hAnsi="Times New Roman" w:cs="Times New Roman"/>
           <w:lang w:val="en-US"/>
         </w:rPr>
         <w:t xml:space="preserve">in which </w:t>
@@ -1590,7 +1631,7 @@
           <m:sSubPr>
             <m:ctrlPr>
               <w:rPr>
-                <w:rFonts w:ascii="Cambria Math" w:hAnsi="Cambria Math"/>
+                <w:rFonts w:ascii="Cambria Math" w:hAnsi="Cambria Math" w:cs="Times New Roman"/>
                 <w:i/>
                 <w:lang w:val="en-US"/>
               </w:rPr>
@@ -1599,7 +1640,7 @@
           <m:e>
             <m:r>
               <w:rPr>
-                <w:rFonts w:ascii="Cambria Math" w:hAnsi="Cambria Math"/>
+                <w:rFonts w:ascii="Cambria Math" w:hAnsi="Cambria Math" w:cs="Times New Roman"/>
                 <w:lang w:val="en-US"/>
               </w:rPr>
               <m:t>p</m:t>
@@ -1608,7 +1649,7 @@
           <m:sub>
             <m:r>
               <w:rPr>
-                <w:rFonts w:ascii="Cambria Math" w:hAnsi="Cambria Math"/>
+                <w:rFonts w:ascii="Cambria Math" w:hAnsi="Cambria Math" w:cs="Times New Roman"/>
                 <w:lang w:val="en-US"/>
               </w:rPr>
               <m:t>l</m:t>
@@ -1617,7 +1658,7 @@
         </m:sSub>
         <m:r>
           <w:rPr>
-            <w:rFonts w:ascii="Cambria Math" w:hAnsi="Cambria Math"/>
+            <w:rFonts w:ascii="Cambria Math" w:hAnsi="Cambria Math" w:cs="Times New Roman"/>
             <w:lang w:val="en-US"/>
           </w:rPr>
           <m:t>=</m:t>
@@ -1626,7 +1667,7 @@
           <m:fPr>
             <m:ctrlPr>
               <w:rPr>
-                <w:rFonts w:ascii="Cambria Math" w:hAnsi="Cambria Math"/>
+                <w:rFonts w:ascii="Cambria Math" w:hAnsi="Cambria Math" w:cs="Times New Roman"/>
                 <w:i/>
                 <w:lang w:val="en-US"/>
               </w:rPr>
@@ -1639,7 +1680,7 @@
                 <m:endChr m:val="]"/>
                 <m:ctrlPr>
                   <w:rPr>
-                    <w:rFonts w:ascii="Cambria Math" w:hAnsi="Cambria Math"/>
+                    <w:rFonts w:ascii="Cambria Math" w:hAnsi="Cambria Math" w:cs="Times New Roman"/>
                     <w:i/>
                     <w:lang w:val="en-US"/>
                   </w:rPr>
@@ -1650,7 +1691,7 @@
                   <m:sSubPr>
                     <m:ctrlPr>
                       <w:rPr>
-                        <w:rFonts w:ascii="Cambria Math" w:hAnsi="Cambria Math"/>
+                        <w:rFonts w:ascii="Cambria Math" w:hAnsi="Cambria Math" w:cs="Times New Roman"/>
                         <w:i/>
                         <w:lang w:val="en-US"/>
                       </w:rPr>
@@ -1659,7 +1700,7 @@
                   <m:e>
                     <m:r>
                       <w:rPr>
-                        <w:rFonts w:ascii="Cambria Math" w:hAnsi="Cambria Math"/>
+                        <w:rFonts w:ascii="Cambria Math" w:hAnsi="Cambria Math" w:cs="Times New Roman"/>
                         <w:lang w:val="en-US"/>
                       </w:rPr>
                       <m:t>n</m:t>
@@ -1672,7 +1713,7 @@
                         <m:endChr m:val="]"/>
                         <m:ctrlPr>
                           <w:rPr>
-                            <w:rFonts w:ascii="Cambria Math" w:hAnsi="Cambria Math"/>
+                            <w:rFonts w:ascii="Cambria Math" w:hAnsi="Cambria Math" w:cs="Times New Roman"/>
                             <w:i/>
                             <w:lang w:val="en-US"/>
                           </w:rPr>
@@ -1681,7 +1722,7 @@
                       <m:e>
                         <m:r>
                           <w:rPr>
-                            <w:rFonts w:ascii="Cambria Math" w:hAnsi="Cambria Math"/>
+                            <w:rFonts w:ascii="Cambria Math" w:hAnsi="Cambria Math" w:cs="Times New Roman"/>
                             <w:lang w:val="en-US"/>
                           </w:rPr>
                           <m:t>,l</m:t>
@@ -1690,7 +1731,7 @@
                     </m:d>
                     <m:r>
                       <w:rPr>
-                        <w:rFonts w:ascii="Cambria Math" w:hAnsi="Cambria Math"/>
+                        <w:rFonts w:ascii="Cambria Math" w:hAnsi="Cambria Math" w:cs="Times New Roman"/>
                         <w:lang w:val="en-US"/>
                       </w:rPr>
                       <m:t>.aa</m:t>
@@ -1699,7 +1740,7 @@
                 </m:sSub>
                 <m:r>
                   <w:rPr>
-                    <w:rFonts w:ascii="Cambria Math" w:hAnsi="Cambria Math"/>
+                    <w:rFonts w:ascii="Cambria Math" w:hAnsi="Cambria Math" w:cs="Times New Roman"/>
                     <w:lang w:val="en-US"/>
                   </w:rPr>
                   <m:t>+</m:t>
@@ -1708,7 +1749,7 @@
                   <m:fPr>
                     <m:ctrlPr>
                       <w:rPr>
-                        <w:rFonts w:ascii="Cambria Math" w:hAnsi="Cambria Math"/>
+                        <w:rFonts w:ascii="Cambria Math" w:hAnsi="Cambria Math" w:cs="Times New Roman"/>
                         <w:i/>
                         <w:lang w:val="en-US"/>
                       </w:rPr>
@@ -1719,7 +1760,7 @@
                       <m:sSubPr>
                         <m:ctrlPr>
                           <w:rPr>
-                            <w:rFonts w:ascii="Cambria Math" w:hAnsi="Cambria Math"/>
+                            <w:rFonts w:ascii="Cambria Math" w:hAnsi="Cambria Math" w:cs="Times New Roman"/>
                             <w:i/>
                             <w:lang w:val="en-US"/>
                           </w:rPr>
@@ -1728,7 +1769,7 @@
                       <m:e>
                         <m:r>
                           <w:rPr>
-                            <w:rFonts w:ascii="Cambria Math" w:hAnsi="Cambria Math"/>
+                            <w:rFonts w:ascii="Cambria Math" w:hAnsi="Cambria Math" w:cs="Times New Roman"/>
                             <w:lang w:val="en-US"/>
                           </w:rPr>
                           <m:t>n</m:t>
@@ -1741,7 +1782,7 @@
                             <m:endChr m:val="]"/>
                             <m:ctrlPr>
                               <w:rPr>
-                                <w:rFonts w:ascii="Cambria Math" w:hAnsi="Cambria Math"/>
+                                <w:rFonts w:ascii="Cambria Math" w:hAnsi="Cambria Math" w:cs="Times New Roman"/>
                                 <w:i/>
                                 <w:lang w:val="en-US"/>
                               </w:rPr>
@@ -1750,7 +1791,7 @@
                           <m:e>
                             <m:r>
                               <w:rPr>
-                                <w:rFonts w:ascii="Cambria Math" w:hAnsi="Cambria Math"/>
+                                <w:rFonts w:ascii="Cambria Math" w:hAnsi="Cambria Math" w:cs="Times New Roman"/>
                                 <w:lang w:val="en-US"/>
                               </w:rPr>
                               <m:t>,l</m:t>
@@ -1759,7 +1800,7 @@
                         </m:d>
                         <m:r>
                           <w:rPr>
-                            <w:rFonts w:ascii="Cambria Math" w:hAnsi="Cambria Math"/>
+                            <w:rFonts w:ascii="Cambria Math" w:hAnsi="Cambria Math" w:cs="Times New Roman"/>
                             <w:lang w:val="en-US"/>
                           </w:rPr>
                           <m:t>.Aa</m:t>
@@ -1770,7 +1811,7 @@
                   <m:den>
                     <m:r>
                       <w:rPr>
-                        <w:rFonts w:ascii="Cambria Math" w:hAnsi="Cambria Math"/>
+                        <w:rFonts w:ascii="Cambria Math" w:hAnsi="Cambria Math" w:cs="Times New Roman"/>
                         <w:lang w:val="en-US"/>
                       </w:rPr>
                       <m:t>2</m:t>
@@ -1785,7 +1826,7 @@
               <m:sSubPr>
                 <m:ctrlPr>
                   <w:rPr>
-                    <w:rFonts w:ascii="Cambria Math" w:hAnsi="Cambria Math"/>
+                    <w:rFonts w:ascii="Cambria Math" w:hAnsi="Cambria Math" w:cs="Times New Roman"/>
                     <w:i/>
                     <w:color w:val="FF0000"/>
                     <w:lang w:val="en-US"/>
@@ -1795,7 +1836,7 @@
               <m:e>
                 <m:r>
                   <w:rPr>
-                    <w:rFonts w:ascii="Cambria Math" w:hAnsi="Cambria Math"/>
+                    <w:rFonts w:ascii="Cambria Math" w:hAnsi="Cambria Math" w:cs="Times New Roman"/>
                     <w:color w:val="FF0000"/>
                     <w:lang w:val="en-US"/>
                   </w:rPr>
@@ -1805,7 +1846,7 @@
               <m:sub>
                 <m:r>
                   <w:rPr>
-                    <w:rFonts w:ascii="Cambria Math" w:hAnsi="Cambria Math"/>
+                    <w:rFonts w:ascii="Cambria Math" w:hAnsi="Cambria Math" w:cs="Times New Roman"/>
                     <w:color w:val="FF0000"/>
                     <w:lang w:val="en-US"/>
                   </w:rPr>
@@ -1818,30 +1859,31 @@
       </m:oMath>
       <w:r>
         <w:rPr>
+          <w:rFonts w:ascii="Times New Roman" w:hAnsi="Times New Roman" w:cs="Times New Roman"/>
           <w:lang w:val="en-US"/>
         </w:rPr>
         <w:t xml:space="preserve"> is the allele frequency of the reference allele (the fifth column in </w:t>
       </w:r>
-      <w:proofErr w:type="spellStart"/>
-      <w:r>
-        <w:rPr>
+      <w:r>
+        <w:rPr>
+          <w:rFonts w:ascii="Times New Roman" w:hAnsi="Times New Roman" w:cs="Times New Roman"/>
           <w:highlight w:val="cyan"/>
           <w:lang w:val="en-US"/>
         </w:rPr>
         <w:t>bim</w:t>
       </w:r>
-      <w:proofErr w:type="spellEnd"/>
-      <w:r>
-        <w:rPr>
+      <w:r>
+        <w:rPr>
+          <w:rFonts w:ascii="Times New Roman" w:hAnsi="Times New Roman" w:cs="Times New Roman"/>
           <w:lang w:val="en-US"/>
         </w:rPr>
         <w:t xml:space="preserve"> file).</w:t>
       </w:r>
     </w:p>
-    <w:bookmarkEnd w:id="0"/>
     <w:p>
       <w:pPr>
         <w:rPr>
+          <w:rFonts w:ascii="Times New Roman" w:hAnsi="Times New Roman" w:cs="Times New Roman"/>
           <w:lang w:val="en-US"/>
         </w:rPr>
       </w:pPr>
@@ -1849,12 +1891,14 @@
     <w:p>
       <w:pPr>
         <w:rPr>
+          <w:rFonts w:ascii="Times New Roman" w:hAnsi="Times New Roman" w:cs="Times New Roman"/>
           <w:b/>
           <w:lang w:val="en-US"/>
         </w:rPr>
       </w:pPr>
       <w:r>
         <w:rPr>
+          <w:rFonts w:ascii="Times New Roman" w:hAnsi="Times New Roman" w:cs="Times New Roman"/>
           <w:b/>
           <w:lang w:val="en-US"/>
         </w:rPr>
@@ -1862,22 +1906,23 @@
       </w:r>
       <w:r>
         <w:rPr>
+          <w:rFonts w:ascii="Times New Roman" w:hAnsi="Times New Roman" w:cs="Times New Roman"/>
           <w:b/>
           <w:lang w:val="en-US"/>
         </w:rPr>
-        <w:t xml:space="preserve"> (</w:t>
-      </w:r>
-      <w:proofErr w:type="spellStart"/>
-      <w:r>
-        <w:rPr>
+        <w:t xml:space="preserve"> (grm</w:t>
+      </w:r>
+      <w:r>
+        <w:rPr>
+          <w:rFonts w:ascii="Times New Roman" w:hAnsi="Times New Roman" w:cs="Times New Roman"/>
           <w:b/>
           <w:lang w:val="en-US"/>
         </w:rPr>
-        <w:t>grm</w:t>
-      </w:r>
-      <w:proofErr w:type="spellEnd"/>
-      <w:r>
-        <w:rPr>
+        <w:t>A</w:t>
+      </w:r>
+      <w:r>
+        <w:rPr>
+          <w:rFonts w:ascii="Times New Roman" w:hAnsi="Times New Roman" w:cs="Times New Roman"/>
           <w:b/>
           <w:lang w:val="en-US"/>
         </w:rPr>
@@ -1885,31 +1930,42 @@
       </w:r>
       <w:r>
         <w:rPr>
+          <w:rFonts w:ascii="Times New Roman" w:hAnsi="Times New Roman" w:cs="Times New Roman"/>
           <w:b/>
           <w:lang w:val="en-US"/>
         </w:rPr>
         <w:t xml:space="preserve">, see </w:t>
       </w:r>
-      <w:proofErr w:type="spellStart"/>
-      <w:r>
-        <w:rPr>
+      <w:r>
+        <w:rPr>
+          <w:rFonts w:ascii="Times New Roman" w:hAnsi="Times New Roman" w:cs="Times New Roman"/>
           <w:b/>
           <w:highlight w:val="green"/>
           <w:lang w:val="en-US"/>
         </w:rPr>
         <w:t>grm</w:t>
       </w:r>
-      <w:proofErr w:type="spellEnd"/>
-      <w:r>
-        <w:rPr>
+      <w:r>
+        <w:rPr>
+          <w:rFonts w:ascii="Times New Roman" w:hAnsi="Times New Roman" w:cs="Times New Roman"/>
           <w:b/>
           <w:highlight w:val="green"/>
           <w:lang w:val="en-US"/>
         </w:rPr>
+        <w:t>A [package gear.subcommands.grmA]</w:t>
+      </w:r>
+      <w:r>
+        <w:rPr>
+          <w:rFonts w:ascii="Times New Roman" w:hAnsi="Times New Roman" w:cs="Times New Roman"/>
+          <w:b/>
+          <w:highlight w:val="green"/>
+          <w:lang w:val="en-US"/>
+        </w:rPr>
         <w:t xml:space="preserve"> subcommand in GEAR</w:t>
       </w:r>
       <w:r>
         <w:rPr>
+          <w:rFonts w:ascii="Times New Roman" w:hAnsi="Times New Roman" w:cs="Times New Roman"/>
           <w:b/>
           <w:lang w:val="en-US"/>
         </w:rPr>
@@ -1919,11 +1975,13 @@
     <w:p>
       <w:pPr>
         <w:rPr>
+          <w:rFonts w:ascii="Times New Roman" w:hAnsi="Times New Roman" w:cs="Times New Roman"/>
           <w:lang w:val="en-US"/>
         </w:rPr>
       </w:pPr>
       <w:r>
         <w:rPr>
+          <w:rFonts w:ascii="Times New Roman" w:hAnsi="Times New Roman" w:cs="Times New Roman"/>
           <w:lang w:val="en-US"/>
         </w:rPr>
         <w:t xml:space="preserve">Given </w:t>
@@ -1931,7 +1989,7 @@
       <m:oMath>
         <m:r>
           <w:rPr>
-            <w:rFonts w:ascii="Cambria Math" w:hAnsi="Cambria Math"/>
+            <w:rFonts w:ascii="Cambria Math" w:hAnsi="Cambria Math" w:cs="Times New Roman"/>
             <w:lang w:val="en-US"/>
           </w:rPr>
           <m:t>n</m:t>
@@ -1939,6 +1997,7 @@
       </m:oMath>
       <w:r>
         <w:rPr>
+          <w:rFonts w:ascii="Times New Roman" w:hAnsi="Times New Roman" w:cs="Times New Roman"/>
           <w:lang w:val="en-US"/>
         </w:rPr>
         <w:t xml:space="preserve"> individuals, we will generate an </w:t>
@@ -1946,7 +2005,7 @@
       <m:oMath>
         <m:r>
           <w:rPr>
-            <w:rFonts w:ascii="Cambria Math" w:hAnsi="Cambria Math"/>
+            <w:rFonts w:ascii="Cambria Math" w:hAnsi="Cambria Math" w:cs="Times New Roman"/>
             <w:lang w:val="en-US"/>
           </w:rPr>
           <m:t>n×n</m:t>
@@ -1954,6 +2013,7 @@
       </m:oMath>
       <w:r>
         <w:rPr>
+          <w:rFonts w:ascii="Times New Roman" w:hAnsi="Times New Roman" w:cs="Times New Roman"/>
           <w:lang w:val="en-US"/>
         </w:rPr>
         <w:t xml:space="preserve"> matrix </w:t>
@@ -1964,7 +2024,7 @@
             <m:sty m:val="bi"/>
           </m:rPr>
           <w:rPr>
-            <w:rFonts w:ascii="Cambria Math" w:hAnsi="Cambria Math"/>
+            <w:rFonts w:ascii="Cambria Math" w:hAnsi="Cambria Math" w:cs="Times New Roman"/>
             <w:lang w:val="en-US"/>
           </w:rPr>
           <m:t>G</m:t>
@@ -1972,12 +2032,14 @@
       </m:oMath>
       <w:r>
         <w:rPr>
+          <w:rFonts w:ascii="Times New Roman" w:hAnsi="Times New Roman" w:cs="Times New Roman"/>
           <w:lang w:val="en-US"/>
         </w:rPr>
         <w:t>,</w:t>
       </w:r>
       <w:r>
         <w:rPr>
+          <w:rFonts w:ascii="Times New Roman" w:hAnsi="Times New Roman" w:cs="Times New Roman"/>
           <w:lang w:val="en-US"/>
         </w:rPr>
         <w:t xml:space="preserve"> for a pair of individual </w:t>
@@ -1985,7 +2047,7 @@
       <m:oMath>
         <m:r>
           <w:rPr>
-            <w:rFonts w:ascii="Cambria Math" w:hAnsi="Cambria Math"/>
+            <w:rFonts w:ascii="Cambria Math" w:hAnsi="Cambria Math" w:cs="Times New Roman"/>
             <w:lang w:val="en-US"/>
           </w:rPr>
           <m:t>i</m:t>
@@ -1993,6 +2055,7 @@
       </m:oMath>
       <w:r>
         <w:rPr>
+          <w:rFonts w:ascii="Times New Roman" w:hAnsi="Times New Roman" w:cs="Times New Roman"/>
           <w:lang w:val="en-US"/>
         </w:rPr>
         <w:t xml:space="preserve"> and </w:t>
@@ -2000,7 +2063,7 @@
       <m:oMath>
         <m:r>
           <w:rPr>
-            <w:rFonts w:ascii="Cambria Math" w:hAnsi="Cambria Math"/>
+            <w:rFonts w:ascii="Cambria Math" w:hAnsi="Cambria Math" w:cs="Times New Roman"/>
             <w:lang w:val="en-US"/>
           </w:rPr>
           <m:t>j</m:t>
@@ -2010,6 +2073,7 @@
     <w:p>
       <w:pPr>
         <w:rPr>
+          <w:rFonts w:ascii="Times New Roman" w:hAnsi="Times New Roman" w:cs="Times New Roman"/>
           <w:lang w:val="en-US"/>
         </w:rPr>
       </w:pPr>
@@ -2019,7 +2083,7 @@
             <m:sSubPr>
               <m:ctrlPr>
                 <w:rPr>
-                  <w:rFonts w:ascii="Cambria Math" w:hAnsi="Cambria Math"/>
+                  <w:rFonts w:ascii="Cambria Math" w:hAnsi="Cambria Math" w:cs="Times New Roman"/>
                   <w:i/>
                   <w:lang w:val="en-US"/>
                 </w:rPr>
@@ -2031,7 +2095,7 @@
                   <m:sty m:val="bi"/>
                 </m:rPr>
                 <w:rPr>
-                  <w:rFonts w:ascii="Cambria Math" w:hAnsi="Cambria Math"/>
+                  <w:rFonts w:ascii="Cambria Math" w:hAnsi="Cambria Math" w:cs="Times New Roman"/>
                   <w:lang w:val="en-US"/>
                 </w:rPr>
                 <m:t>G</m:t>
@@ -2040,7 +2104,7 @@
             <m:sub>
               <m:r>
                 <w:rPr>
-                  <w:rFonts w:ascii="Cambria Math" w:hAnsi="Cambria Math"/>
+                  <w:rFonts w:ascii="Cambria Math" w:hAnsi="Cambria Math" w:cs="Times New Roman"/>
                   <w:lang w:val="en-US"/>
                 </w:rPr>
                 <m:t>ij</m:t>
@@ -2049,7 +2113,7 @@
           </m:sSub>
           <m:r>
             <w:rPr>
-              <w:rFonts w:ascii="Cambria Math" w:hAnsi="Cambria Math"/>
+              <w:rFonts w:ascii="Cambria Math" w:hAnsi="Cambria Math" w:cs="Times New Roman"/>
               <w:lang w:val="en-US"/>
             </w:rPr>
             <m:t>=</m:t>
@@ -2058,7 +2122,7 @@
             <m:fPr>
               <m:ctrlPr>
                 <w:rPr>
-                  <w:rFonts w:ascii="Cambria Math" w:hAnsi="Cambria Math"/>
+                  <w:rFonts w:ascii="Cambria Math" w:hAnsi="Cambria Math" w:cs="Times New Roman"/>
                   <w:i/>
                   <w:lang w:val="en-US"/>
                 </w:rPr>
@@ -2067,7 +2131,7 @@
             <m:num>
               <m:r>
                 <w:rPr>
-                  <w:rFonts w:ascii="Cambria Math" w:hAnsi="Cambria Math"/>
+                  <w:rFonts w:ascii="Cambria Math" w:hAnsi="Cambria Math" w:cs="Times New Roman"/>
                   <w:lang w:val="en-US"/>
                 </w:rPr>
                 <m:t>1</m:t>
@@ -2078,7 +2142,7 @@
                 <m:sSubPr>
                   <m:ctrlPr>
                     <w:rPr>
-                      <w:rFonts w:ascii="Cambria Math" w:hAnsi="Cambria Math"/>
+                      <w:rFonts w:ascii="Cambria Math" w:hAnsi="Cambria Math" w:cs="Times New Roman"/>
                       <w:i/>
                       <w:lang w:val="en-US"/>
                     </w:rPr>
@@ -2087,7 +2151,7 @@
                 <m:e>
                   <m:r>
                     <w:rPr>
-                      <w:rFonts w:ascii="Cambria Math" w:hAnsi="Cambria Math"/>
+                      <w:rFonts w:ascii="Cambria Math" w:hAnsi="Cambria Math" w:cs="Times New Roman"/>
                       <w:lang w:val="en-US"/>
                     </w:rPr>
                     <m:t>n</m:t>
@@ -2096,7 +2160,7 @@
                 <m:sub>
                   <m:r>
                     <w:rPr>
-                      <w:rFonts w:ascii="Cambria Math" w:hAnsi="Cambria Math"/>
+                      <w:rFonts w:ascii="Cambria Math" w:hAnsi="Cambria Math" w:cs="Times New Roman"/>
                       <w:lang w:val="en-US"/>
                     </w:rPr>
                     <m:t>l</m:t>
@@ -2111,7 +2175,7 @@
               <m:limLoc m:val="undOvr"/>
               <m:ctrlPr>
                 <w:rPr>
-                  <w:rFonts w:ascii="Cambria Math" w:hAnsi="Cambria Math"/>
+                  <w:rFonts w:ascii="Cambria Math" w:hAnsi="Cambria Math" w:cs="Times New Roman"/>
                   <w:i/>
                   <w:lang w:val="en-US"/>
                 </w:rPr>
@@ -2120,7 +2184,7 @@
             <m:sub>
               <m:r>
                 <w:rPr>
-                  <w:rFonts w:ascii="Cambria Math" w:hAnsi="Cambria Math"/>
+                  <w:rFonts w:ascii="Cambria Math" w:hAnsi="Cambria Math" w:cs="Times New Roman"/>
                   <w:lang w:val="en-US"/>
                 </w:rPr>
                 <m:t>l=1</m:t>
@@ -2129,7 +2193,7 @@
             <m:sup>
               <m:r>
                 <w:rPr>
-                  <w:rFonts w:ascii="Cambria Math" w:hAnsi="Cambria Math"/>
+                  <w:rFonts w:ascii="Cambria Math" w:hAnsi="Cambria Math" w:cs="Times New Roman"/>
                   <w:lang w:val="en-US"/>
                 </w:rPr>
                 <m:t>m</m:t>
@@ -2140,7 +2204,7 @@
                 <m:fPr>
                   <m:ctrlPr>
                     <w:rPr>
-                      <w:rFonts w:ascii="Cambria Math" w:hAnsi="Cambria Math"/>
+                      <w:rFonts w:ascii="Cambria Math" w:hAnsi="Cambria Math" w:cs="Times New Roman"/>
                       <w:i/>
                       <w:lang w:val="en-US"/>
                     </w:rPr>
@@ -2149,7 +2213,7 @@
                 <m:num>
                   <m:r>
                     <w:rPr>
-                      <w:rFonts w:ascii="Cambria Math" w:hAnsi="Cambria Math"/>
+                      <w:rFonts w:ascii="Cambria Math" w:hAnsi="Cambria Math" w:cs="Times New Roman"/>
                       <w:lang w:val="en-US"/>
                     </w:rPr>
                     <m:t>(</m:t>
@@ -2158,7 +2222,7 @@
                     <m:sSubPr>
                       <m:ctrlPr>
                         <w:rPr>
-                          <w:rFonts w:ascii="Cambria Math" w:hAnsi="Cambria Math"/>
+                          <w:rFonts w:ascii="Cambria Math" w:hAnsi="Cambria Math" w:cs="Times New Roman"/>
                           <w:i/>
                           <w:lang w:val="en-US"/>
                         </w:rPr>
@@ -2167,7 +2231,7 @@
                     <m:e>
                       <m:r>
                         <w:rPr>
-                          <w:rFonts w:ascii="Cambria Math" w:hAnsi="Cambria Math"/>
+                          <w:rFonts w:ascii="Cambria Math" w:hAnsi="Cambria Math" w:cs="Times New Roman"/>
                           <w:lang w:val="en-US"/>
                         </w:rPr>
                         <m:t>x</m:t>
@@ -2176,7 +2240,7 @@
                     <m:sub>
                       <m:r>
                         <w:rPr>
-                          <w:rFonts w:ascii="Cambria Math" w:hAnsi="Cambria Math"/>
+                          <w:rFonts w:ascii="Cambria Math" w:hAnsi="Cambria Math" w:cs="Times New Roman"/>
                           <w:lang w:val="en-US"/>
                         </w:rPr>
                         <m:t>i,l</m:t>
@@ -2185,7 +2249,7 @@
                   </m:sSub>
                   <m:r>
                     <w:rPr>
-                      <w:rFonts w:ascii="Cambria Math" w:hAnsi="Cambria Math"/>
+                      <w:rFonts w:ascii="Cambria Math" w:hAnsi="Cambria Math" w:cs="Times New Roman"/>
                       <w:lang w:val="en-US"/>
                     </w:rPr>
                     <m:t>-2</m:t>
@@ -2194,7 +2258,7 @@
                     <m:sSubPr>
                       <m:ctrlPr>
                         <w:rPr>
-                          <w:rFonts w:ascii="Cambria Math" w:hAnsi="Cambria Math"/>
+                          <w:rFonts w:ascii="Cambria Math" w:hAnsi="Cambria Math" w:cs="Times New Roman"/>
                           <w:i/>
                           <w:lang w:val="en-US"/>
                         </w:rPr>
@@ -2203,7 +2267,7 @@
                     <m:e>
                       <m:r>
                         <w:rPr>
-                          <w:rFonts w:ascii="Cambria Math" w:hAnsi="Cambria Math"/>
+                          <w:rFonts w:ascii="Cambria Math" w:hAnsi="Cambria Math" w:cs="Times New Roman"/>
                           <w:lang w:val="en-US"/>
                         </w:rPr>
                         <m:t>p</m:t>
@@ -2212,7 +2276,7 @@
                     <m:sub>
                       <m:r>
                         <w:rPr>
-                          <w:rFonts w:ascii="Cambria Math" w:hAnsi="Cambria Math"/>
+                          <w:rFonts w:ascii="Cambria Math" w:hAnsi="Cambria Math" w:cs="Times New Roman"/>
                           <w:lang w:val="en-US"/>
                         </w:rPr>
                         <m:t>l</m:t>
@@ -2221,7 +2285,7 @@
                   </m:sSub>
                   <m:r>
                     <w:rPr>
-                      <w:rFonts w:ascii="Cambria Math" w:hAnsi="Cambria Math"/>
+                      <w:rFonts w:ascii="Cambria Math" w:hAnsi="Cambria Math" w:cs="Times New Roman"/>
                       <w:lang w:val="en-US"/>
                     </w:rPr>
                     <m:t>)(</m:t>
@@ -2230,7 +2294,7 @@
                     <m:sSubPr>
                       <m:ctrlPr>
                         <w:rPr>
-                          <w:rFonts w:ascii="Cambria Math" w:hAnsi="Cambria Math"/>
+                          <w:rFonts w:ascii="Cambria Math" w:hAnsi="Cambria Math" w:cs="Times New Roman"/>
                           <w:i/>
                           <w:lang w:val="en-US"/>
                         </w:rPr>
@@ -2239,7 +2303,7 @@
                     <m:e>
                       <m:r>
                         <w:rPr>
-                          <w:rFonts w:ascii="Cambria Math" w:hAnsi="Cambria Math"/>
+                          <w:rFonts w:ascii="Cambria Math" w:hAnsi="Cambria Math" w:cs="Times New Roman"/>
                           <w:lang w:val="en-US"/>
                         </w:rPr>
                         <m:t>x</m:t>
@@ -2248,7 +2312,7 @@
                     <m:sub>
                       <m:r>
                         <w:rPr>
-                          <w:rFonts w:ascii="Cambria Math" w:hAnsi="Cambria Math"/>
+                          <w:rFonts w:ascii="Cambria Math" w:hAnsi="Cambria Math" w:cs="Times New Roman"/>
                           <w:lang w:val="en-US"/>
                         </w:rPr>
                         <m:t>j,l</m:t>
@@ -2257,7 +2321,7 @@
                   </m:sSub>
                   <m:r>
                     <w:rPr>
-                      <w:rFonts w:ascii="Cambria Math" w:hAnsi="Cambria Math"/>
+                      <w:rFonts w:ascii="Cambria Math" w:hAnsi="Cambria Math" w:cs="Times New Roman"/>
                       <w:lang w:val="en-US"/>
                     </w:rPr>
                     <m:t>-2</m:t>
@@ -2266,7 +2330,7 @@
                     <m:sSubPr>
                       <m:ctrlPr>
                         <w:rPr>
-                          <w:rFonts w:ascii="Cambria Math" w:hAnsi="Cambria Math"/>
+                          <w:rFonts w:ascii="Cambria Math" w:hAnsi="Cambria Math" w:cs="Times New Roman"/>
                           <w:i/>
                           <w:lang w:val="en-US"/>
                         </w:rPr>
@@ -2275,7 +2339,7 @@
                     <m:e>
                       <m:r>
                         <w:rPr>
-                          <w:rFonts w:ascii="Cambria Math" w:hAnsi="Cambria Math"/>
+                          <w:rFonts w:ascii="Cambria Math" w:hAnsi="Cambria Math" w:cs="Times New Roman"/>
                           <w:lang w:val="en-US"/>
                         </w:rPr>
                         <m:t>p</m:t>
@@ -2284,7 +2348,7 @@
                     <m:sub>
                       <m:r>
                         <w:rPr>
-                          <w:rFonts w:ascii="Cambria Math" w:hAnsi="Cambria Math"/>
+                          <w:rFonts w:ascii="Cambria Math" w:hAnsi="Cambria Math" w:cs="Times New Roman"/>
                           <w:lang w:val="en-US"/>
                         </w:rPr>
                         <m:t>l</m:t>
@@ -2293,7 +2357,7 @@
                   </m:sSub>
                   <m:r>
                     <w:rPr>
-                      <w:rFonts w:ascii="Cambria Math" w:hAnsi="Cambria Math"/>
+                      <w:rFonts w:ascii="Cambria Math" w:hAnsi="Cambria Math" w:cs="Times New Roman"/>
                       <w:lang w:val="en-US"/>
                     </w:rPr>
                     <m:t>)</m:t>
@@ -2302,7 +2366,7 @@
                 <m:den>
                   <m:r>
                     <w:rPr>
-                      <w:rFonts w:ascii="Cambria Math" w:hAnsi="Cambria Math"/>
+                      <w:rFonts w:ascii="Cambria Math" w:hAnsi="Cambria Math" w:cs="Times New Roman"/>
                       <w:lang w:val="en-US"/>
                     </w:rPr>
                     <m:t>2</m:t>
@@ -2311,7 +2375,7 @@
                     <m:sSubPr>
                       <m:ctrlPr>
                         <w:rPr>
-                          <w:rFonts w:ascii="Cambria Math" w:hAnsi="Cambria Math"/>
+                          <w:rFonts w:ascii="Cambria Math" w:hAnsi="Cambria Math" w:cs="Times New Roman"/>
                           <w:i/>
                           <w:lang w:val="en-US"/>
                         </w:rPr>
@@ -2320,7 +2384,7 @@
                     <m:e>
                       <m:r>
                         <w:rPr>
-                          <w:rFonts w:ascii="Cambria Math" w:hAnsi="Cambria Math"/>
+                          <w:rFonts w:ascii="Cambria Math" w:hAnsi="Cambria Math" w:cs="Times New Roman"/>
                           <w:lang w:val="en-US"/>
                         </w:rPr>
                         <m:t>p</m:t>
@@ -2329,7 +2393,7 @@
                     <m:sub>
                       <m:r>
                         <w:rPr>
-                          <w:rFonts w:ascii="Cambria Math" w:hAnsi="Cambria Math"/>
+                          <w:rFonts w:ascii="Cambria Math" w:hAnsi="Cambria Math" w:cs="Times New Roman"/>
                           <w:lang w:val="en-US"/>
                         </w:rPr>
                         <m:t>l</m:t>
@@ -2338,7 +2402,7 @@
                   </m:sSub>
                   <m:r>
                     <w:rPr>
-                      <w:rFonts w:ascii="Cambria Math" w:hAnsi="Cambria Math"/>
+                      <w:rFonts w:ascii="Cambria Math" w:hAnsi="Cambria Math" w:cs="Times New Roman"/>
                       <w:lang w:val="en-US"/>
                     </w:rPr>
                     <m:t>(1-</m:t>
@@ -2347,7 +2411,7 @@
                     <m:sSubPr>
                       <m:ctrlPr>
                         <w:rPr>
-                          <w:rFonts w:ascii="Cambria Math" w:hAnsi="Cambria Math"/>
+                          <w:rFonts w:ascii="Cambria Math" w:hAnsi="Cambria Math" w:cs="Times New Roman"/>
                           <w:i/>
                           <w:lang w:val="en-US"/>
                         </w:rPr>
@@ -2356,7 +2420,7 @@
                     <m:e>
                       <m:r>
                         <w:rPr>
-                          <w:rFonts w:ascii="Cambria Math" w:hAnsi="Cambria Math"/>
+                          <w:rFonts w:ascii="Cambria Math" w:hAnsi="Cambria Math" w:cs="Times New Roman"/>
                           <w:lang w:val="en-US"/>
                         </w:rPr>
                         <m:t>p</m:t>
@@ -2365,7 +2429,7 @@
                     <m:sub>
                       <m:r>
                         <w:rPr>
-                          <w:rFonts w:ascii="Cambria Math" w:hAnsi="Cambria Math"/>
+                          <w:rFonts w:ascii="Cambria Math" w:hAnsi="Cambria Math" w:cs="Times New Roman"/>
                           <w:lang w:val="en-US"/>
                         </w:rPr>
                         <m:t>l</m:t>
@@ -2374,7 +2438,7 @@
                   </m:sSub>
                   <m:r>
                     <w:rPr>
-                      <w:rFonts w:ascii="Cambria Math" w:hAnsi="Cambria Math"/>
+                      <w:rFonts w:ascii="Cambria Math" w:hAnsi="Cambria Math" w:cs="Times New Roman"/>
                       <w:lang w:val="en-US"/>
                     </w:rPr>
                     <m:t>)</m:t>
@@ -2389,11 +2453,13 @@
     <w:p>
       <w:pPr>
         <w:rPr>
+          <w:rFonts w:ascii="Times New Roman" w:hAnsi="Times New Roman" w:cs="Times New Roman"/>
           <w:lang w:val="en-US"/>
         </w:rPr>
       </w:pPr>
       <w:r>
         <w:rPr>
+          <w:rFonts w:ascii="Times New Roman" w:hAnsi="Times New Roman" w:cs="Times New Roman"/>
           <w:lang w:val="en-US"/>
         </w:rPr>
         <w:t xml:space="preserve">output: </w:t>
@@ -2402,6 +2468,7 @@
     <w:p>
       <w:pPr>
         <w:rPr>
+          <w:rFonts w:ascii="Times New Roman" w:hAnsi="Times New Roman" w:cs="Times New Roman"/>
           <w:lang w:val="en-US"/>
         </w:rPr>
       </w:pPr>
@@ -2410,7 +2477,7 @@
           <m:sSubPr>
             <m:ctrlPr>
               <w:rPr>
-                <w:rFonts w:ascii="Cambria Math" w:hAnsi="Cambria Math"/>
+                <w:rFonts w:ascii="Cambria Math" w:hAnsi="Cambria Math" w:cs="Times New Roman"/>
                 <w:i/>
                 <w:lang w:val="en-US"/>
               </w:rPr>
@@ -2422,7 +2489,7 @@
                 <m:sty m:val="bi"/>
               </m:rPr>
               <w:rPr>
-                <w:rFonts w:ascii="Cambria Math" w:hAnsi="Cambria Math"/>
+                <w:rFonts w:ascii="Cambria Math" w:hAnsi="Cambria Math" w:cs="STIXGeneral-BoldItalic"/>
                 <w:lang w:val="en-US"/>
               </w:rPr>
               <m:t>G</m:t>
@@ -2431,7 +2498,7 @@
           <m:sub>
             <m:r>
               <w:rPr>
-                <w:rFonts w:ascii="Cambria Math" w:hAnsi="Cambria Math"/>
+                <w:rFonts w:ascii="Cambria Math" w:hAnsi="Cambria Math" w:cs="Times New Roman"/>
                 <w:lang w:val="en-US"/>
               </w:rPr>
               <m:t>o</m:t>
@@ -2441,6 +2508,7 @@
       </m:oMath>
       <w:r>
         <w:rPr>
+          <w:rFonts w:ascii="Times New Roman" w:hAnsi="Times New Roman" w:cs="Times New Roman"/>
           <w:lang w:val="en-US"/>
         </w:rPr>
         <w:t xml:space="preserve"> denotes the off-diagonal element of </w:t>
@@ -2451,7 +2519,7 @@
             <m:sty m:val="bi"/>
           </m:rPr>
           <w:rPr>
-            <w:rFonts w:ascii="Cambria Math" w:hAnsi="Cambria Math"/>
+            <w:rFonts w:ascii="Cambria Math" w:hAnsi="Cambria Math" w:cs="Times New Roman"/>
             <w:lang w:val="en-US"/>
           </w:rPr>
           <m:t>G</m:t>
@@ -2459,6 +2527,7 @@
       </m:oMath>
       <w:r>
         <w:rPr>
+          <w:rFonts w:ascii="Times New Roman" w:hAnsi="Times New Roman" w:cs="Times New Roman"/>
           <w:lang w:val="en-US"/>
         </w:rPr>
         <w:t>,</w:t>
@@ -2467,11 +2536,13 @@
     <w:p>
       <w:pPr>
         <w:rPr>
+          <w:rFonts w:ascii="Times New Roman" w:hAnsi="Times New Roman" w:cs="Times New Roman"/>
           <w:lang w:val="en-US"/>
         </w:rPr>
       </w:pPr>
       <w:r>
         <w:rPr>
+          <w:rFonts w:ascii="Times New Roman" w:hAnsi="Times New Roman" w:cs="Times New Roman"/>
           <w:lang w:val="en-US"/>
         </w:rPr>
         <w:t>Save as *.grm.gz, *.grm.id</w:t>
@@ -2480,6 +2551,7 @@
     <w:p>
       <w:pPr>
         <w:rPr>
+          <w:rFonts w:ascii="Times New Roman" w:hAnsi="Times New Roman" w:cs="Times New Roman"/>
           <w:lang w:val="en-US"/>
         </w:rPr>
       </w:pPr>
@@ -2487,6 +2559,7 @@
     <w:p>
       <w:pPr>
         <w:rPr>
+          <w:rFonts w:ascii="Times New Roman" w:hAnsi="Times New Roman" w:cs="Times New Roman"/>
           <w:lang w:val="en-US"/>
         </w:rPr>
       </w:pPr>
@@ -2496,7 +2569,7 @@
             <m:sSubPr>
               <m:ctrlPr>
                 <w:rPr>
-                  <w:rFonts w:ascii="Cambria Math" w:hAnsi="Cambria Math"/>
+                  <w:rFonts w:ascii="Cambria Math" w:hAnsi="Cambria Math" w:cs="Times New Roman"/>
                   <w:i/>
                   <w:highlight w:val="yellow"/>
                   <w:lang w:val="en-US"/>
@@ -2509,7 +2582,7 @@
                   <m:chr m:val="̃"/>
                   <m:ctrlPr>
                     <w:rPr>
-                      <w:rFonts w:ascii="Cambria Math" w:hAnsi="Cambria Math"/>
+                      <w:rFonts w:ascii="Cambria Math" w:hAnsi="Cambria Math" w:cs="Times New Roman"/>
                       <w:b/>
                       <w:i/>
                       <w:highlight w:val="yellow"/>
@@ -2523,7 +2596,7 @@
                       <m:sty m:val="bi"/>
                     </m:rPr>
                     <w:rPr>
-                      <w:rFonts w:ascii="Cambria Math" w:hAnsi="Cambria Math"/>
+                      <w:rFonts w:ascii="Cambria Math" w:hAnsi="Cambria Math" w:cs="Times New Roman"/>
                       <w:highlight w:val="yellow"/>
                       <w:lang w:val="en-US"/>
                     </w:rPr>
@@ -2535,7 +2608,7 @@
             <m:sub>
               <m:r>
                 <w:rPr>
-                  <w:rFonts w:ascii="Cambria Math" w:hAnsi="Cambria Math"/>
+                  <w:rFonts w:ascii="Cambria Math" w:hAnsi="Cambria Math" w:cs="Times New Roman"/>
                   <w:highlight w:val="yellow"/>
                   <w:lang w:val="en-US"/>
                 </w:rPr>
@@ -2545,7 +2618,7 @@
           </m:sSub>
           <m:r>
             <w:rPr>
-              <w:rFonts w:ascii="Cambria Math" w:hAnsi="Cambria Math"/>
+              <w:rFonts w:ascii="Cambria Math" w:hAnsi="Cambria Math" w:cs="Times New Roman"/>
               <w:highlight w:val="yellow"/>
               <w:lang w:val="en-US"/>
             </w:rPr>
@@ -2555,7 +2628,7 @@
             <m:fPr>
               <m:ctrlPr>
                 <w:rPr>
-                  <w:rFonts w:ascii="Cambria Math" w:hAnsi="Cambria Math"/>
+                  <w:rFonts w:ascii="Cambria Math" w:hAnsi="Cambria Math" w:cs="Times New Roman"/>
                   <w:i/>
                   <w:highlight w:val="yellow"/>
                   <w:lang w:val="en-US"/>
@@ -2565,7 +2638,7 @@
             <m:num>
               <m:r>
                 <w:rPr>
-                  <w:rFonts w:ascii="Cambria Math" w:hAnsi="Cambria Math"/>
+                  <w:rFonts w:ascii="Cambria Math" w:hAnsi="Cambria Math" w:cs="Times New Roman"/>
                   <w:highlight w:val="yellow"/>
                   <w:lang w:val="en-US"/>
                 </w:rPr>
@@ -2577,7 +2650,7 @@
                 <m:sSubPr>
                   <m:ctrlPr>
                     <w:rPr>
-                      <w:rFonts w:ascii="Cambria Math" w:hAnsi="Cambria Math"/>
+                      <w:rFonts w:ascii="Cambria Math" w:hAnsi="Cambria Math" w:cs="Times New Roman"/>
                       <w:i/>
                       <w:highlight w:val="yellow"/>
                       <w:lang w:val="en-US"/>
@@ -2587,7 +2660,7 @@
                 <m:e>
                   <m:r>
                     <w:rPr>
-                      <w:rFonts w:ascii="Cambria Math" w:hAnsi="Cambria Math"/>
+                      <w:rFonts w:ascii="Cambria Math" w:hAnsi="Cambria Math" w:cs="Times New Roman"/>
                       <w:highlight w:val="yellow"/>
                       <w:lang w:val="en-US"/>
                     </w:rPr>
@@ -2597,7 +2670,7 @@
                 <m:sub>
                   <m:r>
                     <w:rPr>
-                      <w:rFonts w:ascii="Cambria Math" w:hAnsi="Cambria Math"/>
+                      <w:rFonts w:ascii="Cambria Math" w:hAnsi="Cambria Math" w:cs="Times New Roman"/>
                       <w:highlight w:val="yellow"/>
                       <w:lang w:val="en-US"/>
                     </w:rPr>
@@ -2611,7 +2684,7 @@
             <m:fPr>
               <m:ctrlPr>
                 <w:rPr>
-                  <w:rFonts w:ascii="Cambria Math" w:hAnsi="Cambria Math"/>
+                  <w:rFonts w:ascii="Cambria Math" w:hAnsi="Cambria Math" w:cs="Times New Roman"/>
                   <w:i/>
                   <w:highlight w:val="yellow"/>
                   <w:lang w:val="en-US"/>
@@ -2625,7 +2698,7 @@
                   <m:limLoc m:val="undOvr"/>
                   <m:ctrlPr>
                     <w:rPr>
-                      <w:rFonts w:ascii="Cambria Math" w:hAnsi="Cambria Math"/>
+                      <w:rFonts w:ascii="Cambria Math" w:hAnsi="Cambria Math" w:cs="Times New Roman"/>
                       <w:i/>
                       <w:highlight w:val="yellow"/>
                       <w:lang w:val="en-US"/>
@@ -2635,7 +2708,7 @@
                 <m:sub>
                   <m:r>
                     <w:rPr>
-                      <w:rFonts w:ascii="Cambria Math" w:hAnsi="Cambria Math"/>
+                      <w:rFonts w:ascii="Cambria Math" w:hAnsi="Cambria Math" w:cs="Times New Roman"/>
                       <w:highlight w:val="yellow"/>
                       <w:lang w:val="en-US"/>
                     </w:rPr>
@@ -2647,7 +2720,7 @@
                     <m:sSubPr>
                       <m:ctrlPr>
                         <w:rPr>
-                          <w:rFonts w:ascii="Cambria Math" w:hAnsi="Cambria Math"/>
+                          <w:rFonts w:ascii="Cambria Math" w:hAnsi="Cambria Math" w:cs="Times New Roman"/>
                           <w:i/>
                           <w:highlight w:val="yellow"/>
                           <w:lang w:val="en-US"/>
@@ -2657,7 +2730,7 @@
                     <m:e>
                       <m:r>
                         <w:rPr>
-                          <w:rFonts w:ascii="Cambria Math" w:hAnsi="Cambria Math"/>
+                          <w:rFonts w:ascii="Cambria Math" w:hAnsi="Cambria Math" w:cs="Times New Roman"/>
                           <w:highlight w:val="yellow"/>
                           <w:lang w:val="en-US"/>
                         </w:rPr>
@@ -2667,7 +2740,7 @@
                     <m:sub>
                       <m:r>
                         <w:rPr>
-                          <w:rFonts w:ascii="Cambria Math" w:hAnsi="Cambria Math"/>
+                          <w:rFonts w:ascii="Cambria Math" w:hAnsi="Cambria Math" w:cs="Times New Roman"/>
                           <w:highlight w:val="yellow"/>
                           <w:lang w:val="en-US"/>
                         </w:rPr>
@@ -2679,7 +2752,7 @@
                 <m:e>
                   <m:r>
                     <w:rPr>
-                      <w:rFonts w:ascii="Cambria Math" w:hAnsi="Cambria Math"/>
+                      <w:rFonts w:ascii="Cambria Math" w:hAnsi="Cambria Math" w:cs="Times New Roman"/>
                       <w:highlight w:val="yellow"/>
                       <w:lang w:val="en-US"/>
                     </w:rPr>
@@ -2689,7 +2762,7 @@
                     <m:sSubPr>
                       <m:ctrlPr>
                         <w:rPr>
-                          <w:rFonts w:ascii="Cambria Math" w:hAnsi="Cambria Math"/>
+                          <w:rFonts w:ascii="Cambria Math" w:hAnsi="Cambria Math" w:cs="Times New Roman"/>
                           <w:i/>
                           <w:highlight w:val="yellow"/>
                           <w:lang w:val="en-US"/>
@@ -2699,7 +2772,7 @@
                     <m:e>
                       <m:r>
                         <w:rPr>
-                          <w:rFonts w:ascii="Cambria Math" w:hAnsi="Cambria Math"/>
+                          <w:rFonts w:ascii="Cambria Math" w:hAnsi="Cambria Math" w:cs="Times New Roman"/>
                           <w:highlight w:val="yellow"/>
                           <w:lang w:val="en-US"/>
                         </w:rPr>
@@ -2709,7 +2782,7 @@
                     <m:sub>
                       <m:r>
                         <w:rPr>
-                          <w:rFonts w:ascii="Cambria Math" w:hAnsi="Cambria Math"/>
+                          <w:rFonts w:ascii="Cambria Math" w:hAnsi="Cambria Math" w:cs="Times New Roman"/>
                           <w:highlight w:val="yellow"/>
                           <w:lang w:val="en-US"/>
                         </w:rPr>
@@ -2719,7 +2792,7 @@
                   </m:sSub>
                   <m:r>
                     <w:rPr>
-                      <w:rFonts w:ascii="Cambria Math" w:hAnsi="Cambria Math"/>
+                      <w:rFonts w:ascii="Cambria Math" w:hAnsi="Cambria Math" w:cs="Times New Roman"/>
                       <w:highlight w:val="yellow"/>
                       <w:lang w:val="en-US"/>
                     </w:rPr>
@@ -2729,7 +2802,7 @@
                     <m:sSubPr>
                       <m:ctrlPr>
                         <w:rPr>
-                          <w:rFonts w:ascii="Cambria Math" w:hAnsi="Cambria Math"/>
+                          <w:rFonts w:ascii="Cambria Math" w:hAnsi="Cambria Math" w:cs="Times New Roman"/>
                           <w:i/>
                           <w:highlight w:val="yellow"/>
                           <w:lang w:val="en-US"/>
@@ -2739,7 +2812,7 @@
                     <m:e>
                       <m:r>
                         <w:rPr>
-                          <w:rFonts w:ascii="Cambria Math" w:hAnsi="Cambria Math"/>
+                          <w:rFonts w:ascii="Cambria Math" w:hAnsi="Cambria Math" w:cs="Times New Roman"/>
                           <w:highlight w:val="yellow"/>
                           <w:lang w:val="en-US"/>
                         </w:rPr>
@@ -2749,7 +2822,7 @@
                     <m:sub>
                       <m:r>
                         <w:rPr>
-                          <w:rFonts w:ascii="Cambria Math" w:hAnsi="Cambria Math"/>
+                          <w:rFonts w:ascii="Cambria Math" w:hAnsi="Cambria Math" w:cs="Times New Roman"/>
                           <w:highlight w:val="yellow"/>
                           <w:lang w:val="en-US"/>
                         </w:rPr>
@@ -2759,7 +2832,7 @@
                   </m:sSub>
                   <m:r>
                     <w:rPr>
-                      <w:rFonts w:ascii="Cambria Math" w:hAnsi="Cambria Math"/>
+                      <w:rFonts w:ascii="Cambria Math" w:hAnsi="Cambria Math" w:cs="Times New Roman"/>
                       <w:highlight w:val="yellow"/>
                       <w:lang w:val="en-US"/>
                     </w:rPr>
@@ -2769,7 +2842,7 @@
                     <m:sSubPr>
                       <m:ctrlPr>
                         <w:rPr>
-                          <w:rFonts w:ascii="Cambria Math" w:hAnsi="Cambria Math"/>
+                          <w:rFonts w:ascii="Cambria Math" w:hAnsi="Cambria Math" w:cs="Times New Roman"/>
                           <w:i/>
                           <w:highlight w:val="yellow"/>
                           <w:lang w:val="en-US"/>
@@ -2779,7 +2852,7 @@
                     <m:e>
                       <m:r>
                         <w:rPr>
-                          <w:rFonts w:ascii="Cambria Math" w:hAnsi="Cambria Math"/>
+                          <w:rFonts w:ascii="Cambria Math" w:hAnsi="Cambria Math" w:cs="Times New Roman"/>
                           <w:highlight w:val="yellow"/>
                           <w:lang w:val="en-US"/>
                         </w:rPr>
@@ -2789,7 +2862,7 @@
                     <m:sub>
                       <m:r>
                         <w:rPr>
-                          <w:rFonts w:ascii="Cambria Math" w:hAnsi="Cambria Math"/>
+                          <w:rFonts w:ascii="Cambria Math" w:hAnsi="Cambria Math" w:cs="Times New Roman"/>
                           <w:highlight w:val="yellow"/>
                           <w:lang w:val="en-US"/>
                         </w:rPr>
@@ -2799,7 +2872,7 @@
                   </m:sSub>
                   <m:r>
                     <w:rPr>
-                      <w:rFonts w:ascii="Cambria Math" w:hAnsi="Cambria Math"/>
+                      <w:rFonts w:ascii="Cambria Math" w:hAnsi="Cambria Math" w:cs="Times New Roman"/>
                       <w:highlight w:val="yellow"/>
                       <w:lang w:val="en-US"/>
                     </w:rPr>
@@ -2809,7 +2882,7 @@
                     <m:sSubPr>
                       <m:ctrlPr>
                         <w:rPr>
-                          <w:rFonts w:ascii="Cambria Math" w:hAnsi="Cambria Math"/>
+                          <w:rFonts w:ascii="Cambria Math" w:hAnsi="Cambria Math" w:cs="Times New Roman"/>
                           <w:i/>
                           <w:highlight w:val="yellow"/>
                           <w:lang w:val="en-US"/>
@@ -2819,7 +2892,7 @@
                     <m:e>
                       <m:r>
                         <w:rPr>
-                          <w:rFonts w:ascii="Cambria Math" w:hAnsi="Cambria Math"/>
+                          <w:rFonts w:ascii="Cambria Math" w:hAnsi="Cambria Math" w:cs="Times New Roman"/>
                           <w:highlight w:val="yellow"/>
                           <w:lang w:val="en-US"/>
                         </w:rPr>
@@ -2829,7 +2902,7 @@
                     <m:sub>
                       <m:r>
                         <w:rPr>
-                          <w:rFonts w:ascii="Cambria Math" w:hAnsi="Cambria Math"/>
+                          <w:rFonts w:ascii="Cambria Math" w:hAnsi="Cambria Math" w:cs="Times New Roman"/>
                           <w:highlight w:val="yellow"/>
                           <w:lang w:val="en-US"/>
                         </w:rPr>
@@ -2839,7 +2912,7 @@
                   </m:sSub>
                   <m:r>
                     <w:rPr>
-                      <w:rFonts w:ascii="Cambria Math" w:hAnsi="Cambria Math"/>
+                      <w:rFonts w:ascii="Cambria Math" w:hAnsi="Cambria Math" w:cs="Times New Roman"/>
                       <w:highlight w:val="yellow"/>
                       <w:lang w:val="en-US"/>
                     </w:rPr>
@@ -2855,7 +2928,7 @@
                   <m:limLoc m:val="undOvr"/>
                   <m:ctrlPr>
                     <w:rPr>
-                      <w:rFonts w:ascii="Cambria Math" w:hAnsi="Cambria Math"/>
+                      <w:rFonts w:ascii="Cambria Math" w:hAnsi="Cambria Math" w:cs="Times New Roman"/>
                       <w:i/>
                       <w:highlight w:val="yellow"/>
                       <w:lang w:val="en-US"/>
@@ -2865,7 +2938,7 @@
                 <m:sub>
                   <m:r>
                     <w:rPr>
-                      <w:rFonts w:ascii="Cambria Math" w:hAnsi="Cambria Math"/>
+                      <w:rFonts w:ascii="Cambria Math" w:hAnsi="Cambria Math" w:cs="Times New Roman"/>
                       <w:highlight w:val="yellow"/>
                       <w:lang w:val="en-US"/>
                     </w:rPr>
@@ -2877,7 +2950,7 @@
                     <m:sSubPr>
                       <m:ctrlPr>
                         <w:rPr>
-                          <w:rFonts w:ascii="Cambria Math" w:hAnsi="Cambria Math"/>
+                          <w:rFonts w:ascii="Cambria Math" w:hAnsi="Cambria Math" w:cs="Times New Roman"/>
                           <w:i/>
                           <w:highlight w:val="yellow"/>
                           <w:lang w:val="en-US"/>
@@ -2887,7 +2960,7 @@
                     <m:e>
                       <m:r>
                         <w:rPr>
-                          <w:rFonts w:ascii="Cambria Math" w:hAnsi="Cambria Math"/>
+                          <w:rFonts w:ascii="Cambria Math" w:hAnsi="Cambria Math" w:cs="Times New Roman"/>
                           <w:highlight w:val="yellow"/>
                           <w:lang w:val="en-US"/>
                         </w:rPr>
@@ -2897,7 +2970,7 @@
                     <m:sub>
                       <m:r>
                         <w:rPr>
-                          <w:rFonts w:ascii="Cambria Math" w:hAnsi="Cambria Math"/>
+                          <w:rFonts w:ascii="Cambria Math" w:hAnsi="Cambria Math" w:cs="Times New Roman"/>
                           <w:highlight w:val="yellow"/>
                           <w:lang w:val="en-US"/>
                         </w:rPr>
@@ -2909,7 +2982,7 @@
                 <m:e>
                   <m:r>
                     <w:rPr>
-                      <w:rFonts w:ascii="Cambria Math" w:hAnsi="Cambria Math"/>
+                      <w:rFonts w:ascii="Cambria Math" w:hAnsi="Cambria Math" w:cs="Times New Roman"/>
                       <w:highlight w:val="yellow"/>
                       <w:lang w:val="en-US"/>
                     </w:rPr>
@@ -2919,7 +2992,7 @@
                     <m:sSubPr>
                       <m:ctrlPr>
                         <w:rPr>
-                          <w:rFonts w:ascii="Cambria Math" w:hAnsi="Cambria Math"/>
+                          <w:rFonts w:ascii="Cambria Math" w:hAnsi="Cambria Math" w:cs="Times New Roman"/>
                           <w:i/>
                           <w:highlight w:val="yellow"/>
                           <w:lang w:val="en-US"/>
@@ -2929,7 +3002,7 @@
                     <m:e>
                       <m:r>
                         <w:rPr>
-                          <w:rFonts w:ascii="Cambria Math" w:hAnsi="Cambria Math"/>
+                          <w:rFonts w:ascii="Cambria Math" w:hAnsi="Cambria Math" w:cs="Times New Roman"/>
                           <w:highlight w:val="yellow"/>
                           <w:lang w:val="en-US"/>
                         </w:rPr>
@@ -2939,7 +3012,7 @@
                     <m:sub>
                       <m:r>
                         <w:rPr>
-                          <w:rFonts w:ascii="Cambria Math" w:hAnsi="Cambria Math"/>
+                          <w:rFonts w:ascii="Cambria Math" w:hAnsi="Cambria Math" w:cs="Times New Roman"/>
                           <w:highlight w:val="yellow"/>
                           <w:lang w:val="en-US"/>
                         </w:rPr>
@@ -2949,7 +3022,7 @@
                   </m:sSub>
                   <m:r>
                     <w:rPr>
-                      <w:rFonts w:ascii="Cambria Math" w:hAnsi="Cambria Math"/>
+                      <w:rFonts w:ascii="Cambria Math" w:hAnsi="Cambria Math" w:cs="Times New Roman"/>
                       <w:highlight w:val="yellow"/>
                       <w:lang w:val="en-US"/>
                     </w:rPr>
@@ -2959,7 +3032,7 @@
                     <m:sSubPr>
                       <m:ctrlPr>
                         <w:rPr>
-                          <w:rFonts w:ascii="Cambria Math" w:hAnsi="Cambria Math"/>
+                          <w:rFonts w:ascii="Cambria Math" w:hAnsi="Cambria Math" w:cs="Times New Roman"/>
                           <w:i/>
                           <w:highlight w:val="yellow"/>
                           <w:lang w:val="en-US"/>
@@ -2969,7 +3042,7 @@
                     <m:e>
                       <m:r>
                         <w:rPr>
-                          <w:rFonts w:ascii="Cambria Math" w:hAnsi="Cambria Math"/>
+                          <w:rFonts w:ascii="Cambria Math" w:hAnsi="Cambria Math" w:cs="Times New Roman"/>
                           <w:highlight w:val="yellow"/>
                           <w:lang w:val="en-US"/>
                         </w:rPr>
@@ -2979,7 +3052,7 @@
                     <m:sub>
                       <m:r>
                         <w:rPr>
-                          <w:rFonts w:ascii="Cambria Math" w:hAnsi="Cambria Math"/>
+                          <w:rFonts w:ascii="Cambria Math" w:hAnsi="Cambria Math" w:cs="Times New Roman"/>
                           <w:highlight w:val="yellow"/>
                           <w:lang w:val="en-US"/>
                         </w:rPr>
@@ -2989,7 +3062,7 @@
                   </m:sSub>
                   <m:r>
                     <w:rPr>
-                      <w:rFonts w:ascii="Cambria Math" w:hAnsi="Cambria Math"/>
+                      <w:rFonts w:ascii="Cambria Math" w:hAnsi="Cambria Math" w:cs="Times New Roman"/>
                       <w:highlight w:val="yellow"/>
                       <w:lang w:val="en-US"/>
                     </w:rPr>
@@ -3004,7 +3077,131 @@
     </w:p>
     <w:p>
       <w:pPr>
-        <w:rPr>
+        <w:widowControl w:val="0"/>
+        <w:autoSpaceDE w:val="0"/>
+        <w:autoSpaceDN w:val="0"/>
+        <w:adjustRightInd w:val="0"/>
+        <w:rPr>
+          <w:rFonts w:ascii="Times New Roman" w:hAnsi="Times New Roman" w:cs="Times New Roman"/>
+          <w:lang w:val="en-US"/>
+        </w:rPr>
+      </w:pPr>
+      <w:r>
+        <w:rPr>
+          <w:rFonts w:ascii="Times New Roman" w:hAnsi="Times New Roman" w:cs="Times New Roman"/>
+          <w:lang w:val="en-US"/>
+        </w:rPr>
+        <w:t>it has been realized in “</w:t>
+      </w:r>
+      <w:r>
+        <w:rPr>
+          <w:rFonts w:ascii="Times New Roman" w:hAnsi="Times New Roman" w:cs="Times New Roman"/>
+          <w:b/>
+          <w:bCs/>
+          <w:color w:val="7F0055"/>
+          <w:sz w:val="22"/>
+          <w:szCs w:val="22"/>
+          <w:highlight w:val="yellow"/>
+          <w:lang w:val="en-US"/>
+        </w:rPr>
+        <w:t>package</w:t>
+      </w:r>
+      <w:r>
+        <w:rPr>
+          <w:rFonts w:ascii="Times New Roman" w:hAnsi="Times New Roman" w:cs="Times New Roman"/>
+          <w:color w:val="000000"/>
+          <w:sz w:val="22"/>
+          <w:szCs w:val="22"/>
+          <w:highlight w:val="yellow"/>
+          <w:lang w:val="en-US"/>
+        </w:rPr>
+        <w:t xml:space="preserve"> gear.subcommands.wgrmA</w:t>
+      </w:r>
+      <w:r>
+        <w:rPr>
+          <w:rFonts w:ascii="Times New Roman" w:hAnsi="Times New Roman" w:cs="Times New Roman"/>
+          <w:lang w:val="en-US"/>
+        </w:rPr>
+        <w:t>”</w:t>
+      </w:r>
+      <w:r>
+        <w:rPr>
+          <w:rFonts w:ascii="Times New Roman" w:hAnsi="Times New Roman" w:cs="Times New Roman"/>
+          <w:lang w:val="en-US"/>
+        </w:rPr>
+        <w:t>.</w:t>
+      </w:r>
+    </w:p>
+    <w:p>
+      <w:pPr>
+        <w:widowControl w:val="0"/>
+        <w:autoSpaceDE w:val="0"/>
+        <w:autoSpaceDN w:val="0"/>
+        <w:adjustRightInd w:val="0"/>
+        <w:rPr>
+          <w:rFonts w:ascii="Times New Roman" w:hAnsi="Times New Roman" w:cs="Times New Roman"/>
+          <w:sz w:val="22"/>
+          <w:szCs w:val="22"/>
+          <w:lang w:val="en-US"/>
+        </w:rPr>
+      </w:pPr>
+      <w:r>
+        <w:rPr>
+          <w:rFonts w:ascii="Times New Roman" w:hAnsi="Times New Roman" w:cs="Times New Roman"/>
+          <w:b/>
+          <w:highlight w:val="yellow"/>
+          <w:lang w:val="en-US"/>
+        </w:rPr>
+        <w:t>Of note</w:t>
+      </w:r>
+      <w:r>
+        <w:rPr>
+          <w:rFonts w:ascii="Times New Roman" w:hAnsi="Times New Roman" w:cs="Times New Roman"/>
+          <w:lang w:val="en-US"/>
+        </w:rPr>
+        <w:t>, compared with “</w:t>
+      </w:r>
+      <w:r>
+        <w:rPr>
+          <w:rFonts w:ascii="Times New Roman" w:hAnsi="Times New Roman" w:cs="Times New Roman"/>
+          <w:b/>
+          <w:bCs/>
+          <w:color w:val="7F0055"/>
+          <w:sz w:val="22"/>
+          <w:szCs w:val="22"/>
+          <w:highlight w:val="yellow"/>
+          <w:lang w:val="en-US"/>
+        </w:rPr>
+        <w:t>package</w:t>
+      </w:r>
+      <w:r>
+        <w:rPr>
+          <w:rFonts w:ascii="Times New Roman" w:hAnsi="Times New Roman" w:cs="Times New Roman"/>
+          <w:color w:val="000000"/>
+          <w:sz w:val="22"/>
+          <w:szCs w:val="22"/>
+          <w:highlight w:val="yellow"/>
+          <w:lang w:val="en-US"/>
+        </w:rPr>
+        <w:t xml:space="preserve"> gear.subcommands.wgrm</w:t>
+      </w:r>
+      <w:r>
+        <w:rPr>
+          <w:rFonts w:ascii="Times New Roman" w:hAnsi="Times New Roman" w:cs="Times New Roman"/>
+          <w:color w:val="000000"/>
+          <w:sz w:val="22"/>
+          <w:szCs w:val="22"/>
+          <w:lang w:val="en-US"/>
+        </w:rPr>
+        <w:t>”, wgrmA speeds up the code by Collections.binarySearch which helps to find the missing value between two genotype vectors. Similarly, binarySearch has been used for grmA.</w:t>
+      </w:r>
+      <w:bookmarkStart w:id="0" w:name="_GoBack"/>
+      <w:bookmarkEnd w:id="0"/>
+    </w:p>
+    <w:p>
+      <w:pPr>
+        <w:rPr>
+          <w:rFonts w:ascii="Times New Roman" w:hAnsi="Times New Roman" w:cs="Times New Roman"/>
           <w:lang w:val="en-US"/>
         </w:rPr>
       </w:pPr>
@@ -3012,12 +3209,14 @@
     <w:p>
       <w:pPr>
         <w:rPr>
+          <w:rFonts w:ascii="Times New Roman" w:hAnsi="Times New Roman" w:cs="Times New Roman"/>
           <w:b/>
           <w:lang w:val="en-US"/>
         </w:rPr>
       </w:pPr>
       <w:r>
         <w:rPr>
+          <w:rFonts w:ascii="Times New Roman" w:hAnsi="Times New Roman" w:cs="Times New Roman"/>
           <w:b/>
           <w:lang w:val="en-US"/>
         </w:rPr>
@@ -3025,6 +3224,7 @@
       </w:r>
       <w:r>
         <w:rPr>
+          <w:rFonts w:ascii="Times New Roman" w:hAnsi="Times New Roman" w:cs="Times New Roman"/>
           <w:b/>
           <w:lang w:val="en-US"/>
         </w:rPr>
@@ -3032,31 +3232,24 @@
       </w:r>
       <w:r>
         <w:rPr>
+          <w:rFonts w:ascii="Times New Roman" w:hAnsi="Times New Roman" w:cs="Times New Roman"/>
           <w:b/>
           <w:lang w:val="en-US"/>
         </w:rPr>
         <w:t xml:space="preserve">, see </w:t>
       </w:r>
-      <w:proofErr w:type="spellStart"/>
-      <w:r>
-        <w:rPr>
+      <w:r>
+        <w:rPr>
+          <w:rFonts w:ascii="Times New Roman" w:hAnsi="Times New Roman" w:cs="Times New Roman"/>
           <w:b/>
           <w:highlight w:val="green"/>
           <w:lang w:val="en-US"/>
         </w:rPr>
-        <w:t>pca</w:t>
-      </w:r>
-      <w:proofErr w:type="spellEnd"/>
-      <w:r>
-        <w:rPr>
-          <w:b/>
-          <w:highlight w:val="green"/>
-          <w:lang w:val="en-US"/>
-        </w:rPr>
-        <w:t xml:space="preserve"> subcommand in GEAR</w:t>
-      </w:r>
-      <w:r>
-        <w:rPr>
+        <w:t>pca subcommand in GEAR</w:t>
+      </w:r>
+      <w:r>
+        <w:rPr>
+          <w:rFonts w:ascii="Times New Roman" w:hAnsi="Times New Roman" w:cs="Times New Roman"/>
           <w:b/>
           <w:lang w:val="en-US"/>
         </w:rPr>
@@ -3066,11 +3259,13 @@
     <w:p>
       <w:pPr>
         <w:rPr>
+          <w:rFonts w:ascii="Times New Roman" w:hAnsi="Times New Roman" w:cs="Times New Roman"/>
           <w:lang w:val="en-US"/>
         </w:rPr>
       </w:pPr>
       <w:r>
         <w:rPr>
+          <w:rFonts w:ascii="Times New Roman" w:hAnsi="Times New Roman" w:cs="Times New Roman"/>
           <w:lang w:val="en-US"/>
         </w:rPr>
         <w:t xml:space="preserve">After PCA of </w:t>
@@ -3080,7 +3275,7 @@
           <m:sSubPr>
             <m:ctrlPr>
               <w:rPr>
-                <w:rFonts w:ascii="Cambria Math" w:hAnsi="Cambria Math"/>
+                <w:rFonts w:ascii="Cambria Math" w:hAnsi="Cambria Math" w:cs="Times New Roman"/>
                 <w:i/>
                 <w:lang w:val="en-US"/>
               </w:rPr>
@@ -3089,7 +3284,7 @@
           <m:e>
             <m:r>
               <w:rPr>
-                <w:rFonts w:ascii="Cambria Math" w:hAnsi="Cambria Math"/>
+                <w:rFonts w:ascii="Cambria Math" w:hAnsi="Cambria Math" w:cs="Times New Roman"/>
                 <w:lang w:val="en-US"/>
               </w:rPr>
               <m:t>G</m:t>
@@ -3098,7 +3293,7 @@
           <m:sub>
             <m:r>
               <w:rPr>
-                <w:rFonts w:ascii="Cambria Math" w:hAnsi="Cambria Math"/>
+                <w:rFonts w:ascii="Cambria Math" w:hAnsi="Cambria Math" w:cs="Times New Roman"/>
                 <w:lang w:val="en-US"/>
               </w:rPr>
               <m:t>ij</m:t>
@@ -3108,6 +3303,7 @@
       </m:oMath>
       <w:r>
         <w:rPr>
+          <w:rFonts w:ascii="Times New Roman" w:hAnsi="Times New Roman" w:cs="Times New Roman"/>
           <w:lang w:val="en-US"/>
         </w:rPr>
         <w:t xml:space="preserve">, we have eigenvalue </w:t>
@@ -3117,7 +3313,7 @@
           <m:sSubPr>
             <m:ctrlPr>
               <w:rPr>
-                <w:rFonts w:ascii="Cambria Math" w:hAnsi="Cambria Math"/>
+                <w:rFonts w:ascii="Cambria Math" w:hAnsi="Cambria Math" w:cs="Times New Roman"/>
                 <w:i/>
                 <w:lang w:val="en-US"/>
               </w:rPr>
@@ -3126,7 +3322,7 @@
           <m:e>
             <m:r>
               <w:rPr>
-                <w:rFonts w:ascii="Cambria Math" w:hAnsi="Cambria Math"/>
+                <w:rFonts w:ascii="Cambria Math" w:hAnsi="Cambria Math" w:cs="Times New Roman"/>
                 <w:lang w:val="en-US"/>
               </w:rPr>
               <m:t>E</m:t>
@@ -3135,7 +3331,7 @@
           <m:sub>
             <m:r>
               <w:rPr>
-                <w:rFonts w:ascii="Cambria Math" w:hAnsi="Cambria Math"/>
+                <w:rFonts w:ascii="Cambria Math" w:hAnsi="Cambria Math" w:cs="Times New Roman"/>
                 <w:lang w:val="en-US"/>
               </w:rPr>
               <m:t>val</m:t>
@@ -3145,6 +3341,7 @@
       </m:oMath>
       <w:r>
         <w:rPr>
+          <w:rFonts w:ascii="Times New Roman" w:hAnsi="Times New Roman" w:cs="Times New Roman"/>
           <w:lang w:val="en-US"/>
         </w:rPr>
         <w:t xml:space="preserve"> and eigenvector </w:t>
@@ -3154,7 +3351,7 @@
           <m:sSubPr>
             <m:ctrlPr>
               <w:rPr>
-                <w:rFonts w:ascii="Cambria Math" w:hAnsi="Cambria Math"/>
+                <w:rFonts w:ascii="Cambria Math" w:hAnsi="Cambria Math" w:cs="Times New Roman"/>
                 <w:i/>
                 <w:lang w:val="en-US"/>
               </w:rPr>
@@ -3163,7 +3360,7 @@
           <m:e>
             <m:r>
               <w:rPr>
-                <w:rFonts w:ascii="Cambria Math" w:hAnsi="Cambria Math"/>
+                <w:rFonts w:ascii="Cambria Math" w:hAnsi="Cambria Math" w:cs="Times New Roman"/>
                 <w:lang w:val="en-US"/>
               </w:rPr>
               <m:t>E</m:t>
@@ -3172,7 +3369,7 @@
           <m:sub>
             <m:r>
               <w:rPr>
-                <w:rFonts w:ascii="Cambria Math" w:hAnsi="Cambria Math"/>
+                <w:rFonts w:ascii="Cambria Math" w:hAnsi="Cambria Math" w:cs="Times New Roman"/>
                 <w:lang w:val="en-US"/>
               </w:rPr>
               <m:t>vec</m:t>
@@ -3182,6 +3379,7 @@
       </m:oMath>
       <w:r>
         <w:rPr>
+          <w:rFonts w:ascii="Times New Roman" w:hAnsi="Times New Roman" w:cs="Times New Roman"/>
           <w:lang w:val="en-US"/>
         </w:rPr>
         <w:t xml:space="preserve">. For </w:t>
@@ -3191,7 +3389,7 @@
           <m:sSubPr>
             <m:ctrlPr>
               <w:rPr>
-                <w:rFonts w:ascii="Cambria Math" w:hAnsi="Cambria Math"/>
+                <w:rFonts w:ascii="Cambria Math" w:hAnsi="Cambria Math" w:cs="Times New Roman"/>
                 <w:i/>
                 <w:lang w:val="en-US"/>
               </w:rPr>
@@ -3200,7 +3398,7 @@
           <m:e>
             <m:r>
               <w:rPr>
-                <w:rFonts w:ascii="Cambria Math" w:hAnsi="Cambria Math"/>
+                <w:rFonts w:ascii="Cambria Math" w:hAnsi="Cambria Math" w:cs="Times New Roman"/>
                 <w:lang w:val="en-US"/>
               </w:rPr>
               <m:t>E</m:t>
@@ -3209,7 +3407,7 @@
           <m:sub>
             <m:r>
               <w:rPr>
-                <w:rFonts w:ascii="Cambria Math" w:hAnsi="Cambria Math"/>
+                <w:rFonts w:ascii="Cambria Math" w:hAnsi="Cambria Math" w:cs="Times New Roman"/>
                 <w:lang w:val="en-US"/>
               </w:rPr>
               <m:t>vec</m:t>
@@ -3219,6 +3417,7 @@
       </m:oMath>
       <w:r>
         <w:rPr>
+          <w:rFonts w:ascii="Times New Roman" w:hAnsi="Times New Roman" w:cs="Times New Roman"/>
           <w:lang w:val="en-US"/>
         </w:rPr>
         <w:t xml:space="preserve">, its </w:t>
@@ -3228,7 +3427,7 @@
           <m:sSupPr>
             <m:ctrlPr>
               <w:rPr>
-                <w:rFonts w:ascii="Cambria Math" w:hAnsi="Cambria Math"/>
+                <w:rFonts w:ascii="Cambria Math" w:hAnsi="Cambria Math" w:cs="Times New Roman"/>
                 <w:i/>
                 <w:lang w:val="en-US"/>
               </w:rPr>
@@ -3237,7 +3436,7 @@
           <m:e>
             <m:r>
               <w:rPr>
-                <w:rFonts w:ascii="Cambria Math" w:hAnsi="Cambria Math"/>
+                <w:rFonts w:ascii="Cambria Math" w:hAnsi="Cambria Math" w:cs="Times New Roman"/>
                 <w:lang w:val="en-US"/>
               </w:rPr>
               <m:t>k</m:t>
@@ -3246,7 +3445,7 @@
           <m:sup>
             <m:r>
               <w:rPr>
-                <w:rFonts w:ascii="Cambria Math" w:hAnsi="Cambria Math"/>
+                <w:rFonts w:ascii="Cambria Math" w:hAnsi="Cambria Math" w:cs="Times New Roman"/>
                 <w:lang w:val="en-US"/>
               </w:rPr>
               <m:t>th</m:t>
@@ -3256,6 +3455,7 @@
       </m:oMath>
       <w:r>
         <w:rPr>
+          <w:rFonts w:ascii="Times New Roman" w:hAnsi="Times New Roman" w:cs="Times New Roman"/>
           <w:lang w:val="en-US"/>
         </w:rPr>
         <w:t xml:space="preserve"> column is denoted as </w:t>
@@ -3265,7 +3465,7 @@
           <m:sSubPr>
             <m:ctrlPr>
               <w:rPr>
-                <w:rFonts w:ascii="Cambria Math" w:hAnsi="Cambria Math"/>
+                <w:rFonts w:ascii="Cambria Math" w:hAnsi="Cambria Math" w:cs="Times New Roman"/>
                 <w:i/>
                 <w:highlight w:val="magenta"/>
                 <w:lang w:val="en-US"/>
@@ -3278,7 +3478,7 @@
                 <m:sty m:val="bi"/>
               </m:rPr>
               <w:rPr>
-                <w:rFonts w:ascii="Cambria Math" w:hAnsi="Cambria Math"/>
+                <w:rFonts w:ascii="Cambria Math" w:hAnsi="Cambria Math" w:cs="Times New Roman"/>
                 <w:highlight w:val="magenta"/>
                 <w:lang w:val="en-US"/>
               </w:rPr>
@@ -3288,7 +3488,7 @@
           <m:sub>
             <m:r>
               <w:rPr>
-                <w:rFonts w:ascii="Cambria Math" w:hAnsi="Cambria Math"/>
+                <w:rFonts w:ascii="Cambria Math" w:hAnsi="Cambria Math" w:cs="Times New Roman"/>
                 <w:highlight w:val="magenta"/>
                 <w:lang w:val="en-US"/>
               </w:rPr>
@@ -3301,6 +3501,7 @@
     <w:p>
       <w:pPr>
         <w:rPr>
+          <w:rFonts w:ascii="Times New Roman" w:hAnsi="Times New Roman" w:cs="Times New Roman"/>
           <w:lang w:val="en-US"/>
         </w:rPr>
       </w:pPr>
@@ -3308,12 +3509,14 @@
     <w:p>
       <w:pPr>
         <w:rPr>
+          <w:rFonts w:ascii="Times New Roman" w:hAnsi="Times New Roman" w:cs="Times New Roman"/>
           <w:b/>
           <w:lang w:val="en-US"/>
         </w:rPr>
       </w:pPr>
       <w:r>
         <w:rPr>
+          <w:rFonts w:ascii="Times New Roman" w:hAnsi="Times New Roman" w:cs="Times New Roman"/>
           <w:b/>
           <w:lang w:val="en-US"/>
         </w:rPr>
@@ -3321,6 +3524,7 @@
       </w:r>
       <w:r>
         <w:rPr>
+          <w:rFonts w:ascii="Times New Roman" w:hAnsi="Times New Roman" w:cs="Times New Roman"/>
           <w:b/>
           <w:lang w:val="en-US"/>
         </w:rPr>
@@ -3328,6 +3532,7 @@
       </w:r>
       <w:r>
         <w:rPr>
+          <w:rFonts w:ascii="Times New Roman" w:hAnsi="Times New Roman" w:cs="Times New Roman"/>
           <w:b/>
           <w:lang w:val="en-US"/>
         </w:rPr>
@@ -3337,6 +3542,7 @@
     <w:p>
       <w:pPr>
         <w:rPr>
+          <w:rFonts w:ascii="Times New Roman" w:hAnsi="Times New Roman" w:cs="Times New Roman"/>
           <w:lang w:val="en-US"/>
         </w:rPr>
       </w:pPr>
@@ -3346,7 +3552,7 @@
             <m:sSubPr>
               <m:ctrlPr>
                 <w:rPr>
-                  <w:rFonts w:ascii="Cambria Math" w:hAnsi="Cambria Math"/>
+                  <w:rFonts w:ascii="Cambria Math" w:hAnsi="Cambria Math" w:cs="Times New Roman"/>
                   <w:b/>
                   <w:i/>
                   <w:lang w:val="en-US"/>
@@ -3359,7 +3565,7 @@
                   <m:sty m:val="bi"/>
                 </m:rPr>
                 <w:rPr>
-                  <w:rFonts w:ascii="Cambria Math" w:hAnsi="Cambria Math"/>
+                  <w:rFonts w:ascii="Cambria Math" w:hAnsi="Cambria Math" w:cs="Times New Roman"/>
                   <w:lang w:val="en-US"/>
                 </w:rPr>
                 <m:t>E</m:t>
@@ -3368,7 +3574,7 @@
             <m:sub>
               <m:r>
                 <w:rPr>
-                  <w:rFonts w:ascii="Cambria Math" w:hAnsi="Cambria Math"/>
+                  <w:rFonts w:ascii="Cambria Math" w:hAnsi="Cambria Math" w:cs="Times New Roman"/>
                   <w:lang w:val="en-US"/>
                 </w:rPr>
                 <m:t>k</m:t>
@@ -3377,7 +3583,7 @@
           </m:sSub>
           <m:r>
             <w:rPr>
-              <w:rFonts w:ascii="Cambria Math" w:hAnsi="Cambria Math"/>
+              <w:rFonts w:ascii="Cambria Math" w:hAnsi="Cambria Math" w:cs="Times New Roman"/>
               <w:lang w:val="en-US"/>
             </w:rPr>
             <m:t>=a+</m:t>
@@ -3386,7 +3592,7 @@
             <m:sSubPr>
               <m:ctrlPr>
                 <w:rPr>
-                  <w:rFonts w:ascii="Cambria Math" w:hAnsi="Cambria Math"/>
+                  <w:rFonts w:ascii="Cambria Math" w:hAnsi="Cambria Math" w:cs="Times New Roman"/>
                   <w:i/>
                   <w:lang w:val="en-US"/>
                 </w:rPr>
@@ -3395,7 +3601,7 @@
             <m:e>
               <m:r>
                 <w:rPr>
-                  <w:rFonts w:ascii="Cambria Math" w:hAnsi="Cambria Math"/>
+                  <w:rFonts w:ascii="Cambria Math" w:hAnsi="Cambria Math" w:cs="Times New Roman"/>
                   <w:lang w:val="en-US"/>
                 </w:rPr>
                 <m:t>b</m:t>
@@ -3404,7 +3610,7 @@
             <m:sub>
               <m:r>
                 <w:rPr>
-                  <w:rFonts w:ascii="Cambria Math" w:hAnsi="Cambria Math"/>
+                  <w:rFonts w:ascii="Cambria Math" w:hAnsi="Cambria Math" w:cs="Times New Roman"/>
                   <w:lang w:val="en-US"/>
                 </w:rPr>
                 <m:t>l</m:t>
@@ -3415,7 +3621,7 @@
             <m:sSubPr>
               <m:ctrlPr>
                 <w:rPr>
-                  <w:rFonts w:ascii="Cambria Math" w:hAnsi="Cambria Math"/>
+                  <w:rFonts w:ascii="Cambria Math" w:hAnsi="Cambria Math" w:cs="Times New Roman"/>
                   <w:i/>
                   <w:lang w:val="en-US"/>
                 </w:rPr>
@@ -3424,7 +3630,7 @@
             <m:e>
               <m:r>
                 <w:rPr>
-                  <w:rFonts w:ascii="Cambria Math" w:hAnsi="Cambria Math"/>
+                  <w:rFonts w:ascii="Cambria Math" w:hAnsi="Cambria Math" w:cs="Times New Roman"/>
                   <w:lang w:val="en-US"/>
                 </w:rPr>
                 <m:t>x</m:t>
@@ -3433,7 +3639,7 @@
             <m:sub>
               <m:r>
                 <w:rPr>
-                  <w:rFonts w:ascii="Cambria Math" w:hAnsi="Cambria Math"/>
+                  <w:rFonts w:ascii="Cambria Math" w:hAnsi="Cambria Math" w:cs="Times New Roman"/>
                   <w:lang w:val="en-US"/>
                 </w:rPr>
                 <m:t>l</m:t>
@@ -3442,7 +3648,7 @@
           </m:sSub>
           <m:r>
             <w:rPr>
-              <w:rFonts w:ascii="Cambria Math" w:hAnsi="Cambria Math"/>
+              <w:rFonts w:ascii="Cambria Math" w:hAnsi="Cambria Math" w:cs="Times New Roman"/>
               <w:lang w:val="en-US"/>
             </w:rPr>
             <m:t>+e</m:t>
@@ -3453,11 +3659,13 @@
     <w:p>
       <w:pPr>
         <w:rPr>
+          <w:rFonts w:ascii="Times New Roman" w:hAnsi="Times New Roman" w:cs="Times New Roman"/>
           <w:lang w:val="en-US"/>
         </w:rPr>
       </w:pPr>
       <w:r>
         <w:rPr>
+          <w:rFonts w:ascii="Times New Roman" w:hAnsi="Times New Roman" w:cs="Times New Roman"/>
           <w:lang w:val="en-US"/>
         </w:rPr>
         <w:t xml:space="preserve">in which </w:t>
@@ -3465,7 +3673,7 @@
       <m:oMath>
         <m:r>
           <w:rPr>
-            <w:rFonts w:ascii="Cambria Math" w:hAnsi="Cambria Math"/>
+            <w:rFonts w:ascii="Cambria Math" w:hAnsi="Cambria Math" w:cs="Times New Roman"/>
             <w:lang w:val="en-US"/>
           </w:rPr>
           <m:t>l=1</m:t>
@@ -3473,6 +3681,7 @@
       </m:oMath>
       <w:r>
         <w:rPr>
+          <w:rFonts w:ascii="Times New Roman" w:hAnsi="Times New Roman" w:cs="Times New Roman"/>
           <w:lang w:val="en-US"/>
         </w:rPr>
         <w:t xml:space="preserve"> to </w:t>
@@ -3480,7 +3689,7 @@
       <m:oMath>
         <m:r>
           <w:rPr>
-            <w:rFonts w:ascii="Cambria Math" w:hAnsi="Cambria Math"/>
+            <w:rFonts w:ascii="Cambria Math" w:hAnsi="Cambria Math" w:cs="Times New Roman"/>
             <w:lang w:val="en-US"/>
           </w:rPr>
           <m:t>m</m:t>
@@ -3488,6 +3697,7 @@
       </m:oMath>
       <w:r>
         <w:rPr>
+          <w:rFonts w:ascii="Times New Roman" w:hAnsi="Times New Roman" w:cs="Times New Roman"/>
           <w:lang w:val="en-US"/>
         </w:rPr>
         <w:t>.</w:t>
@@ -3496,11 +3706,13 @@
     <w:p>
       <w:pPr>
         <w:rPr>
+          <w:rFonts w:ascii="Times New Roman" w:hAnsi="Times New Roman" w:cs="Times New Roman"/>
           <w:lang w:val="en-US"/>
         </w:rPr>
       </w:pPr>
       <w:r>
         <w:rPr>
+          <w:rFonts w:ascii="Times New Roman" w:hAnsi="Times New Roman" w:cs="Times New Roman"/>
           <w:lang w:val="en-US"/>
         </w:rPr>
         <w:t>We have the data matrix below</w:t>
@@ -3509,6 +3721,7 @@
     <w:p>
       <w:pPr>
         <w:rPr>
+          <w:rFonts w:ascii="Times New Roman" w:hAnsi="Times New Roman" w:cs="Times New Roman"/>
           <w:b/>
           <w:lang w:val="en-US" w:eastAsia="zh-CN"/>
         </w:rPr>
@@ -3521,7 +3734,7 @@
               <m:endChr m:val="]"/>
               <m:ctrlPr>
                 <w:rPr>
-                  <w:rFonts w:ascii="Cambria Math" w:hAnsi="Cambria Math"/>
+                  <w:rFonts w:ascii="Cambria Math" w:hAnsi="Cambria Math" w:cs="Times New Roman"/>
                   <w:b/>
                   <w:i/>
                   <w:lang w:val="en-US" w:eastAsia="zh-CN"/>
@@ -3541,7 +3754,7 @@
                   </m:mcs>
                   <m:ctrlPr>
                     <w:rPr>
-                      <w:rFonts w:ascii="Cambria Math" w:hAnsi="Cambria Math"/>
+                      <w:rFonts w:ascii="Cambria Math" w:hAnsi="Cambria Math" w:cs="Times New Roman"/>
                       <w:b/>
                       <w:i/>
                       <w:lang w:val="en-US" w:eastAsia="zh-CN"/>
@@ -3554,7 +3767,7 @@
                       <m:sSubPr>
                         <m:ctrlPr>
                           <w:rPr>
-                            <w:rFonts w:ascii="Cambria Math" w:hAnsi="Cambria Math"/>
+                            <w:rFonts w:ascii="Cambria Math" w:hAnsi="Cambria Math" w:cs="Times New Roman"/>
                             <w:i/>
                             <w:lang w:val="en-US" w:eastAsia="zh-CN"/>
                           </w:rPr>
@@ -3565,7 +3778,7 @@
                           <m:accPr>
                             <m:ctrlPr>
                               <w:rPr>
-                                <w:rFonts w:ascii="Cambria Math" w:hAnsi="Cambria Math"/>
+                                <w:rFonts w:ascii="Cambria Math" w:hAnsi="Cambria Math" w:cs="Times New Roman"/>
                                 <w:i/>
                                 <w:lang w:val="en-US" w:eastAsia="zh-CN"/>
                               </w:rPr>
@@ -3574,7 +3787,7 @@
                           <m:e>
                             <m:r>
                               <w:rPr>
-                                <w:rFonts w:ascii="Cambria Math" w:hAnsi="Cambria Math"/>
+                                <w:rFonts w:ascii="Cambria Math" w:hAnsi="Cambria Math" w:cs="Times New Roman"/>
                                 <w:lang w:val="en-US" w:eastAsia="zh-CN"/>
                               </w:rPr>
                               <m:t>b</m:t>
@@ -3585,7 +3798,7 @@
                       <m:sub>
                         <m:r>
                           <w:rPr>
-                            <w:rFonts w:ascii="Cambria Math" w:hAnsi="Cambria Math"/>
+                            <w:rFonts w:ascii="Cambria Math" w:hAnsi="Cambria Math" w:cs="Times New Roman"/>
                             <w:lang w:val="en-US" w:eastAsia="zh-CN"/>
                           </w:rPr>
                           <m:t>1</m:t>
@@ -3606,7 +3819,7 @@
                         </m:mcs>
                         <m:ctrlPr>
                           <w:rPr>
-                            <w:rFonts w:ascii="Cambria Math" w:hAnsi="Cambria Math"/>
+                            <w:rFonts w:ascii="Cambria Math" w:hAnsi="Cambria Math" w:cs="Times New Roman"/>
                             <w:b/>
                             <w:i/>
                             <w:lang w:val="en-US" w:eastAsia="zh-CN"/>
@@ -3619,7 +3832,7 @@
                             <m:sSubSupPr>
                               <m:ctrlPr>
                                 <w:rPr>
-                                  <w:rFonts w:ascii="Cambria Math" w:hAnsi="Cambria Math"/>
+                                  <w:rFonts w:ascii="Cambria Math" w:hAnsi="Cambria Math" w:cs="Times New Roman"/>
                                   <w:i/>
                                   <w:lang w:val="en-US" w:eastAsia="zh-CN"/>
                                 </w:rPr>
@@ -3630,7 +3843,7 @@
                                 <m:accPr>
                                   <m:ctrlPr>
                                     <w:rPr>
-                                      <w:rFonts w:ascii="Cambria Math" w:hAnsi="Cambria Math"/>
+                                      <w:rFonts w:ascii="Cambria Math" w:hAnsi="Cambria Math" w:cs="Times New Roman"/>
                                       <w:i/>
                                       <w:lang w:val="en-US" w:eastAsia="zh-CN"/>
                                     </w:rPr>
@@ -3639,7 +3852,7 @@
                                 <m:e>
                                   <m:r>
                                     <w:rPr>
-                                      <w:rFonts w:ascii="Cambria Math" w:hAnsi="Cambria Math"/>
+                                      <w:rFonts w:ascii="Cambria Math" w:hAnsi="Cambria Math" w:cs="Times New Roman"/>
                                       <w:lang w:val="en-US" w:eastAsia="zh-CN"/>
                                     </w:rPr>
                                     <m:t>σ</m:t>
@@ -3650,7 +3863,7 @@
                             <m:sub>
                               <m:r>
                                 <w:rPr>
-                                  <w:rFonts w:ascii="Cambria Math" w:hAnsi="Cambria Math"/>
+                                  <w:rFonts w:ascii="Cambria Math" w:hAnsi="Cambria Math" w:cs="Times New Roman"/>
                                   <w:lang w:val="en-US" w:eastAsia="zh-CN"/>
                                 </w:rPr>
                                 <m:t>1</m:t>
@@ -3659,7 +3872,7 @@
                             <m:sup>
                               <m:r>
                                 <w:rPr>
-                                  <w:rFonts w:ascii="Cambria Math" w:hAnsi="Cambria Math"/>
+                                  <w:rFonts w:ascii="Cambria Math" w:hAnsi="Cambria Math" w:cs="Times New Roman"/>
                                   <w:lang w:val="en-US" w:eastAsia="zh-CN"/>
                                 </w:rPr>
                                 <m:t>2</m:t>
@@ -3672,7 +3885,7 @@
                             <m:sSubSupPr>
                               <m:ctrlPr>
                                 <w:rPr>
-                                  <w:rFonts w:ascii="Cambria Math" w:hAnsi="Cambria Math"/>
+                                  <w:rFonts w:ascii="Cambria Math" w:hAnsi="Cambria Math" w:cs="Times New Roman"/>
                                   <w:i/>
                                   <w:lang w:val="en-US" w:eastAsia="zh-CN"/>
                                 </w:rPr>
@@ -3683,7 +3896,7 @@
                                 <m:accPr>
                                   <m:ctrlPr>
                                     <w:rPr>
-                                      <w:rFonts w:ascii="Cambria Math" w:hAnsi="Cambria Math"/>
+                                      <w:rFonts w:ascii="Cambria Math" w:hAnsi="Cambria Math" w:cs="Times New Roman"/>
                                       <w:i/>
                                       <w:lang w:val="en-US" w:eastAsia="zh-CN"/>
                                     </w:rPr>
@@ -3692,7 +3905,7 @@
                                 <m:e>
                                   <m:r>
                                     <w:rPr>
-                                      <w:rFonts w:ascii="Cambria Math" w:hAnsi="Cambria Math"/>
+                                      <w:rFonts w:ascii="Cambria Math" w:hAnsi="Cambria Math" w:cs="Times New Roman"/>
                                       <w:lang w:val="en-US" w:eastAsia="zh-CN"/>
                                     </w:rPr>
                                     <m:t>χ</m:t>
@@ -3703,7 +3916,7 @@
                             <m:sub>
                               <m:r>
                                 <w:rPr>
-                                  <w:rFonts w:ascii="Cambria Math" w:hAnsi="Cambria Math"/>
+                                  <w:rFonts w:ascii="Cambria Math" w:hAnsi="Cambria Math" w:cs="Times New Roman"/>
                                   <w:lang w:val="en-US" w:eastAsia="zh-CN"/>
                                 </w:rPr>
                                 <m:t>1,1</m:t>
@@ -3712,7 +3925,7 @@
                             <m:sup>
                               <m:r>
                                 <w:rPr>
-                                  <w:rFonts w:ascii="Cambria Math" w:hAnsi="Cambria Math"/>
+                                  <w:rFonts w:ascii="Cambria Math" w:hAnsi="Cambria Math" w:cs="Times New Roman"/>
                                   <w:lang w:val="en-US" w:eastAsia="zh-CN"/>
                                 </w:rPr>
                                 <m:t>2</m:t>
@@ -3736,7 +3949,7 @@
                         </m:mcs>
                         <m:ctrlPr>
                           <w:rPr>
-                            <w:rFonts w:ascii="Cambria Math" w:hAnsi="Cambria Math"/>
+                            <w:rFonts w:ascii="Cambria Math" w:hAnsi="Cambria Math" w:cs="Times New Roman"/>
                             <w:i/>
                             <w:lang w:val="en-US" w:eastAsia="zh-CN"/>
                           </w:rPr>
@@ -3748,7 +3961,7 @@
                             <m:sSubPr>
                               <m:ctrlPr>
                                 <w:rPr>
-                                  <w:rFonts w:ascii="Cambria Math" w:hAnsi="Cambria Math"/>
+                                  <w:rFonts w:ascii="Cambria Math" w:hAnsi="Cambria Math" w:cs="Times New Roman"/>
                                   <w:i/>
                                   <w:lang w:val="en-US" w:eastAsia="zh-CN"/>
                                 </w:rPr>
@@ -3757,7 +3970,7 @@
                             <m:e>
                               <m:r>
                                 <w:rPr>
-                                  <w:rFonts w:ascii="Cambria Math" w:hAnsi="Cambria Math"/>
+                                  <w:rFonts w:ascii="Cambria Math" w:hAnsi="Cambria Math" w:cs="Times New Roman"/>
                                   <w:lang w:val="en-US" w:eastAsia="zh-CN"/>
                                 </w:rPr>
                                 <m:t>p</m:t>
@@ -3766,7 +3979,7 @@
                             <m:sub>
                               <m:r>
                                 <w:rPr>
-                                  <w:rFonts w:ascii="Cambria Math" w:hAnsi="Cambria Math"/>
+                                  <w:rFonts w:ascii="Cambria Math" w:hAnsi="Cambria Math" w:cs="Times New Roman"/>
                                   <w:lang w:val="en-US" w:eastAsia="zh-CN"/>
                                 </w:rPr>
                                 <m:t>1</m:t>
@@ -3779,7 +3992,7 @@
                             <m:sSubSupPr>
                               <m:ctrlPr>
                                 <w:rPr>
-                                  <w:rFonts w:ascii="Cambria Math" w:hAnsi="Cambria Math"/>
+                                  <w:rFonts w:ascii="Cambria Math" w:hAnsi="Cambria Math" w:cs="Times New Roman"/>
                                   <w:i/>
                                   <w:lang w:val="en-US" w:eastAsia="zh-CN"/>
                                 </w:rPr>
@@ -3791,7 +4004,7 @@
                                   <m:chr m:val="̃"/>
                                   <m:ctrlPr>
                                     <w:rPr>
-                                      <w:rFonts w:ascii="Cambria Math" w:hAnsi="Cambria Math"/>
+                                      <w:rFonts w:ascii="Cambria Math" w:hAnsi="Cambria Math" w:cs="Times New Roman"/>
                                       <w:i/>
                                       <w:lang w:val="en-US" w:eastAsia="zh-CN"/>
                                     </w:rPr>
@@ -3800,7 +4013,7 @@
                                 <m:e>
                                   <m:r>
                                     <w:rPr>
-                                      <w:rFonts w:ascii="Cambria Math" w:hAnsi="Cambria Math"/>
+                                      <w:rFonts w:ascii="Cambria Math" w:hAnsi="Cambria Math" w:cs="Times New Roman"/>
                                       <w:lang w:val="en-US" w:eastAsia="zh-CN"/>
                                     </w:rPr>
                                     <m:t>χ</m:t>
@@ -3811,7 +4024,7 @@
                             <m:sub>
                               <m:r>
                                 <w:rPr>
-                                  <w:rFonts w:ascii="Cambria Math" w:hAnsi="Cambria Math"/>
+                                  <w:rFonts w:ascii="Cambria Math" w:hAnsi="Cambria Math" w:cs="Times New Roman"/>
                                   <w:lang w:val="en-US" w:eastAsia="zh-CN"/>
                                 </w:rPr>
                                 <m:t>1,1</m:t>
@@ -3820,7 +4033,7 @@
                             <m:sup>
                               <m:r>
                                 <w:rPr>
-                                  <w:rFonts w:ascii="Cambria Math" w:hAnsi="Cambria Math"/>
+                                  <w:rFonts w:ascii="Cambria Math" w:hAnsi="Cambria Math" w:cs="Times New Roman"/>
                                   <w:lang w:val="en-US" w:eastAsia="zh-CN"/>
                                 </w:rPr>
                                 <m:t>2</m:t>
@@ -3833,7 +4046,7 @@
                             <m:sSubPr>
                               <m:ctrlPr>
                                 <w:rPr>
-                                  <w:rFonts w:ascii="Cambria Math" w:hAnsi="Cambria Math"/>
+                                  <w:rFonts w:ascii="Cambria Math" w:hAnsi="Cambria Math" w:cs="Times New Roman"/>
                                   <w:i/>
                                   <w:lang w:val="en-US" w:eastAsia="zh-CN"/>
                                 </w:rPr>
@@ -3844,7 +4057,7 @@
                                 <m:sSubPr>
                                   <m:ctrlPr>
                                     <w:rPr>
-                                      <w:rFonts w:ascii="Cambria Math" w:hAnsi="Cambria Math"/>
+                                      <w:rFonts w:ascii="Cambria Math" w:hAnsi="Cambria Math" w:cs="Times New Roman"/>
                                       <w:i/>
                                       <w:lang w:val="en-US" w:eastAsia="zh-CN"/>
                                     </w:rPr>
@@ -3853,7 +4066,7 @@
                                 <m:e>
                                   <m:r>
                                     <w:rPr>
-                                      <w:rFonts w:ascii="Cambria Math" w:hAnsi="Cambria Math"/>
+                                      <w:rFonts w:ascii="Cambria Math" w:hAnsi="Cambria Math" w:cs="Times New Roman"/>
                                       <w:lang w:val="en-US" w:eastAsia="zh-CN"/>
                                     </w:rPr>
                                     <m:t>p</m:t>
@@ -3862,7 +4075,7 @@
                                 <m:sub>
                                   <m:r>
                                     <w:rPr>
-                                      <w:rFonts w:ascii="Cambria Math" w:hAnsi="Cambria Math"/>
+                                      <w:rFonts w:ascii="Cambria Math" w:hAnsi="Cambria Math" w:cs="Times New Roman"/>
                                       <w:lang w:val="en-US" w:eastAsia="zh-CN"/>
                                     </w:rPr>
                                     <m:t>gc</m:t>
@@ -3873,7 +4086,7 @@
                             <m:sub>
                               <m:r>
                                 <w:rPr>
-                                  <w:rFonts w:ascii="Cambria Math" w:hAnsi="Cambria Math"/>
+                                  <w:rFonts w:ascii="Cambria Math" w:hAnsi="Cambria Math" w:cs="Times New Roman"/>
                                   <w:lang w:val="en-US" w:eastAsia="zh-CN"/>
                                 </w:rPr>
                                 <m:t>1</m:t>
@@ -3899,7 +4112,7 @@
                         </m:mcs>
                         <m:ctrlPr>
                           <w:rPr>
-                            <w:rFonts w:ascii="Cambria Math" w:hAnsi="Cambria Math"/>
+                            <w:rFonts w:ascii="Cambria Math" w:hAnsi="Cambria Math" w:cs="Times New Roman"/>
                             <w:b/>
                             <w:i/>
                             <w:lang w:val="en-US" w:eastAsia="zh-CN"/>
@@ -3912,7 +4125,7 @@
                             <m:sSubPr>
                               <m:ctrlPr>
                                 <w:rPr>
-                                  <w:rFonts w:ascii="Cambria Math" w:hAnsi="Cambria Math"/>
+                                  <w:rFonts w:ascii="Cambria Math" w:hAnsi="Cambria Math" w:cs="Times New Roman"/>
                                   <w:i/>
                                   <w:lang w:val="en-US" w:eastAsia="zh-CN"/>
                                 </w:rPr>
@@ -3923,7 +4136,7 @@
                                 <m:accPr>
                                   <m:ctrlPr>
                                     <w:rPr>
-                                      <w:rFonts w:ascii="Cambria Math" w:hAnsi="Cambria Math"/>
+                                      <w:rFonts w:ascii="Cambria Math" w:hAnsi="Cambria Math" w:cs="Times New Roman"/>
                                       <w:i/>
                                       <w:lang w:val="en-US" w:eastAsia="zh-CN"/>
                                     </w:rPr>
@@ -3932,7 +4145,7 @@
                                 <m:e>
                                   <m:r>
                                     <w:rPr>
-                                      <w:rFonts w:ascii="Cambria Math" w:hAnsi="Cambria Math"/>
+                                      <w:rFonts w:ascii="Cambria Math" w:hAnsi="Cambria Math" w:cs="Times New Roman"/>
                                       <w:lang w:val="en-US" w:eastAsia="zh-CN"/>
                                     </w:rPr>
                                     <m:t>b</m:t>
@@ -3943,7 +4156,7 @@
                             <m:sub>
                               <m:r>
                                 <w:rPr>
-                                  <w:rFonts w:ascii="Cambria Math" w:hAnsi="Cambria Math"/>
+                                  <w:rFonts w:ascii="Cambria Math" w:hAnsi="Cambria Math" w:cs="Times New Roman"/>
                                   <w:lang w:val="en-US" w:eastAsia="zh-CN"/>
                                 </w:rPr>
                                 <m:t>2</m:t>
@@ -3959,7 +4172,7 @@
                               <m:sty m:val="bi"/>
                             </m:rPr>
                             <w:rPr>
-                              <w:rFonts w:ascii="Cambria Math" w:hAnsi="Cambria Math"/>
+                              <w:rFonts w:ascii="Cambria Math" w:hAnsi="Cambria Math" w:cs="Times New Roman"/>
                               <w:lang w:eastAsia="zh-CN"/>
                             </w:rPr>
                             <m:t>⋮</m:t>
@@ -3981,7 +4194,7 @@
                         </m:mcs>
                         <m:ctrlPr>
                           <w:rPr>
-                            <w:rFonts w:ascii="Cambria Math" w:hAnsi="Cambria Math"/>
+                            <w:rFonts w:ascii="Cambria Math" w:hAnsi="Cambria Math" w:cs="Times New Roman"/>
                             <w:b/>
                             <w:i/>
                             <w:lang w:val="en-US" w:eastAsia="zh-CN"/>
@@ -4002,7 +4215,7 @@
                               </m:mcs>
                               <m:ctrlPr>
                                 <w:rPr>
-                                  <w:rFonts w:ascii="Cambria Math" w:hAnsi="Cambria Math"/>
+                                  <w:rFonts w:ascii="Cambria Math" w:hAnsi="Cambria Math" w:cs="Times New Roman"/>
                                   <w:b/>
                                   <w:i/>
                                   <w:lang w:val="en-US" w:eastAsia="zh-CN"/>
@@ -4015,7 +4228,7 @@
                                   <m:sSubSupPr>
                                     <m:ctrlPr>
                                       <w:rPr>
-                                        <w:rFonts w:ascii="Cambria Math" w:hAnsi="Cambria Math"/>
+                                        <w:rFonts w:ascii="Cambria Math" w:hAnsi="Cambria Math" w:cs="Times New Roman"/>
                                         <w:i/>
                                         <w:lang w:val="en-US" w:eastAsia="zh-CN"/>
                                       </w:rPr>
@@ -4026,7 +4239,7 @@
                                       <m:accPr>
                                         <m:ctrlPr>
                                           <w:rPr>
-                                            <w:rFonts w:ascii="Cambria Math" w:hAnsi="Cambria Math"/>
+                                            <w:rFonts w:ascii="Cambria Math" w:hAnsi="Cambria Math" w:cs="Times New Roman"/>
                                             <w:i/>
                                             <w:lang w:val="en-US" w:eastAsia="zh-CN"/>
                                           </w:rPr>
@@ -4035,7 +4248,7 @@
                                       <m:e>
                                         <m:r>
                                           <w:rPr>
-                                            <w:rFonts w:ascii="Cambria Math" w:hAnsi="Cambria Math"/>
+                                            <w:rFonts w:ascii="Cambria Math" w:hAnsi="Cambria Math" w:cs="Times New Roman"/>
                                             <w:lang w:val="en-US" w:eastAsia="zh-CN"/>
                                           </w:rPr>
                                           <m:t>σ</m:t>
@@ -4046,7 +4259,7 @@
                                   <m:sub>
                                     <m:r>
                                       <w:rPr>
-                                        <w:rFonts w:ascii="Cambria Math" w:hAnsi="Cambria Math"/>
+                                        <w:rFonts w:ascii="Cambria Math" w:hAnsi="Cambria Math" w:cs="Times New Roman"/>
                                         <w:lang w:val="en-US" w:eastAsia="zh-CN"/>
                                       </w:rPr>
                                       <m:t>2</m:t>
@@ -4055,7 +4268,7 @@
                                   <m:sup>
                                     <m:r>
                                       <w:rPr>
-                                        <w:rFonts w:ascii="Cambria Math" w:hAnsi="Cambria Math"/>
+                                        <w:rFonts w:ascii="Cambria Math" w:hAnsi="Cambria Math" w:cs="Times New Roman"/>
                                         <w:lang w:val="en-US" w:eastAsia="zh-CN"/>
                                       </w:rPr>
                                       <m:t>2</m:t>
@@ -4071,7 +4284,7 @@
                                     <m:sty m:val="bi"/>
                                   </m:rPr>
                                   <w:rPr>
-                                    <w:rFonts w:ascii="Cambria Math" w:hAnsi="Cambria Math"/>
+                                    <w:rFonts w:ascii="Cambria Math" w:hAnsi="Cambria Math" w:cs="Times New Roman"/>
                                     <w:lang w:eastAsia="zh-CN"/>
                                   </w:rPr>
                                   <m:t>⋮</m:t>
@@ -4093,7 +4306,7 @@
                               </m:mcs>
                               <m:ctrlPr>
                                 <w:rPr>
-                                  <w:rFonts w:ascii="Cambria Math" w:hAnsi="Cambria Math"/>
+                                  <w:rFonts w:ascii="Cambria Math" w:hAnsi="Cambria Math" w:cs="Times New Roman"/>
                                   <w:b/>
                                   <w:i/>
                                   <w:lang w:val="en-US" w:eastAsia="zh-CN"/>
@@ -4106,7 +4319,7 @@
                                   <m:sSubSupPr>
                                     <m:ctrlPr>
                                       <w:rPr>
-                                        <w:rFonts w:ascii="Cambria Math" w:hAnsi="Cambria Math"/>
+                                        <w:rFonts w:ascii="Cambria Math" w:hAnsi="Cambria Math" w:cs="Times New Roman"/>
                                         <w:i/>
                                         <w:lang w:val="en-US" w:eastAsia="zh-CN"/>
                                       </w:rPr>
@@ -4117,7 +4330,7 @@
                                       <m:accPr>
                                         <m:ctrlPr>
                                           <w:rPr>
-                                            <w:rFonts w:ascii="Cambria Math" w:hAnsi="Cambria Math"/>
+                                            <w:rFonts w:ascii="Cambria Math" w:hAnsi="Cambria Math" w:cs="Times New Roman"/>
                                             <w:i/>
                                             <w:lang w:val="en-US" w:eastAsia="zh-CN"/>
                                           </w:rPr>
@@ -4126,7 +4339,7 @@
                                       <m:e>
                                         <m:r>
                                           <w:rPr>
-                                            <w:rFonts w:ascii="Cambria Math" w:hAnsi="Cambria Math"/>
+                                            <w:rFonts w:ascii="Cambria Math" w:hAnsi="Cambria Math" w:cs="Times New Roman"/>
                                             <w:lang w:val="en-US" w:eastAsia="zh-CN"/>
                                           </w:rPr>
                                           <m:t>χ</m:t>
@@ -4137,7 +4350,7 @@
                                   <m:sub>
                                     <m:r>
                                       <w:rPr>
-                                        <w:rFonts w:ascii="Cambria Math" w:hAnsi="Cambria Math"/>
+                                        <w:rFonts w:ascii="Cambria Math" w:hAnsi="Cambria Math" w:cs="Times New Roman"/>
                                         <w:lang w:val="en-US" w:eastAsia="zh-CN"/>
                                       </w:rPr>
                                       <m:t>1,2</m:t>
@@ -4146,7 +4359,7 @@
                                   <m:sup>
                                     <m:r>
                                       <w:rPr>
-                                        <w:rFonts w:ascii="Cambria Math" w:hAnsi="Cambria Math"/>
+                                        <w:rFonts w:ascii="Cambria Math" w:hAnsi="Cambria Math" w:cs="Times New Roman"/>
                                         <w:lang w:val="en-US" w:eastAsia="zh-CN"/>
                                       </w:rPr>
                                       <m:t>2</m:t>
@@ -4162,7 +4375,7 @@
                                     <m:sty m:val="bi"/>
                                   </m:rPr>
                                   <w:rPr>
-                                    <w:rFonts w:ascii="Cambria Math" w:hAnsi="Cambria Math"/>
+                                    <w:rFonts w:ascii="Cambria Math" w:hAnsi="Cambria Math" w:cs="Times New Roman"/>
                                     <w:lang w:eastAsia="zh-CN"/>
                                   </w:rPr>
                                   <m:t>⋮</m:t>
@@ -4187,7 +4400,7 @@
                         </m:mcs>
                         <m:ctrlPr>
                           <w:rPr>
-                            <w:rFonts w:ascii="Cambria Math" w:hAnsi="Cambria Math"/>
+                            <w:rFonts w:ascii="Cambria Math" w:hAnsi="Cambria Math" w:cs="Times New Roman"/>
                             <w:b/>
                             <w:i/>
                             <w:lang w:val="en-US" w:eastAsia="zh-CN"/>
@@ -4208,7 +4421,7 @@
                               </m:mcs>
                               <m:ctrlPr>
                                 <w:rPr>
-                                  <w:rFonts w:ascii="Cambria Math" w:hAnsi="Cambria Math"/>
+                                  <w:rFonts w:ascii="Cambria Math" w:hAnsi="Cambria Math" w:cs="Times New Roman"/>
                                   <w:i/>
                                   <w:lang w:val="en-US" w:eastAsia="zh-CN"/>
                                 </w:rPr>
@@ -4220,7 +4433,7 @@
                                   <m:sSubPr>
                                     <m:ctrlPr>
                                       <w:rPr>
-                                        <w:rFonts w:ascii="Cambria Math" w:hAnsi="Cambria Math"/>
+                                        <w:rFonts w:ascii="Cambria Math" w:hAnsi="Cambria Math" w:cs="Times New Roman"/>
                                         <w:i/>
                                         <w:lang w:val="en-US" w:eastAsia="zh-CN"/>
                                       </w:rPr>
@@ -4229,7 +4442,7 @@
                                   <m:e>
                                     <m:r>
                                       <w:rPr>
-                                        <w:rFonts w:ascii="Cambria Math" w:hAnsi="Cambria Math"/>
+                                        <w:rFonts w:ascii="Cambria Math" w:hAnsi="Cambria Math" w:cs="Times New Roman"/>
                                         <w:lang w:val="en-US" w:eastAsia="zh-CN"/>
                                       </w:rPr>
                                       <m:t>p</m:t>
@@ -4238,7 +4451,7 @@
                                   <m:sub>
                                     <m:r>
                                       <w:rPr>
-                                        <w:rFonts w:ascii="Cambria Math" w:hAnsi="Cambria Math"/>
+                                        <w:rFonts w:ascii="Cambria Math" w:hAnsi="Cambria Math" w:cs="Times New Roman"/>
                                         <w:lang w:val="en-US" w:eastAsia="zh-CN"/>
                                       </w:rPr>
                                       <m:t>2</m:t>
@@ -4251,7 +4464,7 @@
                                   <m:sSubSupPr>
                                     <m:ctrlPr>
                                       <w:rPr>
-                                        <w:rFonts w:ascii="Cambria Math" w:hAnsi="Cambria Math"/>
+                                        <w:rFonts w:ascii="Cambria Math" w:hAnsi="Cambria Math" w:cs="Times New Roman"/>
                                         <w:i/>
                                         <w:lang w:val="en-US" w:eastAsia="zh-CN"/>
                                       </w:rPr>
@@ -4263,7 +4476,7 @@
                                         <m:chr m:val="̃"/>
                                         <m:ctrlPr>
                                           <w:rPr>
-                                            <w:rFonts w:ascii="Cambria Math" w:hAnsi="Cambria Math"/>
+                                            <w:rFonts w:ascii="Cambria Math" w:hAnsi="Cambria Math" w:cs="Times New Roman"/>
                                             <w:i/>
                                             <w:lang w:val="en-US" w:eastAsia="zh-CN"/>
                                           </w:rPr>
@@ -4272,7 +4485,7 @@
                                       <m:e>
                                         <m:r>
                                           <w:rPr>
-                                            <w:rFonts w:ascii="Cambria Math" w:hAnsi="Cambria Math"/>
+                                            <w:rFonts w:ascii="Cambria Math" w:hAnsi="Cambria Math" w:cs="Times New Roman"/>
                                             <w:lang w:val="en-US" w:eastAsia="zh-CN"/>
                                           </w:rPr>
                                           <m:t>χ</m:t>
@@ -4283,7 +4496,7 @@
                                   <m:sub>
                                     <m:r>
                                       <w:rPr>
-                                        <w:rFonts w:ascii="Cambria Math" w:hAnsi="Cambria Math"/>
+                                        <w:rFonts w:ascii="Cambria Math" w:hAnsi="Cambria Math" w:cs="Times New Roman"/>
                                         <w:lang w:val="en-US" w:eastAsia="zh-CN"/>
                                       </w:rPr>
                                       <m:t>1,2</m:t>
@@ -4292,7 +4505,7 @@
                                   <m:sup>
                                     <m:r>
                                       <w:rPr>
-                                        <w:rFonts w:ascii="Cambria Math" w:hAnsi="Cambria Math"/>
+                                        <w:rFonts w:ascii="Cambria Math" w:hAnsi="Cambria Math" w:cs="Times New Roman"/>
                                         <w:lang w:val="en-US" w:eastAsia="zh-CN"/>
                                       </w:rPr>
                                       <m:t>2</m:t>
@@ -4305,7 +4518,7 @@
                                   <m:sSubPr>
                                     <m:ctrlPr>
                                       <w:rPr>
-                                        <w:rFonts w:ascii="Cambria Math" w:hAnsi="Cambria Math"/>
+                                        <w:rFonts w:ascii="Cambria Math" w:hAnsi="Cambria Math" w:cs="Times New Roman"/>
                                         <w:i/>
                                         <w:lang w:val="en-US" w:eastAsia="zh-CN"/>
                                       </w:rPr>
@@ -4316,7 +4529,7 @@
                                       <m:sSubPr>
                                         <m:ctrlPr>
                                           <w:rPr>
-                                            <w:rFonts w:ascii="Cambria Math" w:hAnsi="Cambria Math"/>
+                                            <w:rFonts w:ascii="Cambria Math" w:hAnsi="Cambria Math" w:cs="Times New Roman"/>
                                             <w:i/>
                                             <w:lang w:val="en-US" w:eastAsia="zh-CN"/>
                                           </w:rPr>
@@ -4325,7 +4538,7 @@
                                       <m:e>
                                         <m:r>
                                           <w:rPr>
-                                            <w:rFonts w:ascii="Cambria Math" w:hAnsi="Cambria Math"/>
+                                            <w:rFonts w:ascii="Cambria Math" w:hAnsi="Cambria Math" w:cs="Times New Roman"/>
                                             <w:lang w:val="en-US" w:eastAsia="zh-CN"/>
                                           </w:rPr>
                                           <m:t>p</m:t>
@@ -4334,7 +4547,7 @@
                                       <m:sub>
                                         <m:r>
                                           <w:rPr>
-                                            <w:rFonts w:ascii="Cambria Math" w:hAnsi="Cambria Math"/>
+                                            <w:rFonts w:ascii="Cambria Math" w:hAnsi="Cambria Math" w:cs="Times New Roman"/>
                                             <w:lang w:val="en-US" w:eastAsia="zh-CN"/>
                                           </w:rPr>
                                           <m:t>gc</m:t>
@@ -4345,7 +4558,7 @@
                                   <m:sub>
                                     <m:r>
                                       <w:rPr>
-                                        <w:rFonts w:ascii="Cambria Math" w:hAnsi="Cambria Math"/>
+                                        <w:rFonts w:ascii="Cambria Math" w:hAnsi="Cambria Math" w:cs="Times New Roman"/>
                                         <w:lang w:val="en-US" w:eastAsia="zh-CN"/>
                                       </w:rPr>
                                       <m:t>2</m:t>
@@ -4371,7 +4584,7 @@
                               </m:mcs>
                               <m:ctrlPr>
                                 <w:rPr>
-                                  <w:rFonts w:ascii="Cambria Math" w:hAnsi="Cambria Math"/>
+                                  <w:rFonts w:ascii="Cambria Math" w:hAnsi="Cambria Math" w:cs="Times New Roman"/>
                                   <w:b/>
                                   <w:i/>
                                   <w:lang w:eastAsia="zh-CN"/>
@@ -4385,7 +4598,7 @@
                                     <m:sty m:val="bi"/>
                                   </m:rPr>
                                   <w:rPr>
-                                    <w:rFonts w:ascii="Cambria Math" w:hAnsi="Cambria Math"/>
+                                    <w:rFonts w:ascii="Cambria Math" w:hAnsi="Cambria Math" w:cs="Times New Roman"/>
                                     <w:lang w:eastAsia="zh-CN"/>
                                   </w:rPr>
                                   <m:t>⋮</m:t>
@@ -4397,7 +4610,7 @@
                                     <m:sty m:val="bi"/>
                                   </m:rPr>
                                   <w:rPr>
-                                    <w:rFonts w:ascii="Cambria Math" w:hAnsi="Cambria Math"/>
+                                    <w:rFonts w:ascii="Cambria Math" w:hAnsi="Cambria Math" w:cs="Times New Roman"/>
                                     <w:lang w:eastAsia="zh-CN"/>
                                   </w:rPr>
                                   <m:t>⋮</m:t>
@@ -4409,7 +4622,7 @@
                                     <m:sty m:val="bi"/>
                                   </m:rPr>
                                   <w:rPr>
-                                    <w:rFonts w:ascii="Cambria Math" w:hAnsi="Cambria Math"/>
+                                    <w:rFonts w:ascii="Cambria Math" w:hAnsi="Cambria Math" w:cs="Times New Roman"/>
                                     <w:lang w:eastAsia="zh-CN"/>
                                   </w:rPr>
                                   <m:t>⋮</m:t>
@@ -4428,7 +4641,7 @@
                       <m:sSubPr>
                         <m:ctrlPr>
                           <w:rPr>
-                            <w:rFonts w:ascii="Cambria Math" w:hAnsi="Cambria Math"/>
+                            <w:rFonts w:ascii="Cambria Math" w:hAnsi="Cambria Math" w:cs="Times New Roman"/>
                             <w:i/>
                             <w:lang w:val="en-US" w:eastAsia="zh-CN"/>
                           </w:rPr>
@@ -4439,7 +4652,7 @@
                           <m:accPr>
                             <m:ctrlPr>
                               <w:rPr>
-                                <w:rFonts w:ascii="Cambria Math" w:hAnsi="Cambria Math"/>
+                                <w:rFonts w:ascii="Cambria Math" w:hAnsi="Cambria Math" w:cs="Times New Roman"/>
                                 <w:i/>
                                 <w:lang w:val="en-US" w:eastAsia="zh-CN"/>
                               </w:rPr>
@@ -4448,7 +4661,7 @@
                           <m:e>
                             <m:r>
                               <w:rPr>
-                                <w:rFonts w:ascii="Cambria Math" w:hAnsi="Cambria Math"/>
+                                <w:rFonts w:ascii="Cambria Math" w:hAnsi="Cambria Math" w:cs="Times New Roman"/>
                                 <w:lang w:val="en-US" w:eastAsia="zh-CN"/>
                               </w:rPr>
                               <m:t>b</m:t>
@@ -4459,7 +4672,7 @@
                       <m:sub>
                         <m:r>
                           <w:rPr>
-                            <w:rFonts w:ascii="Cambria Math" w:hAnsi="Cambria Math"/>
+                            <w:rFonts w:ascii="Cambria Math" w:hAnsi="Cambria Math" w:cs="Times New Roman"/>
                             <w:lang w:val="en-US" w:eastAsia="zh-CN"/>
                           </w:rPr>
                           <m:t>m</m:t>
@@ -4480,7 +4693,7 @@
                         </m:mcs>
                         <m:ctrlPr>
                           <w:rPr>
-                            <w:rFonts w:ascii="Cambria Math" w:hAnsi="Cambria Math"/>
+                            <w:rFonts w:ascii="Cambria Math" w:hAnsi="Cambria Math" w:cs="Times New Roman"/>
                             <w:b/>
                             <w:i/>
                             <w:lang w:val="en-US" w:eastAsia="zh-CN"/>
@@ -4493,7 +4706,7 @@
                             <m:sSubSupPr>
                               <m:ctrlPr>
                                 <w:rPr>
-                                  <w:rFonts w:ascii="Cambria Math" w:hAnsi="Cambria Math"/>
+                                  <w:rFonts w:ascii="Cambria Math" w:hAnsi="Cambria Math" w:cs="Times New Roman"/>
                                   <w:i/>
                                   <w:lang w:val="en-US" w:eastAsia="zh-CN"/>
                                 </w:rPr>
@@ -4504,7 +4717,7 @@
                                 <m:accPr>
                                   <m:ctrlPr>
                                     <w:rPr>
-                                      <w:rFonts w:ascii="Cambria Math" w:hAnsi="Cambria Math"/>
+                                      <w:rFonts w:ascii="Cambria Math" w:hAnsi="Cambria Math" w:cs="Times New Roman"/>
                                       <w:i/>
                                       <w:lang w:val="en-US" w:eastAsia="zh-CN"/>
                                     </w:rPr>
@@ -4513,7 +4726,7 @@
                                 <m:e>
                                   <m:r>
                                     <w:rPr>
-                                      <w:rFonts w:ascii="Cambria Math" w:hAnsi="Cambria Math"/>
+                                      <w:rFonts w:ascii="Cambria Math" w:hAnsi="Cambria Math" w:cs="Times New Roman"/>
                                       <w:lang w:val="en-US" w:eastAsia="zh-CN"/>
                                     </w:rPr>
                                     <m:t>σ</m:t>
@@ -4524,7 +4737,7 @@
                             <m:sub>
                               <m:r>
                                 <w:rPr>
-                                  <w:rFonts w:ascii="Cambria Math" w:hAnsi="Cambria Math"/>
+                                  <w:rFonts w:ascii="Cambria Math" w:hAnsi="Cambria Math" w:cs="Times New Roman"/>
                                   <w:lang w:val="en-US" w:eastAsia="zh-CN"/>
                                 </w:rPr>
                                 <m:t>m</m:t>
@@ -4533,7 +4746,7 @@
                             <m:sup>
                               <m:r>
                                 <w:rPr>
-                                  <w:rFonts w:ascii="Cambria Math" w:hAnsi="Cambria Math"/>
+                                  <w:rFonts w:ascii="Cambria Math" w:hAnsi="Cambria Math" w:cs="Times New Roman"/>
                                   <w:lang w:val="en-US" w:eastAsia="zh-CN"/>
                                 </w:rPr>
                                 <m:t>2</m:t>
@@ -4546,7 +4759,7 @@
                             <m:sSubSupPr>
                               <m:ctrlPr>
                                 <w:rPr>
-                                  <w:rFonts w:ascii="Cambria Math" w:hAnsi="Cambria Math"/>
+                                  <w:rFonts w:ascii="Cambria Math" w:hAnsi="Cambria Math" w:cs="Times New Roman"/>
                                   <w:i/>
                                   <w:lang w:val="en-US" w:eastAsia="zh-CN"/>
                                 </w:rPr>
@@ -4557,7 +4770,7 @@
                                 <m:accPr>
                                   <m:ctrlPr>
                                     <w:rPr>
-                                      <w:rFonts w:ascii="Cambria Math" w:hAnsi="Cambria Math"/>
+                                      <w:rFonts w:ascii="Cambria Math" w:hAnsi="Cambria Math" w:cs="Times New Roman"/>
                                       <w:i/>
                                       <w:lang w:val="en-US" w:eastAsia="zh-CN"/>
                                     </w:rPr>
@@ -4566,7 +4779,7 @@
                                 <m:e>
                                   <m:r>
                                     <w:rPr>
-                                      <w:rFonts w:ascii="Cambria Math" w:hAnsi="Cambria Math"/>
+                                      <w:rFonts w:ascii="Cambria Math" w:hAnsi="Cambria Math" w:cs="Times New Roman"/>
                                       <w:lang w:val="en-US" w:eastAsia="zh-CN"/>
                                     </w:rPr>
                                     <m:t>χ</m:t>
@@ -4577,7 +4790,7 @@
                             <m:sub>
                               <m:r>
                                 <w:rPr>
-                                  <w:rFonts w:ascii="Cambria Math" w:hAnsi="Cambria Math"/>
+                                  <w:rFonts w:ascii="Cambria Math" w:hAnsi="Cambria Math" w:cs="Times New Roman"/>
                                   <w:lang w:val="en-US" w:eastAsia="zh-CN"/>
                                 </w:rPr>
                                 <m:t>1,m</m:t>
@@ -4586,7 +4799,7 @@
                             <m:sup>
                               <m:r>
                                 <w:rPr>
-                                  <w:rFonts w:ascii="Cambria Math" w:hAnsi="Cambria Math"/>
+                                  <w:rFonts w:ascii="Cambria Math" w:hAnsi="Cambria Math" w:cs="Times New Roman"/>
                                   <w:lang w:val="en-US" w:eastAsia="zh-CN"/>
                                 </w:rPr>
                                 <m:t>2</m:t>
@@ -4610,7 +4823,7 @@
                         </m:mcs>
                         <m:ctrlPr>
                           <w:rPr>
-                            <w:rFonts w:ascii="Cambria Math" w:hAnsi="Cambria Math"/>
+                            <w:rFonts w:ascii="Cambria Math" w:hAnsi="Cambria Math" w:cs="Times New Roman"/>
                             <w:i/>
                             <w:lang w:val="en-US" w:eastAsia="zh-CN"/>
                           </w:rPr>
@@ -4622,7 +4835,7 @@
                             <m:sSubPr>
                               <m:ctrlPr>
                                 <w:rPr>
-                                  <w:rFonts w:ascii="Cambria Math" w:hAnsi="Cambria Math"/>
+                                  <w:rFonts w:ascii="Cambria Math" w:hAnsi="Cambria Math" w:cs="Times New Roman"/>
                                   <w:i/>
                                   <w:lang w:val="en-US" w:eastAsia="zh-CN"/>
                                 </w:rPr>
@@ -4631,7 +4844,7 @@
                             <m:e>
                               <m:r>
                                 <w:rPr>
-                                  <w:rFonts w:ascii="Cambria Math" w:hAnsi="Cambria Math"/>
+                                  <w:rFonts w:ascii="Cambria Math" w:hAnsi="Cambria Math" w:cs="Times New Roman"/>
                                   <w:lang w:val="en-US" w:eastAsia="zh-CN"/>
                                 </w:rPr>
                                 <m:t>p</m:t>
@@ -4640,7 +4853,7 @@
                             <m:sub>
                               <m:r>
                                 <w:rPr>
-                                  <w:rFonts w:ascii="Cambria Math" w:hAnsi="Cambria Math"/>
+                                  <w:rFonts w:ascii="Cambria Math" w:hAnsi="Cambria Math" w:cs="Times New Roman"/>
                                   <w:lang w:val="en-US" w:eastAsia="zh-CN"/>
                                 </w:rPr>
                                 <m:t>m</m:t>
@@ -4653,7 +4866,7 @@
                             <m:sSubSupPr>
                               <m:ctrlPr>
                                 <w:rPr>
-                                  <w:rFonts w:ascii="Cambria Math" w:hAnsi="Cambria Math"/>
+                                  <w:rFonts w:ascii="Cambria Math" w:hAnsi="Cambria Math" w:cs="Times New Roman"/>
                                   <w:i/>
                                   <w:lang w:val="en-US" w:eastAsia="zh-CN"/>
                                 </w:rPr>
@@ -4665,7 +4878,7 @@
                                   <m:chr m:val="̃"/>
                                   <m:ctrlPr>
                                     <w:rPr>
-                                      <w:rFonts w:ascii="Cambria Math" w:hAnsi="Cambria Math"/>
+                                      <w:rFonts w:ascii="Cambria Math" w:hAnsi="Cambria Math" w:cs="Times New Roman"/>
                                       <w:i/>
                                       <w:lang w:val="en-US" w:eastAsia="zh-CN"/>
                                     </w:rPr>
@@ -4674,7 +4887,7 @@
                                 <m:e>
                                   <m:r>
                                     <w:rPr>
-                                      <w:rFonts w:ascii="Cambria Math" w:hAnsi="Cambria Math"/>
+                                      <w:rFonts w:ascii="Cambria Math" w:hAnsi="Cambria Math" w:cs="Times New Roman"/>
                                       <w:lang w:val="en-US" w:eastAsia="zh-CN"/>
                                     </w:rPr>
                                     <m:t>χ</m:t>
@@ -4685,7 +4898,7 @@
                             <m:sub>
                               <m:r>
                                 <w:rPr>
-                                  <w:rFonts w:ascii="Cambria Math" w:hAnsi="Cambria Math"/>
+                                  <w:rFonts w:ascii="Cambria Math" w:hAnsi="Cambria Math" w:cs="Times New Roman"/>
                                   <w:lang w:val="en-US" w:eastAsia="zh-CN"/>
                                 </w:rPr>
                                 <m:t>1,m</m:t>
@@ -4694,7 +4907,7 @@
                             <m:sup>
                               <m:r>
                                 <w:rPr>
-                                  <w:rFonts w:ascii="Cambria Math" w:hAnsi="Cambria Math"/>
+                                  <w:rFonts w:ascii="Cambria Math" w:hAnsi="Cambria Math" w:cs="Times New Roman"/>
                                   <w:lang w:val="en-US" w:eastAsia="zh-CN"/>
                                 </w:rPr>
                                 <m:t>2</m:t>
@@ -4707,7 +4920,7 @@
                             <m:sSubPr>
                               <m:ctrlPr>
                                 <w:rPr>
-                                  <w:rFonts w:ascii="Cambria Math" w:hAnsi="Cambria Math"/>
+                                  <w:rFonts w:ascii="Cambria Math" w:hAnsi="Cambria Math" w:cs="Times New Roman"/>
                                   <w:i/>
                                   <w:lang w:val="en-US" w:eastAsia="zh-CN"/>
                                 </w:rPr>
@@ -4718,7 +4931,7 @@
                                 <m:sSubPr>
                                   <m:ctrlPr>
                                     <w:rPr>
-                                      <w:rFonts w:ascii="Cambria Math" w:hAnsi="Cambria Math"/>
+                                      <w:rFonts w:ascii="Cambria Math" w:hAnsi="Cambria Math" w:cs="Times New Roman"/>
                                       <w:i/>
                                       <w:lang w:val="en-US" w:eastAsia="zh-CN"/>
                                     </w:rPr>
@@ -4727,7 +4940,7 @@
                                 <m:e>
                                   <m:r>
                                     <w:rPr>
-                                      <w:rFonts w:ascii="Cambria Math" w:hAnsi="Cambria Math"/>
+                                      <w:rFonts w:ascii="Cambria Math" w:hAnsi="Cambria Math" w:cs="Times New Roman"/>
                                       <w:lang w:val="en-US" w:eastAsia="zh-CN"/>
                                     </w:rPr>
                                     <m:t>p</m:t>
@@ -4736,7 +4949,7 @@
                                 <m:sub>
                                   <m:r>
                                     <w:rPr>
-                                      <w:rFonts w:ascii="Cambria Math" w:hAnsi="Cambria Math"/>
+                                      <w:rFonts w:ascii="Cambria Math" w:hAnsi="Cambria Math" w:cs="Times New Roman"/>
                                       <w:lang w:val="en-US" w:eastAsia="zh-CN"/>
                                     </w:rPr>
                                     <m:t>gc</m:t>
@@ -4747,7 +4960,7 @@
                             <m:sub>
                               <m:r>
                                 <w:rPr>
-                                  <w:rFonts w:ascii="Cambria Math" w:hAnsi="Cambria Math"/>
+                                  <w:rFonts w:ascii="Cambria Math" w:hAnsi="Cambria Math" w:cs="Times New Roman"/>
                                   <w:lang w:val="en-US" w:eastAsia="zh-CN"/>
                                 </w:rPr>
                                 <m:t>m</m:t>
@@ -4768,6 +4981,7 @@
     <w:p>
       <w:pPr>
         <w:rPr>
+          <w:rFonts w:ascii="Times New Roman" w:hAnsi="Times New Roman" w:cs="Times New Roman"/>
           <w:b/>
           <w:lang w:val="en-US" w:eastAsia="zh-CN"/>
         </w:rPr>
@@ -5600,7 +5814,7 @@
 </file>
 
 <file path=customXml/itemProps1.xml><?xml version="1.0" encoding="utf-8"?>
-<ds:datastoreItem xmlns:ds="http://schemas.openxmlformats.org/officeDocument/2006/customXml" ds:itemID="{E123A28E-828E-3E4D-B7F0-670DB6A4070A}">
+<ds:datastoreItem xmlns:ds="http://schemas.openxmlformats.org/officeDocument/2006/customXml" ds:itemID="{72FE65AF-E7FC-9C4F-8933-A10D0CB12FF7}">
   <ds:schemaRefs>
     <ds:schemaRef ds:uri="http://schemas.openxmlformats.org/officeDocument/2006/bibliography"/>
   </ds:schemaRefs>

</xml_diff>

<commit_message>
fixed a bug in gplus.docx
</commit_message>
<xml_diff>
--- a/dev/gplus.docx
+++ b/dev/gplus.docx
@@ -827,8 +827,18 @@
           <w:b/>
           <w:lang w:val="en-US"/>
         </w:rPr>
-        <w:t xml:space="preserve"> [freq</w:t>
-      </w:r>
+        <w:t xml:space="preserve"> [</w:t>
+      </w:r>
+      <w:proofErr w:type="spellStart"/>
+      <w:r>
+        <w:rPr>
+          <w:rFonts w:ascii="Times New Roman" w:hAnsi="Times New Roman" w:cs="Times New Roman"/>
+          <w:b/>
+          <w:lang w:val="en-US"/>
+        </w:rPr>
+        <w:t>freq</w:t>
+      </w:r>
+      <w:proofErr w:type="spellEnd"/>
       <w:r>
         <w:rPr>
           <w:rFonts w:ascii="Times New Roman" w:hAnsi="Times New Roman" w:cs="Times New Roman"/>
@@ -1864,6 +1874,7 @@
         </w:rPr>
         <w:t xml:space="preserve"> is the allele frequency of the reference allele (the fifth column in </w:t>
       </w:r>
+      <w:proofErr w:type="spellStart"/>
       <w:r>
         <w:rPr>
           <w:rFonts w:ascii="Times New Roman" w:hAnsi="Times New Roman" w:cs="Times New Roman"/>
@@ -1872,6 +1883,7 @@
         </w:rPr>
         <w:t>bim</w:t>
       </w:r>
+      <w:proofErr w:type="spellEnd"/>
       <w:r>
         <w:rPr>
           <w:rFonts w:ascii="Times New Roman" w:hAnsi="Times New Roman" w:cs="Times New Roman"/>
@@ -1910,16 +1922,26 @@
           <w:b/>
           <w:lang w:val="en-US"/>
         </w:rPr>
-        <w:t xml:space="preserve"> (grm</w:t>
-      </w:r>
+        <w:t xml:space="preserve"> (</w:t>
+      </w:r>
+      <w:proofErr w:type="spellStart"/>
       <w:r>
         <w:rPr>
           <w:rFonts w:ascii="Times New Roman" w:hAnsi="Times New Roman" w:cs="Times New Roman"/>
           <w:b/>
           <w:lang w:val="en-US"/>
         </w:rPr>
+        <w:t>grm</w:t>
+      </w:r>
+      <w:r>
+        <w:rPr>
+          <w:rFonts w:ascii="Times New Roman" w:hAnsi="Times New Roman" w:cs="Times New Roman"/>
+          <w:b/>
+          <w:lang w:val="en-US"/>
+        </w:rPr>
         <w:t>A</w:t>
       </w:r>
+      <w:proofErr w:type="spellEnd"/>
       <w:r>
         <w:rPr>
           <w:rFonts w:ascii="Times New Roman" w:hAnsi="Times New Roman" w:cs="Times New Roman"/>
@@ -1936,6 +1958,7 @@
         </w:rPr>
         <w:t xml:space="preserve">, see </w:t>
       </w:r>
+      <w:proofErr w:type="spellStart"/>
       <w:r>
         <w:rPr>
           <w:rFonts w:ascii="Times New Roman" w:hAnsi="Times New Roman" w:cs="Times New Roman"/>
@@ -1952,7 +1975,37 @@
           <w:highlight w:val="green"/>
           <w:lang w:val="en-US"/>
         </w:rPr>
-        <w:t>A [package gear.subcommands.grmA]</w:t>
+        <w:t>A</w:t>
+      </w:r>
+      <w:proofErr w:type="spellEnd"/>
+      <w:r>
+        <w:rPr>
+          <w:rFonts w:ascii="Times New Roman" w:hAnsi="Times New Roman" w:cs="Times New Roman"/>
+          <w:b/>
+          <w:highlight w:val="green"/>
+          <w:lang w:val="en-US"/>
+        </w:rPr>
+        <w:t xml:space="preserve"> [package </w:t>
+      </w:r>
+      <w:proofErr w:type="spellStart"/>
+      <w:r>
+        <w:rPr>
+          <w:rFonts w:ascii="Times New Roman" w:hAnsi="Times New Roman" w:cs="Times New Roman"/>
+          <w:b/>
+          <w:highlight w:val="green"/>
+          <w:lang w:val="en-US"/>
+        </w:rPr>
+        <w:t>gear.subcommands.grmA</w:t>
+      </w:r>
+      <w:proofErr w:type="spellEnd"/>
+      <w:r>
+        <w:rPr>
+          <w:rFonts w:ascii="Times New Roman" w:hAnsi="Times New Roman" w:cs="Times New Roman"/>
+          <w:b/>
+          <w:highlight w:val="green"/>
+          <w:lang w:val="en-US"/>
+        </w:rPr>
+        <w:t>]</w:t>
       </w:r>
       <w:r>
         <w:rPr>
@@ -2564,6 +2617,9 @@
         </w:rPr>
       </w:pPr>
       <m:oMathPara>
+        <m:oMathParaPr>
+          <m:jc m:val="center"/>
+        </m:oMathParaPr>
         <m:oMath>
           <m:sSub>
             <m:sSubPr>
@@ -2624,62 +2680,8 @@
             </w:rPr>
             <m:t>=</m:t>
           </m:r>
-          <m:f>
-            <m:fPr>
-              <m:ctrlPr>
-                <w:rPr>
-                  <w:rFonts w:ascii="Cambria Math" w:hAnsi="Cambria Math" w:cs="Times New Roman"/>
-                  <w:i/>
-                  <w:highlight w:val="yellow"/>
-                  <w:lang w:val="en-US"/>
-                </w:rPr>
-              </m:ctrlPr>
-            </m:fPr>
-            <m:num>
-              <m:r>
-                <w:rPr>
-                  <w:rFonts w:ascii="Cambria Math" w:hAnsi="Cambria Math" w:cs="Times New Roman"/>
-                  <w:highlight w:val="yellow"/>
-                  <w:lang w:val="en-US"/>
-                </w:rPr>
-                <m:t>1</m:t>
-              </m:r>
-            </m:num>
-            <m:den>
-              <m:sSub>
-                <m:sSubPr>
-                  <m:ctrlPr>
-                    <w:rPr>
-                      <w:rFonts w:ascii="Cambria Math" w:hAnsi="Cambria Math" w:cs="Times New Roman"/>
-                      <w:i/>
-                      <w:highlight w:val="yellow"/>
-                      <w:lang w:val="en-US"/>
-                    </w:rPr>
-                  </m:ctrlPr>
-                </m:sSubPr>
-                <m:e>
-                  <m:r>
-                    <w:rPr>
-                      <w:rFonts w:ascii="Cambria Math" w:hAnsi="Cambria Math" w:cs="Times New Roman"/>
-                      <w:highlight w:val="yellow"/>
-                      <w:lang w:val="en-US"/>
-                    </w:rPr>
-                    <m:t>n</m:t>
-                  </m:r>
-                </m:e>
-                <m:sub>
-                  <m:r>
-                    <w:rPr>
-                      <w:rFonts w:ascii="Cambria Math" w:hAnsi="Cambria Math" w:cs="Times New Roman"/>
-                      <w:highlight w:val="yellow"/>
-                      <w:lang w:val="en-US"/>
-                    </w:rPr>
-                    <m:t>l</m:t>
-                  </m:r>
-                </m:sub>
-              </m:sSub>
-            </m:den>
-          </m:f>
+          <w:bookmarkStart w:id="0" w:name="_GoBack"/>
+          <w:bookmarkEnd w:id="0"/>
           <m:f>
             <m:fPr>
               <m:ctrlPr>
@@ -3115,8 +3117,21 @@
           <w:highlight w:val="yellow"/>
           <w:lang w:val="en-US"/>
         </w:rPr>
-        <w:t xml:space="preserve"> gear.subcommands.wgrmA</w:t>
-      </w:r>
+        <w:t xml:space="preserve"> </w:t>
+      </w:r>
+      <w:proofErr w:type="spellStart"/>
+      <w:r>
+        <w:rPr>
+          <w:rFonts w:ascii="Times New Roman" w:hAnsi="Times New Roman" w:cs="Times New Roman"/>
+          <w:color w:val="000000"/>
+          <w:sz w:val="22"/>
+          <w:szCs w:val="22"/>
+          <w:highlight w:val="yellow"/>
+          <w:lang w:val="en-US"/>
+        </w:rPr>
+        <w:t>gear.subcommands.wgrmA</w:t>
+      </w:r>
+      <w:proofErr w:type="spellEnd"/>
       <w:r>
         <w:rPr>
           <w:rFonts w:ascii="Times New Roman" w:hAnsi="Times New Roman" w:cs="Times New Roman"/>
@@ -3183,20 +3198,119 @@
           <w:highlight w:val="yellow"/>
           <w:lang w:val="en-US"/>
         </w:rPr>
-        <w:t xml:space="preserve"> gear.subcommands.wgrm</w:t>
-      </w:r>
+        <w:t xml:space="preserve"> </w:t>
+      </w:r>
+      <w:proofErr w:type="spellStart"/>
       <w:r>
         <w:rPr>
           <w:rFonts w:ascii="Times New Roman" w:hAnsi="Times New Roman" w:cs="Times New Roman"/>
           <w:color w:val="000000"/>
           <w:sz w:val="22"/>
           <w:szCs w:val="22"/>
-          <w:lang w:val="en-US"/>
-        </w:rPr>
-        <w:t>”, wgrmA speeds up the code by Collections.binarySearch which helps to find the missing value between two genotype vectors. Similarly, binarySearch has been used for grmA.</w:t>
-      </w:r>
-      <w:bookmarkStart w:id="0" w:name="_GoBack"/>
-      <w:bookmarkEnd w:id="0"/>
+          <w:highlight w:val="yellow"/>
+          <w:lang w:val="en-US"/>
+        </w:rPr>
+        <w:t>gear.subcommands.wgrm</w:t>
+      </w:r>
+      <w:proofErr w:type="spellEnd"/>
+      <w:r>
+        <w:rPr>
+          <w:rFonts w:ascii="Times New Roman" w:hAnsi="Times New Roman" w:cs="Times New Roman"/>
+          <w:color w:val="000000"/>
+          <w:sz w:val="22"/>
+          <w:szCs w:val="22"/>
+          <w:lang w:val="en-US"/>
+        </w:rPr>
+        <w:t xml:space="preserve">”, </w:t>
+      </w:r>
+      <w:proofErr w:type="spellStart"/>
+      <w:r>
+        <w:rPr>
+          <w:rFonts w:ascii="Times New Roman" w:hAnsi="Times New Roman" w:cs="Times New Roman"/>
+          <w:color w:val="000000"/>
+          <w:sz w:val="22"/>
+          <w:szCs w:val="22"/>
+          <w:lang w:val="en-US"/>
+        </w:rPr>
+        <w:t>wgrmA</w:t>
+      </w:r>
+      <w:proofErr w:type="spellEnd"/>
+      <w:r>
+        <w:rPr>
+          <w:rFonts w:ascii="Times New Roman" w:hAnsi="Times New Roman" w:cs="Times New Roman"/>
+          <w:color w:val="000000"/>
+          <w:sz w:val="22"/>
+          <w:szCs w:val="22"/>
+          <w:lang w:val="en-US"/>
+        </w:rPr>
+        <w:t xml:space="preserve"> speeds up the code by </w:t>
+      </w:r>
+      <w:proofErr w:type="spellStart"/>
+      <w:r>
+        <w:rPr>
+          <w:rFonts w:ascii="Times New Roman" w:hAnsi="Times New Roman" w:cs="Times New Roman"/>
+          <w:color w:val="000000"/>
+          <w:sz w:val="22"/>
+          <w:szCs w:val="22"/>
+          <w:lang w:val="en-US"/>
+        </w:rPr>
+        <w:t>Collections.binarySearch</w:t>
+      </w:r>
+      <w:proofErr w:type="spellEnd"/>
+      <w:r>
+        <w:rPr>
+          <w:rFonts w:ascii="Times New Roman" w:hAnsi="Times New Roman" w:cs="Times New Roman"/>
+          <w:color w:val="000000"/>
+          <w:sz w:val="22"/>
+          <w:szCs w:val="22"/>
+          <w:lang w:val="en-US"/>
+        </w:rPr>
+        <w:t xml:space="preserve"> which helps to find the missing value between two genotype vectors. Similarly, </w:t>
+      </w:r>
+      <w:proofErr w:type="spellStart"/>
+      <w:r>
+        <w:rPr>
+          <w:rFonts w:ascii="Times New Roman" w:hAnsi="Times New Roman" w:cs="Times New Roman"/>
+          <w:color w:val="000000"/>
+          <w:sz w:val="22"/>
+          <w:szCs w:val="22"/>
+          <w:lang w:val="en-US"/>
+        </w:rPr>
+        <w:t>binarySearch</w:t>
+      </w:r>
+      <w:proofErr w:type="spellEnd"/>
+      <w:r>
+        <w:rPr>
+          <w:rFonts w:ascii="Times New Roman" w:hAnsi="Times New Roman" w:cs="Times New Roman"/>
+          <w:color w:val="000000"/>
+          <w:sz w:val="22"/>
+          <w:szCs w:val="22"/>
+          <w:lang w:val="en-US"/>
+        </w:rPr>
+        <w:t xml:space="preserve"> has been used for </w:t>
+      </w:r>
+      <w:proofErr w:type="spellStart"/>
+      <w:r>
+        <w:rPr>
+          <w:rFonts w:ascii="Times New Roman" w:hAnsi="Times New Roman" w:cs="Times New Roman"/>
+          <w:color w:val="000000"/>
+          <w:sz w:val="22"/>
+          <w:szCs w:val="22"/>
+          <w:lang w:val="en-US"/>
+        </w:rPr>
+        <w:t>grmA</w:t>
+      </w:r>
+      <w:proofErr w:type="spellEnd"/>
+      <w:r>
+        <w:rPr>
+          <w:rFonts w:ascii="Times New Roman" w:hAnsi="Times New Roman" w:cs="Times New Roman"/>
+          <w:color w:val="000000"/>
+          <w:sz w:val="22"/>
+          <w:szCs w:val="22"/>
+          <w:lang w:val="en-US"/>
+        </w:rPr>
+        <w:t>.</w:t>
+      </w:r>
     </w:p>
     <w:p>
       <w:pPr>
@@ -3238,6 +3352,7 @@
         </w:rPr>
         <w:t xml:space="preserve">, see </w:t>
       </w:r>
+      <w:proofErr w:type="spellStart"/>
       <w:r>
         <w:rPr>
           <w:rFonts w:ascii="Times New Roman" w:hAnsi="Times New Roman" w:cs="Times New Roman"/>
@@ -3245,7 +3360,17 @@
           <w:highlight w:val="green"/>
           <w:lang w:val="en-US"/>
         </w:rPr>
-        <w:t>pca subcommand in GEAR</w:t>
+        <w:t>pca</w:t>
+      </w:r>
+      <w:proofErr w:type="spellEnd"/>
+      <w:r>
+        <w:rPr>
+          <w:rFonts w:ascii="Times New Roman" w:hAnsi="Times New Roman" w:cs="Times New Roman"/>
+          <w:b/>
+          <w:highlight w:val="green"/>
+          <w:lang w:val="en-US"/>
+        </w:rPr>
+        <w:t xml:space="preserve"> subcommand in GEAR</w:t>
       </w:r>
       <w:r>
         <w:rPr>
@@ -5814,7 +5939,7 @@
 </file>
 
 <file path=customXml/itemProps1.xml><?xml version="1.0" encoding="utf-8"?>
-<ds:datastoreItem xmlns:ds="http://schemas.openxmlformats.org/officeDocument/2006/customXml" ds:itemID="{72FE65AF-E7FC-9C4F-8933-A10D0CB12FF7}">
+<ds:datastoreItem xmlns:ds="http://schemas.openxmlformats.org/officeDocument/2006/customXml" ds:itemID="{F43CC8F3-4184-A84A-99E4-1DADC3AC262E}">
   <ds:schemaRefs>
     <ds:schemaRef ds:uri="http://schemas.openxmlformats.org/officeDocument/2006/bibliography"/>
   </ds:schemaRefs>

</xml_diff>

<commit_message>
fixed typo for gplus.docx
</commit_message>
<xml_diff>
--- a/dev/gplus.docx
+++ b/dev/gplus.docx
@@ -991,8 +991,20 @@
           <w:szCs w:val="22"/>
           <w:lang w:val="en-US"/>
         </w:rPr>
-        <w:t xml:space="preserve"> [freq</w:t>
-      </w:r>
+        <w:t xml:space="preserve"> [</w:t>
+      </w:r>
+      <w:proofErr w:type="spellStart"/>
+      <w:r>
+        <w:rPr>
+          <w:rFonts w:ascii="Times New Roman" w:hAnsi="Times New Roman" w:cs="Times New Roman"/>
+          <w:b/>
+          <w:sz w:val="22"/>
+          <w:szCs w:val="22"/>
+          <w:lang w:val="en-US"/>
+        </w:rPr>
+        <w:t>freq</w:t>
+      </w:r>
+      <w:proofErr w:type="spellEnd"/>
       <w:r>
         <w:rPr>
           <w:rFonts w:ascii="Times New Roman" w:hAnsi="Times New Roman" w:cs="Times New Roman"/>
@@ -2242,6 +2254,7 @@
         </w:rPr>
         <w:t xml:space="preserve"> is the allele frequency of the reference allele (the fifth column in </w:t>
       </w:r>
+      <w:proofErr w:type="spellStart"/>
       <w:r>
         <w:rPr>
           <w:rFonts w:ascii="Times New Roman" w:hAnsi="Times New Roman" w:cs="Times New Roman"/>
@@ -2252,6 +2265,7 @@
         </w:rPr>
         <w:t>bim</w:t>
       </w:r>
+      <w:proofErr w:type="spellEnd"/>
       <w:r>
         <w:rPr>
           <w:rFonts w:ascii="Times New Roman" w:hAnsi="Times New Roman" w:cs="Times New Roman"/>
@@ -2309,7 +2323,27 @@
           <w:szCs w:val="22"/>
           <w:lang w:val="en-US"/>
         </w:rPr>
-        <w:t xml:space="preserve">There are two grms, denoted as </w:t>
+        <w:t xml:space="preserve">There are two </w:t>
+      </w:r>
+      <w:proofErr w:type="spellStart"/>
+      <w:r>
+        <w:rPr>
+          <w:rFonts w:ascii="Times New Roman" w:hAnsi="Times New Roman" w:cs="Times New Roman"/>
+          <w:sz w:val="22"/>
+          <w:szCs w:val="22"/>
+          <w:lang w:val="en-US"/>
+        </w:rPr>
+        <w:t>grms</w:t>
+      </w:r>
+      <w:proofErr w:type="spellEnd"/>
+      <w:r>
+        <w:rPr>
+          <w:rFonts w:ascii="Times New Roman" w:hAnsi="Times New Roman" w:cs="Times New Roman"/>
+          <w:sz w:val="22"/>
+          <w:szCs w:val="22"/>
+          <w:lang w:val="en-US"/>
+        </w:rPr>
+        <w:t xml:space="preserve">, denoted as </w:t>
       </w:r>
       <m:oMath>
         <m:r>
@@ -2575,41 +2609,15 @@
               </m:r>
             </m:num>
             <m:den>
-              <m:sSub>
-                <m:sSubPr>
-                  <m:ctrlPr>
-                    <w:rPr>
-                      <w:rFonts w:ascii="Cambria Math" w:hAnsi="Cambria Math" w:cs="Times New Roman"/>
-                      <w:i/>
-                      <w:sz w:val="22"/>
-                      <w:szCs w:val="22"/>
-                      <w:lang w:val="en-US"/>
-                    </w:rPr>
-                  </m:ctrlPr>
-                </m:sSubPr>
-                <m:e>
-                  <m:r>
-                    <w:rPr>
-                      <w:rFonts w:ascii="Cambria Math" w:hAnsi="Cambria Math" w:cs="Times New Roman"/>
-                      <w:sz w:val="22"/>
-                      <w:szCs w:val="22"/>
-                      <w:lang w:val="en-US"/>
-                    </w:rPr>
-                    <m:t>n</m:t>
-                  </m:r>
-                </m:e>
-                <m:sub>
-                  <m:r>
-                    <w:rPr>
-                      <w:rFonts w:ascii="Cambria Math" w:hAnsi="Cambria Math" w:cs="Times New Roman"/>
-                      <w:sz w:val="22"/>
-                      <w:szCs w:val="22"/>
-                      <w:lang w:val="en-US"/>
-                    </w:rPr>
-                    <m:t>l</m:t>
-                  </m:r>
-                </m:sub>
-              </m:sSub>
+              <m:r>
+                <w:rPr>
+                  <w:rFonts w:ascii="Cambria Math" w:hAnsi="Cambria Math" w:cs="Times New Roman"/>
+                  <w:sz w:val="22"/>
+                  <w:szCs w:val="22"/>
+                  <w:lang w:val="en-US"/>
+                </w:rPr>
+                <m:t>m</m:t>
+              </m:r>
             </m:den>
           </m:f>
           <m:nary>
@@ -3092,6 +3100,7 @@
         </w:rPr>
         <w:t xml:space="preserve">GEAR Command: </w:t>
       </w:r>
+      <w:proofErr w:type="spellStart"/>
       <w:r>
         <w:rPr>
           <w:rFonts w:ascii="Times New Roman" w:hAnsi="Times New Roman" w:cs="Times New Roman"/>
@@ -3100,19 +3109,32 @@
           <w:szCs w:val="22"/>
           <w:lang w:val="en-US"/>
         </w:rPr>
-        <w:t xml:space="preserve">grmA, can be paralleled, see </w:t>
-      </w:r>
+        <w:t>grmA</w:t>
+      </w:r>
+      <w:proofErr w:type="spellEnd"/>
       <w:r>
         <w:rPr>
           <w:rFonts w:ascii="Times New Roman" w:hAnsi="Times New Roman" w:cs="Times New Roman"/>
           <w:b/>
           <w:sz w:val="22"/>
           <w:szCs w:val="22"/>
+          <w:lang w:val="en-US"/>
+        </w:rPr>
+        <w:t xml:space="preserve">, can be paralleled, see </w:t>
+      </w:r>
+      <w:proofErr w:type="spellStart"/>
+      <w:r>
+        <w:rPr>
+          <w:rFonts w:ascii="Times New Roman" w:hAnsi="Times New Roman" w:cs="Times New Roman"/>
+          <w:b/>
+          <w:sz w:val="22"/>
+          <w:szCs w:val="22"/>
           <w:highlight w:val="red"/>
           <w:lang w:val="en-US"/>
         </w:rPr>
         <w:t>grmA</w:t>
       </w:r>
+      <w:proofErr w:type="spellEnd"/>
       <w:r>
         <w:rPr>
           <w:rFonts w:ascii="Times New Roman" w:hAnsi="Times New Roman" w:cs="Times New Roman"/>
@@ -3121,7 +3143,29 @@
           <w:szCs w:val="22"/>
           <w:lang w:val="en-US"/>
         </w:rPr>
-        <w:t xml:space="preserve"> [package gear.subcommands.grmA]</w:t>
+        <w:t xml:space="preserve"> [package </w:t>
+      </w:r>
+      <w:proofErr w:type="spellStart"/>
+      <w:r>
+        <w:rPr>
+          <w:rFonts w:ascii="Times New Roman" w:hAnsi="Times New Roman" w:cs="Times New Roman"/>
+          <w:b/>
+          <w:sz w:val="22"/>
+          <w:szCs w:val="22"/>
+          <w:lang w:val="en-US"/>
+        </w:rPr>
+        <w:t>gear.subcommands.grmA</w:t>
+      </w:r>
+      <w:proofErr w:type="spellEnd"/>
+      <w:r>
+        <w:rPr>
+          <w:rFonts w:ascii="Times New Roman" w:hAnsi="Times New Roman" w:cs="Times New Roman"/>
+          <w:b/>
+          <w:sz w:val="22"/>
+          <w:szCs w:val="22"/>
+          <w:lang w:val="en-US"/>
+        </w:rPr>
+        <w:t>]</w:t>
       </w:r>
     </w:p>
     <w:p>
@@ -3255,48 +3299,30 @@
                       <w:highlight w:val="yellow"/>
                       <w:lang w:val="en-US"/>
                     </w:rPr>
-                    <m:t>i=1</m:t>
+                    <m:t>l</m:t>
+                  </m:r>
+                  <m:r>
+                    <w:rPr>
+                      <w:rFonts w:ascii="Cambria Math" w:hAnsi="Cambria Math" w:cs="Times New Roman"/>
+                      <w:sz w:val="22"/>
+                      <w:szCs w:val="22"/>
+                      <w:highlight w:val="yellow"/>
+                      <w:lang w:val="en-US"/>
+                    </w:rPr>
+                    <m:t>=1</m:t>
                   </m:r>
                 </m:sub>
                 <m:sup>
-                  <m:sSub>
-                    <m:sSubPr>
-                      <m:ctrlPr>
-                        <w:rPr>
-                          <w:rFonts w:ascii="Cambria Math" w:hAnsi="Cambria Math" w:cs="Times New Roman"/>
-                          <w:i/>
-                          <w:sz w:val="22"/>
-                          <w:szCs w:val="22"/>
-                          <w:highlight w:val="yellow"/>
-                          <w:lang w:val="en-US"/>
-                        </w:rPr>
-                      </m:ctrlPr>
-                    </m:sSubPr>
-                    <m:e>
-                      <m:r>
-                        <w:rPr>
-                          <w:rFonts w:ascii="Cambria Math" w:hAnsi="Cambria Math" w:cs="Times New Roman"/>
-                          <w:sz w:val="22"/>
-                          <w:szCs w:val="22"/>
-                          <w:highlight w:val="yellow"/>
-                          <w:lang w:val="en-US"/>
-                        </w:rPr>
-                        <m:t>n</m:t>
-                      </m:r>
-                    </m:e>
-                    <m:sub>
-                      <m:r>
-                        <w:rPr>
-                          <w:rFonts w:ascii="Cambria Math" w:hAnsi="Cambria Math" w:cs="Times New Roman"/>
-                          <w:sz w:val="22"/>
-                          <w:szCs w:val="22"/>
-                          <w:highlight w:val="yellow"/>
-                          <w:lang w:val="en-US"/>
-                        </w:rPr>
-                        <m:t>l</m:t>
-                      </m:r>
-                    </m:sub>
-                  </m:sSub>
+                  <m:r>
+                    <w:rPr>
+                      <w:rFonts w:ascii="Cambria Math" w:hAnsi="Cambria Math" w:cs="Times New Roman"/>
+                      <w:sz w:val="22"/>
+                      <w:szCs w:val="22"/>
+                      <w:highlight w:val="yellow"/>
+                      <w:lang w:val="en-US"/>
+                    </w:rPr>
+                    <m:t>m</m:t>
+                  </m:r>
                 </m:sup>
                 <m:e>
                   <m:r>
@@ -3529,48 +3555,30 @@
                       <w:highlight w:val="yellow"/>
                       <w:lang w:val="en-US"/>
                     </w:rPr>
-                    <m:t>i=1</m:t>
+                    <m:t>l</m:t>
+                  </m:r>
+                  <m:r>
+                    <w:rPr>
+                      <w:rFonts w:ascii="Cambria Math" w:hAnsi="Cambria Math" w:cs="Times New Roman"/>
+                      <w:sz w:val="22"/>
+                      <w:szCs w:val="22"/>
+                      <w:highlight w:val="yellow"/>
+                      <w:lang w:val="en-US"/>
+                    </w:rPr>
+                    <m:t>=1</m:t>
                   </m:r>
                 </m:sub>
                 <m:sup>
-                  <m:sSub>
-                    <m:sSubPr>
-                      <m:ctrlPr>
-                        <w:rPr>
-                          <w:rFonts w:ascii="Cambria Math" w:hAnsi="Cambria Math" w:cs="Times New Roman"/>
-                          <w:i/>
-                          <w:sz w:val="22"/>
-                          <w:szCs w:val="22"/>
-                          <w:highlight w:val="yellow"/>
-                          <w:lang w:val="en-US"/>
-                        </w:rPr>
-                      </m:ctrlPr>
-                    </m:sSubPr>
-                    <m:e>
-                      <m:r>
-                        <w:rPr>
-                          <w:rFonts w:ascii="Cambria Math" w:hAnsi="Cambria Math" w:cs="Times New Roman"/>
-                          <w:sz w:val="22"/>
-                          <w:szCs w:val="22"/>
-                          <w:highlight w:val="yellow"/>
-                          <w:lang w:val="en-US"/>
-                        </w:rPr>
-                        <m:t>n</m:t>
-                      </m:r>
-                    </m:e>
-                    <m:sub>
-                      <m:r>
-                        <w:rPr>
-                          <w:rFonts w:ascii="Cambria Math" w:hAnsi="Cambria Math" w:cs="Times New Roman"/>
-                          <w:sz w:val="22"/>
-                          <w:szCs w:val="22"/>
-                          <w:highlight w:val="yellow"/>
-                          <w:lang w:val="en-US"/>
-                        </w:rPr>
-                        <m:t>l</m:t>
-                      </m:r>
-                    </m:sub>
-                  </m:sSub>
+                  <m:r>
+                    <w:rPr>
+                      <w:rFonts w:ascii="Cambria Math" w:hAnsi="Cambria Math" w:cs="Times New Roman"/>
+                      <w:sz w:val="22"/>
+                      <w:szCs w:val="22"/>
+                      <w:highlight w:val="yellow"/>
+                      <w:lang w:val="en-US"/>
+                    </w:rPr>
+                    <m:t>m</m:t>
+                  </m:r>
                 </m:sup>
                 <m:e>
                   <m:r>
@@ -3685,6 +3693,8 @@
           </m:f>
         </m:oMath>
       </m:oMathPara>
+      <w:bookmarkStart w:id="0" w:name="_GoBack"/>
+      <w:bookmarkEnd w:id="0"/>
     </w:p>
     <w:p>
       <w:pPr>
@@ -3730,8 +3740,21 @@
           <w:highlight w:val="yellow"/>
           <w:lang w:val="en-US"/>
         </w:rPr>
-        <w:t xml:space="preserve"> gear.subcommands.wgrmA</w:t>
-      </w:r>
+        <w:t xml:space="preserve"> </w:t>
+      </w:r>
+      <w:proofErr w:type="spellStart"/>
+      <w:r>
+        <w:rPr>
+          <w:rFonts w:ascii="Times New Roman" w:hAnsi="Times New Roman" w:cs="Times New Roman"/>
+          <w:color w:val="000000"/>
+          <w:sz w:val="22"/>
+          <w:szCs w:val="22"/>
+          <w:highlight w:val="yellow"/>
+          <w:lang w:val="en-US"/>
+        </w:rPr>
+        <w:t>gear.subcommands.wgrmA</w:t>
+      </w:r>
+      <w:proofErr w:type="spellEnd"/>
       <w:r>
         <w:rPr>
           <w:rFonts w:ascii="Times New Roman" w:hAnsi="Times New Roman" w:cs="Times New Roman"/>
@@ -3798,18 +3821,32 @@
           <w:highlight w:val="yellow"/>
           <w:lang w:val="en-US"/>
         </w:rPr>
-        <w:t xml:space="preserve"> gear.subcommands.wgrm</w:t>
-      </w:r>
+        <w:t xml:space="preserve"> </w:t>
+      </w:r>
+      <w:proofErr w:type="spellStart"/>
       <w:r>
         <w:rPr>
           <w:rFonts w:ascii="Times New Roman" w:hAnsi="Times New Roman" w:cs="Times New Roman"/>
           <w:color w:val="000000"/>
           <w:sz w:val="22"/>
           <w:szCs w:val="22"/>
+          <w:highlight w:val="yellow"/>
+          <w:lang w:val="en-US"/>
+        </w:rPr>
+        <w:t>gear.subcommands.wgrm</w:t>
+      </w:r>
+      <w:proofErr w:type="spellEnd"/>
+      <w:r>
+        <w:rPr>
+          <w:rFonts w:ascii="Times New Roman" w:hAnsi="Times New Roman" w:cs="Times New Roman"/>
+          <w:color w:val="000000"/>
+          <w:sz w:val="22"/>
+          <w:szCs w:val="22"/>
           <w:lang w:val="en-US"/>
         </w:rPr>
         <w:t xml:space="preserve">”, </w:t>
       </w:r>
+      <w:proofErr w:type="spellStart"/>
       <w:r>
         <w:rPr>
           <w:rFonts w:ascii="Times New Roman" w:hAnsi="Times New Roman" w:cs="Times New Roman"/>
@@ -3821,6 +3858,7 @@
         </w:rPr>
         <w:t>wgrmA</w:t>
       </w:r>
+      <w:proofErr w:type="spellEnd"/>
       <w:r>
         <w:rPr>
           <w:rFonts w:ascii="Times New Roman" w:hAnsi="Times New Roman" w:cs="Times New Roman"/>
@@ -3829,8 +3867,9 @@
           <w:szCs w:val="22"/>
           <w:lang w:val="en-US"/>
         </w:rPr>
-        <w:t xml:space="preserve"> speeds up the code by Collections.binarySearch </w:t>
-      </w:r>
+        <w:t xml:space="preserve"> speeds up the code by </w:t>
+      </w:r>
+      <w:proofErr w:type="spellStart"/>
       <w:r>
         <w:rPr>
           <w:rFonts w:ascii="Times New Roman" w:hAnsi="Times New Roman" w:cs="Times New Roman"/>
@@ -3839,6 +3878,27 @@
           <w:szCs w:val="22"/>
           <w:lang w:val="en-US"/>
         </w:rPr>
+        <w:t>Collections.binarySearch</w:t>
+      </w:r>
+      <w:proofErr w:type="spellEnd"/>
+      <w:r>
+        <w:rPr>
+          <w:rFonts w:ascii="Times New Roman" w:hAnsi="Times New Roman" w:cs="Times New Roman"/>
+          <w:color w:val="000000"/>
+          <w:sz w:val="22"/>
+          <w:szCs w:val="22"/>
+          <w:lang w:val="en-US"/>
+        </w:rPr>
+        <w:t xml:space="preserve"> </w:t>
+      </w:r>
+      <w:r>
+        <w:rPr>
+          <w:rFonts w:ascii="Times New Roman" w:hAnsi="Times New Roman" w:cs="Times New Roman"/>
+          <w:color w:val="000000"/>
+          <w:sz w:val="22"/>
+          <w:szCs w:val="22"/>
+          <w:lang w:val="en-US"/>
+        </w:rPr>
         <w:t>that</w:t>
       </w:r>
       <w:r>
@@ -3869,7 +3929,51 @@
           <w:szCs w:val="22"/>
           <w:lang w:val="en-US"/>
         </w:rPr>
-        <w:t xml:space="preserve"> between two genotype vectors. Similarly, binarySearch has been used for grmA.</w:t>
+        <w:t xml:space="preserve"> between two genotype vectors. Similarly, </w:t>
+      </w:r>
+      <w:proofErr w:type="spellStart"/>
+      <w:r>
+        <w:rPr>
+          <w:rFonts w:ascii="Times New Roman" w:hAnsi="Times New Roman" w:cs="Times New Roman"/>
+          <w:color w:val="000000"/>
+          <w:sz w:val="22"/>
+          <w:szCs w:val="22"/>
+          <w:lang w:val="en-US"/>
+        </w:rPr>
+        <w:t>binarySearch</w:t>
+      </w:r>
+      <w:proofErr w:type="spellEnd"/>
+      <w:r>
+        <w:rPr>
+          <w:rFonts w:ascii="Times New Roman" w:hAnsi="Times New Roman" w:cs="Times New Roman"/>
+          <w:color w:val="000000"/>
+          <w:sz w:val="22"/>
+          <w:szCs w:val="22"/>
+          <w:lang w:val="en-US"/>
+        </w:rPr>
+        <w:t xml:space="preserve"> has been used for </w:t>
+      </w:r>
+      <w:proofErr w:type="spellStart"/>
+      <w:r>
+        <w:rPr>
+          <w:rFonts w:ascii="Times New Roman" w:hAnsi="Times New Roman" w:cs="Times New Roman"/>
+          <w:color w:val="000000"/>
+          <w:sz w:val="22"/>
+          <w:szCs w:val="22"/>
+          <w:lang w:val="en-US"/>
+        </w:rPr>
+        <w:t>grmA</w:t>
+      </w:r>
+      <w:proofErr w:type="spellEnd"/>
+      <w:r>
+        <w:rPr>
+          <w:rFonts w:ascii="Times New Roman" w:hAnsi="Times New Roman" w:cs="Times New Roman"/>
+          <w:color w:val="000000"/>
+          <w:sz w:val="22"/>
+          <w:szCs w:val="22"/>
+          <w:lang w:val="en-US"/>
+        </w:rPr>
+        <w:t>.</w:t>
       </w:r>
     </w:p>
     <w:p>
@@ -3908,8 +4012,7 @@
         </w:rPr>
         <w:t xml:space="preserve">subcommands </w:t>
       </w:r>
-      <w:bookmarkStart w:id="0" w:name="_GoBack"/>
-      <w:bookmarkEnd w:id="0"/>
+      <w:proofErr w:type="spellStart"/>
       <w:r>
         <w:rPr>
           <w:rFonts w:ascii="Times New Roman" w:hAnsi="Times New Roman" w:cs="Times New Roman"/>
@@ -3919,7 +4022,43 @@
           <w:u w:val="single"/>
           <w:lang w:val="en-US"/>
         </w:rPr>
-        <w:t>grm and wgrm are both retired.</w:t>
+        <w:t>grm</w:t>
+      </w:r>
+      <w:proofErr w:type="spellEnd"/>
+      <w:r>
+        <w:rPr>
+          <w:rFonts w:ascii="Times New Roman" w:hAnsi="Times New Roman" w:cs="Times New Roman"/>
+          <w:color w:val="000000"/>
+          <w:sz w:val="22"/>
+          <w:szCs w:val="22"/>
+          <w:u w:val="single"/>
+          <w:lang w:val="en-US"/>
+        </w:rPr>
+        <w:t xml:space="preserve"> and </w:t>
+      </w:r>
+      <w:proofErr w:type="spellStart"/>
+      <w:r>
+        <w:rPr>
+          <w:rFonts w:ascii="Times New Roman" w:hAnsi="Times New Roman" w:cs="Times New Roman"/>
+          <w:color w:val="000000"/>
+          <w:sz w:val="22"/>
+          <w:szCs w:val="22"/>
+          <w:u w:val="single"/>
+          <w:lang w:val="en-US"/>
+        </w:rPr>
+        <w:t>wgrm</w:t>
+      </w:r>
+      <w:proofErr w:type="spellEnd"/>
+      <w:r>
+        <w:rPr>
+          <w:rFonts w:ascii="Times New Roman" w:hAnsi="Times New Roman" w:cs="Times New Roman"/>
+          <w:color w:val="000000"/>
+          <w:sz w:val="22"/>
+          <w:szCs w:val="22"/>
+          <w:u w:val="single"/>
+          <w:lang w:val="en-US"/>
+        </w:rPr>
+        <w:t xml:space="preserve"> are both retired.</w:t>
       </w:r>
     </w:p>
     <w:p>
@@ -3972,6 +4111,7 @@
         </w:rPr>
         <w:t xml:space="preserve">, see </w:t>
       </w:r>
+      <w:proofErr w:type="spellStart"/>
       <w:r>
         <w:rPr>
           <w:rFonts w:ascii="Times New Roman" w:hAnsi="Times New Roman" w:cs="Times New Roman"/>
@@ -3981,7 +4121,19 @@
           <w:highlight w:val="green"/>
           <w:lang w:val="en-US"/>
         </w:rPr>
-        <w:t>pca subcommand in GEAR</w:t>
+        <w:t>pca</w:t>
+      </w:r>
+      <w:proofErr w:type="spellEnd"/>
+      <w:r>
+        <w:rPr>
+          <w:rFonts w:ascii="Times New Roman" w:hAnsi="Times New Roman" w:cs="Times New Roman"/>
+          <w:b/>
+          <w:sz w:val="22"/>
+          <w:szCs w:val="22"/>
+          <w:highlight w:val="green"/>
+          <w:lang w:val="en-US"/>
+        </w:rPr>
+        <w:t xml:space="preserve"> subcommand in GEAR</w:t>
       </w:r>
       <w:r>
         <w:rPr>
@@ -6856,7 +7008,7 @@
 </file>
 
 <file path=customXml/itemProps1.xml><?xml version="1.0" encoding="utf-8"?>
-<ds:datastoreItem xmlns:ds="http://schemas.openxmlformats.org/officeDocument/2006/customXml" ds:itemID="{A0573A97-FAD2-5E41-9906-0D8DB4883401}">
+<ds:datastoreItem xmlns:ds="http://schemas.openxmlformats.org/officeDocument/2006/customXml" ds:itemID="{16B96443-7DA8-594C-8021-BD5FEEDD4F81}">
   <ds:schemaRefs>
     <ds:schemaRef ds:uri="http://schemas.openxmlformats.org/officeDocument/2006/bibliography"/>
   </ds:schemaRefs>

</xml_diff>

<commit_message>
fixed a typo for locus standardization
</commit_message>
<xml_diff>
--- a/dev/gplus.docx
+++ b/dev/gplus.docx
@@ -1875,8 +1875,8 @@
               </m:sSub>
             </m:num>
             <m:den>
-              <m:sSubSup>
-                <m:sSubSupPr>
+              <m:sSub>
+                <m:sSubPr>
                   <m:ctrlPr>
                     <w:rPr>
                       <w:rFonts w:ascii="Cambria Math" w:hAnsi="Cambria Math" w:cs="Times New Roman"/>
@@ -1886,7 +1886,7 @@
                       <w:lang w:val="en-US"/>
                     </w:rPr>
                   </m:ctrlPr>
-                </m:sSubSupPr>
+                </m:sSubPr>
                 <m:e>
                   <m:r>
                     <w:rPr>
@@ -1935,22 +1935,13 @@
                     </m:sub>
                   </m:sSub>
                 </m:sub>
-                <m:sup>
-                  <m:r>
-                    <w:rPr>
-                      <w:rFonts w:ascii="Cambria Math" w:hAnsi="Cambria Math" w:cs="Times New Roman"/>
-                      <w:sz w:val="22"/>
-                      <w:szCs w:val="22"/>
-                      <w:lang w:val="en-US"/>
-                    </w:rPr>
-                    <m:t>2</m:t>
-                  </m:r>
-                </m:sup>
-              </m:sSubSup>
+              </m:sSub>
             </m:den>
           </m:f>
         </m:oMath>
       </m:oMathPara>
+      <w:bookmarkStart w:id="0" w:name="_GoBack"/>
+      <w:bookmarkEnd w:id="0"/>
     </w:p>
     <w:p>
       <w:pPr>
@@ -3299,17 +3290,7 @@
                       <w:highlight w:val="yellow"/>
                       <w:lang w:val="en-US"/>
                     </w:rPr>
-                    <m:t>l</m:t>
-                  </m:r>
-                  <m:r>
-                    <w:rPr>
-                      <w:rFonts w:ascii="Cambria Math" w:hAnsi="Cambria Math" w:cs="Times New Roman"/>
-                      <w:sz w:val="22"/>
-                      <w:szCs w:val="22"/>
-                      <w:highlight w:val="yellow"/>
-                      <w:lang w:val="en-US"/>
-                    </w:rPr>
-                    <m:t>=1</m:t>
+                    <m:t>l=1</m:t>
                   </m:r>
                 </m:sub>
                 <m:sup>
@@ -3555,17 +3536,7 @@
                       <w:highlight w:val="yellow"/>
                       <w:lang w:val="en-US"/>
                     </w:rPr>
-                    <m:t>l</m:t>
-                  </m:r>
-                  <m:r>
-                    <w:rPr>
-                      <w:rFonts w:ascii="Cambria Math" w:hAnsi="Cambria Math" w:cs="Times New Roman"/>
-                      <w:sz w:val="22"/>
-                      <w:szCs w:val="22"/>
-                      <w:highlight w:val="yellow"/>
-                      <w:lang w:val="en-US"/>
-                    </w:rPr>
-                    <m:t>=1</m:t>
+                    <m:t>l=1</m:t>
                   </m:r>
                 </m:sub>
                 <m:sup>
@@ -3693,8 +3664,6 @@
           </m:f>
         </m:oMath>
       </m:oMathPara>
-      <w:bookmarkStart w:id="0" w:name="_GoBack"/>
-      <w:bookmarkEnd w:id="0"/>
     </w:p>
     <w:p>
       <w:pPr>
@@ -7008,7 +6977,7 @@
 </file>
 
 <file path=customXml/itemProps1.xml><?xml version="1.0" encoding="utf-8"?>
-<ds:datastoreItem xmlns:ds="http://schemas.openxmlformats.org/officeDocument/2006/customXml" ds:itemID="{16B96443-7DA8-594C-8021-BD5FEEDD4F81}">
+<ds:datastoreItem xmlns:ds="http://schemas.openxmlformats.org/officeDocument/2006/customXml" ds:itemID="{9FE44BFA-193E-1041-8AD0-B1DCA83E3987}">
   <ds:schemaRefs>
     <ds:schemaRef ds:uri="http://schemas.openxmlformats.org/officeDocument/2006/bibliography"/>
   </ds:schemaRefs>

</xml_diff>